<commit_message>
updated dat234 naming convention of files
</commit_message>
<xml_diff>
--- a/tcl3-data-apis/DMP_Format_Upload_Instructions.docx
+++ b/tcl3-data-apis/DMP_Format_Upload_Instructions.docx
@@ -4486,7 +4486,23 @@
           <w:sz w:val="24"/>
           <w:szCs w:val="24"/>
         </w:rPr>
-        <w:t>}-{</w:t>
+        <w:t>}-</w:t>
+      </w:r>
+      <w:r>
+        <w:rPr>
+          <w:rFonts w:asciiTheme="minorHAnsi" w:hAnsiTheme="minorHAnsi" w:cstheme="minorHAnsi"/>
+          <w:sz w:val="24"/>
+          <w:szCs w:val="24"/>
+        </w:rPr>
+        <w:t>{date}-</w:t>
+      </w:r>
+      <w:r>
+        <w:rPr>
+          <w:rFonts w:asciiTheme="minorHAnsi" w:hAnsiTheme="minorHAnsi" w:cstheme="minorHAnsi"/>
+          <w:sz w:val="24"/>
+          <w:szCs w:val="24"/>
+        </w:rPr>
+        <w:t>{</w:t>
       </w:r>
       <w:proofErr w:type="spellStart"/>
       <w:r>
@@ -4590,332 +4606,732 @@
           <w:szCs w:val="24"/>
         </w:rPr>
       </w:pPr>
+    </w:p>
+    <w:p>
+      <w:pPr>
+        <w:pStyle w:val="PlainText"/>
+        <w:rPr>
+          <w:rFonts w:asciiTheme="minorHAnsi" w:hAnsiTheme="minorHAnsi" w:cstheme="minorHAnsi"/>
+          <w:sz w:val="24"/>
+          <w:szCs w:val="24"/>
+        </w:rPr>
+      </w:pPr>
+      <w:r>
+        <w:rPr>
+          <w:rFonts w:asciiTheme="minorHAnsi" w:hAnsiTheme="minorHAnsi" w:cstheme="minorHAnsi"/>
+          <w:sz w:val="24"/>
+          <w:szCs w:val="24"/>
+        </w:rPr>
+        <w:t>DAT99:</w:t>
+      </w:r>
+    </w:p>
+    <w:p>
+      <w:pPr>
+        <w:pStyle w:val="PlainText"/>
+        <w:rPr>
+          <w:rFonts w:asciiTheme="minorHAnsi" w:hAnsiTheme="minorHAnsi" w:cstheme="minorHAnsi"/>
+          <w:sz w:val="24"/>
+          <w:szCs w:val="24"/>
+        </w:rPr>
+      </w:pPr>
+      <w:r>
+        <w:rPr>
+          <w:rFonts w:asciiTheme="minorHAnsi" w:hAnsiTheme="minorHAnsi" w:cstheme="minorHAnsi"/>
+          <w:sz w:val="24"/>
+          <w:szCs w:val="24"/>
+        </w:rPr>
+        <w:t xml:space="preserve">For each USS Instance, generate one and only one DAT99 </w:t>
+      </w:r>
+      <w:proofErr w:type="spellStart"/>
+      <w:r>
+        <w:rPr>
+          <w:rFonts w:asciiTheme="minorHAnsi" w:hAnsiTheme="minorHAnsi" w:cstheme="minorHAnsi"/>
+          <w:sz w:val="24"/>
+          <w:szCs w:val="24"/>
+        </w:rPr>
+        <w:t>json</w:t>
+      </w:r>
+      <w:proofErr w:type="spellEnd"/>
+      <w:r>
+        <w:rPr>
+          <w:rFonts w:asciiTheme="minorHAnsi" w:hAnsiTheme="minorHAnsi" w:cstheme="minorHAnsi"/>
+          <w:sz w:val="24"/>
+          <w:szCs w:val="24"/>
+        </w:rPr>
+        <w:t xml:space="preserve"> file that contains the DAT99 </w:t>
+      </w:r>
+      <w:proofErr w:type="spellStart"/>
+      <w:r>
+        <w:rPr>
+          <w:rFonts w:asciiTheme="minorHAnsi" w:hAnsiTheme="minorHAnsi" w:cstheme="minorHAnsi"/>
+          <w:sz w:val="24"/>
+          <w:szCs w:val="24"/>
+        </w:rPr>
+        <w:t>json</w:t>
+      </w:r>
+      <w:proofErr w:type="spellEnd"/>
+      <w:r>
+        <w:rPr>
+          <w:rFonts w:asciiTheme="minorHAnsi" w:hAnsiTheme="minorHAnsi" w:cstheme="minorHAnsi"/>
+          <w:sz w:val="24"/>
+          <w:szCs w:val="24"/>
+        </w:rPr>
+        <w:t xml:space="preserve"> data model.  In this case, there is only a single </w:t>
+      </w:r>
+      <w:proofErr w:type="spellStart"/>
+      <w:r>
+        <w:rPr>
+          <w:rFonts w:asciiTheme="minorHAnsi" w:hAnsiTheme="minorHAnsi" w:cstheme="minorHAnsi"/>
+          <w:sz w:val="24"/>
+          <w:szCs w:val="24"/>
+        </w:rPr>
+        <w:t>json</w:t>
+      </w:r>
+      <w:proofErr w:type="spellEnd"/>
+      <w:r>
+        <w:rPr>
+          <w:rFonts w:asciiTheme="minorHAnsi" w:hAnsiTheme="minorHAnsi" w:cstheme="minorHAnsi"/>
+          <w:sz w:val="24"/>
+          <w:szCs w:val="24"/>
+        </w:rPr>
+        <w:t xml:space="preserve"> object for each file since this MOP measures temporal metrics associated with the registration of a USS instance and this can only happen once.</w:t>
+      </w:r>
+      <w:r>
+        <w:rPr>
+          <w:rFonts w:asciiTheme="minorHAnsi" w:hAnsiTheme="minorHAnsi" w:cstheme="minorHAnsi"/>
+          <w:sz w:val="24"/>
+          <w:szCs w:val="24"/>
+        </w:rPr>
+        <w:t xml:space="preserve">  Name the file </w:t>
+      </w:r>
+      <w:r>
+        <w:rPr>
+          <w:rFonts w:asciiTheme="minorHAnsi" w:hAnsiTheme="minorHAnsi" w:cstheme="minorHAnsi"/>
+          <w:sz w:val="24"/>
+          <w:szCs w:val="24"/>
+        </w:rPr>
+        <w:t>{</w:t>
+      </w:r>
+      <w:proofErr w:type="spellStart"/>
+      <w:r>
+        <w:rPr>
+          <w:rFonts w:asciiTheme="minorHAnsi" w:hAnsiTheme="minorHAnsi" w:cstheme="minorHAnsi"/>
+          <w:sz w:val="24"/>
+          <w:szCs w:val="24"/>
+        </w:rPr>
+        <w:t>ussName</w:t>
+      </w:r>
+      <w:proofErr w:type="spellEnd"/>
+      <w:r>
+        <w:rPr>
+          <w:rFonts w:asciiTheme="minorHAnsi" w:hAnsiTheme="minorHAnsi" w:cstheme="minorHAnsi"/>
+          <w:sz w:val="24"/>
+          <w:szCs w:val="24"/>
+        </w:rPr>
+        <w:t>}-</w:t>
+      </w:r>
+      <w:r>
+        <w:rPr>
+          <w:rFonts w:asciiTheme="minorHAnsi" w:hAnsiTheme="minorHAnsi" w:cstheme="minorHAnsi"/>
+          <w:sz w:val="24"/>
+          <w:szCs w:val="24"/>
+        </w:rPr>
+        <w:t>{date}-</w:t>
+      </w:r>
+      <w:r>
+        <w:rPr>
+          <w:rFonts w:asciiTheme="minorHAnsi" w:hAnsiTheme="minorHAnsi" w:cstheme="minorHAnsi"/>
+          <w:sz w:val="24"/>
+          <w:szCs w:val="24"/>
+        </w:rPr>
+        <w:t>{</w:t>
+      </w:r>
+      <w:proofErr w:type="spellStart"/>
+      <w:r>
+        <w:rPr>
+          <w:rFonts w:asciiTheme="minorHAnsi" w:hAnsiTheme="minorHAnsi" w:cstheme="minorHAnsi"/>
+          <w:sz w:val="24"/>
+          <w:szCs w:val="24"/>
+        </w:rPr>
+        <w:t>ussInstanc</w:t>
+      </w:r>
+      <w:r>
+        <w:rPr>
+          <w:rFonts w:asciiTheme="minorHAnsi" w:hAnsiTheme="minorHAnsi" w:cstheme="minorHAnsi"/>
+          <w:sz w:val="24"/>
+          <w:szCs w:val="24"/>
+        </w:rPr>
+        <w:t>eID</w:t>
+      </w:r>
+      <w:proofErr w:type="spellEnd"/>
+      <w:r>
+        <w:rPr>
+          <w:rFonts w:asciiTheme="minorHAnsi" w:hAnsiTheme="minorHAnsi" w:cstheme="minorHAnsi"/>
+          <w:sz w:val="24"/>
+          <w:szCs w:val="24"/>
+        </w:rPr>
+        <w:t>}-DAT99</w:t>
+      </w:r>
+      <w:r>
+        <w:rPr>
+          <w:rFonts w:asciiTheme="minorHAnsi" w:hAnsiTheme="minorHAnsi" w:cstheme="minorHAnsi"/>
+          <w:sz w:val="24"/>
+          <w:szCs w:val="24"/>
+        </w:rPr>
+        <w:t>.json</w:t>
+      </w:r>
+    </w:p>
+    <w:p>
+      <w:pPr>
+        <w:pStyle w:val="PlainText"/>
+        <w:rPr>
+          <w:rFonts w:asciiTheme="minorHAnsi" w:hAnsiTheme="minorHAnsi" w:cstheme="minorHAnsi"/>
+          <w:sz w:val="24"/>
+          <w:szCs w:val="24"/>
+        </w:rPr>
+      </w:pPr>
+    </w:p>
+    <w:p>
+      <w:pPr>
+        <w:pStyle w:val="PlainText"/>
+        <w:rPr>
+          <w:rFonts w:asciiTheme="minorHAnsi" w:hAnsiTheme="minorHAnsi" w:cstheme="minorHAnsi"/>
+          <w:sz w:val="24"/>
+          <w:szCs w:val="24"/>
+        </w:rPr>
+      </w:pPr>
+    </w:p>
+    <w:p>
+      <w:pPr>
+        <w:pStyle w:val="PlainText"/>
+        <w:rPr>
+          <w:rFonts w:asciiTheme="minorHAnsi" w:hAnsiTheme="minorHAnsi" w:cstheme="minorHAnsi"/>
+          <w:sz w:val="24"/>
+          <w:szCs w:val="24"/>
+        </w:rPr>
+      </w:pPr>
+      <w:r>
+        <w:rPr>
+          <w:rFonts w:asciiTheme="minorHAnsi" w:hAnsiTheme="minorHAnsi" w:cstheme="minorHAnsi"/>
+          <w:sz w:val="24"/>
+          <w:szCs w:val="24"/>
+        </w:rPr>
+        <w:t>For each instance there will be a DAT4 or DAT99 or both associated with it.  Create zip folder and put these files (at most 2) in it.  Name the zip folder</w:t>
+      </w:r>
+    </w:p>
+    <w:p>
+      <w:pPr>
+        <w:pStyle w:val="PlainText"/>
+        <w:rPr>
+          <w:rFonts w:asciiTheme="minorHAnsi" w:hAnsiTheme="minorHAnsi" w:cstheme="minorHAnsi"/>
+          <w:sz w:val="24"/>
+          <w:szCs w:val="24"/>
+        </w:rPr>
+      </w:pPr>
+      <w:r>
+        <w:rPr>
+          <w:rFonts w:asciiTheme="minorHAnsi" w:hAnsiTheme="minorHAnsi" w:cstheme="minorHAnsi"/>
+          <w:sz w:val="24"/>
+          <w:szCs w:val="24"/>
+        </w:rPr>
+        <w:t>{ussName}-{ussInstanceID}-DAT4_99.zip</w:t>
+      </w:r>
+    </w:p>
+    <w:p>
+      <w:pPr>
+        <w:pStyle w:val="PlainText"/>
+        <w:rPr>
+          <w:rFonts w:asciiTheme="minorHAnsi" w:hAnsiTheme="minorHAnsi" w:cstheme="minorHAnsi"/>
+          <w:sz w:val="24"/>
+          <w:szCs w:val="24"/>
+        </w:rPr>
+      </w:pPr>
+      <w:r>
+        <w:rPr>
+          <w:rFonts w:asciiTheme="minorHAnsi" w:hAnsiTheme="minorHAnsi" w:cstheme="minorHAnsi"/>
+          <w:sz w:val="24"/>
+          <w:szCs w:val="24"/>
+        </w:rPr>
+        <w:t>Create a zip folder for each instance that performed these tests.</w:t>
+      </w:r>
+    </w:p>
+    <w:p>
+      <w:pPr>
+        <w:pStyle w:val="PlainText"/>
+        <w:rPr>
+          <w:rFonts w:asciiTheme="minorHAnsi" w:hAnsiTheme="minorHAnsi" w:cstheme="minorHAnsi"/>
+          <w:sz w:val="24"/>
+          <w:szCs w:val="24"/>
+        </w:rPr>
+      </w:pPr>
+    </w:p>
+    <w:p>
+      <w:pPr>
+        <w:pStyle w:val="PlainText"/>
+        <w:rPr>
+          <w:rFonts w:asciiTheme="minorHAnsi" w:hAnsiTheme="minorHAnsi" w:cstheme="minorHAnsi"/>
+          <w:sz w:val="24"/>
+          <w:szCs w:val="24"/>
+        </w:rPr>
+      </w:pPr>
+      <w:r>
+        <w:rPr>
+          <w:rFonts w:asciiTheme="minorHAnsi" w:hAnsiTheme="minorHAnsi" w:cstheme="minorHAnsi"/>
+          <w:sz w:val="24"/>
+          <w:szCs w:val="24"/>
+        </w:rPr>
+        <w:t xml:space="preserve">For </w:t>
+      </w:r>
+      <w:r>
+        <w:rPr>
+          <w:rFonts w:asciiTheme="minorHAnsi" w:hAnsiTheme="minorHAnsi" w:cstheme="minorHAnsi"/>
+          <w:b/>
+          <w:sz w:val="24"/>
+          <w:szCs w:val="24"/>
+        </w:rPr>
+        <w:t>DAT2-3 and DAT5</w:t>
+      </w:r>
+      <w:r>
+        <w:rPr>
+          <w:rFonts w:asciiTheme="minorHAnsi" w:hAnsiTheme="minorHAnsi" w:cstheme="minorHAnsi"/>
+          <w:sz w:val="24"/>
+          <w:szCs w:val="24"/>
+        </w:rPr>
+        <w:t xml:space="preserve">.  Create a single file </w:t>
+      </w:r>
+      <w:r>
+        <w:rPr>
+          <w:rFonts w:asciiTheme="minorHAnsi" w:hAnsiTheme="minorHAnsi" w:cstheme="minorHAnsi"/>
+          <w:sz w:val="24"/>
+          <w:szCs w:val="24"/>
+        </w:rPr>
+        <w:t xml:space="preserve">for each </w:t>
+      </w:r>
+      <w:proofErr w:type="spellStart"/>
+      <w:r>
+        <w:rPr>
+          <w:rFonts w:asciiTheme="minorHAnsi" w:hAnsiTheme="minorHAnsi" w:cstheme="minorHAnsi"/>
+          <w:sz w:val="24"/>
+          <w:szCs w:val="24"/>
+        </w:rPr>
+        <w:t>json</w:t>
+      </w:r>
+      <w:proofErr w:type="spellEnd"/>
+      <w:r>
+        <w:rPr>
+          <w:rFonts w:asciiTheme="minorHAnsi" w:hAnsiTheme="minorHAnsi" w:cstheme="minorHAnsi"/>
+          <w:sz w:val="24"/>
+          <w:szCs w:val="24"/>
+        </w:rPr>
+        <w:t xml:space="preserve"> data model</w:t>
+      </w:r>
+      <w:r>
+        <w:rPr>
+          <w:rFonts w:asciiTheme="minorHAnsi" w:hAnsiTheme="minorHAnsi" w:cstheme="minorHAnsi"/>
+          <w:sz w:val="24"/>
+          <w:szCs w:val="24"/>
+        </w:rPr>
+        <w:t xml:space="preserve"> described in</w:t>
+      </w:r>
+    </w:p>
+    <w:p>
+      <w:pPr>
+        <w:pStyle w:val="PlainText"/>
+        <w:rPr>
+          <w:rFonts w:asciiTheme="minorHAnsi" w:hAnsiTheme="minorHAnsi" w:cstheme="minorHAnsi"/>
+          <w:sz w:val="24"/>
+          <w:szCs w:val="24"/>
+        </w:rPr>
+      </w:pPr>
+      <w:hyperlink r:id="rId14" w:history="1">
+        <w:r>
+          <w:rPr>
+            <w:rStyle w:val="Hyperlink"/>
+            <w:rFonts w:asciiTheme="minorHAnsi" w:hAnsiTheme="minorHAnsi" w:cstheme="minorHAnsi"/>
+            <w:sz w:val="24"/>
+            <w:szCs w:val="24"/>
+          </w:rPr>
+          <w:t>https://app.swaggerhub.com/domains/utm/tcl3-dat-test-schema/v1</w:t>
+        </w:r>
+      </w:hyperlink>
+    </w:p>
+    <w:p>
+      <w:pPr>
+        <w:pStyle w:val="PlainText"/>
+        <w:rPr>
+          <w:rFonts w:asciiTheme="minorHAnsi" w:hAnsiTheme="minorHAnsi" w:cstheme="minorHAnsi"/>
+          <w:sz w:val="24"/>
+          <w:szCs w:val="24"/>
+        </w:rPr>
+      </w:pPr>
+      <w:r>
+        <w:rPr>
+          <w:rFonts w:asciiTheme="minorHAnsi" w:hAnsiTheme="minorHAnsi" w:cstheme="minorHAnsi"/>
+          <w:sz w:val="24"/>
+          <w:szCs w:val="24"/>
+        </w:rPr>
+        <w:t xml:space="preserve">Name the files </w:t>
+      </w:r>
+      <w:r>
+        <w:rPr>
+          <w:rFonts w:asciiTheme="minorHAnsi" w:hAnsiTheme="minorHAnsi" w:cstheme="minorHAnsi"/>
+          <w:sz w:val="24"/>
+          <w:szCs w:val="24"/>
+        </w:rPr>
+        <w:t>{</w:t>
+      </w:r>
+      <w:proofErr w:type="spellStart"/>
+      <w:r>
+        <w:rPr>
+          <w:rFonts w:asciiTheme="minorHAnsi" w:hAnsiTheme="minorHAnsi" w:cstheme="minorHAnsi"/>
+          <w:sz w:val="24"/>
+          <w:szCs w:val="24"/>
+        </w:rPr>
+        <w:t>ussName</w:t>
+      </w:r>
+      <w:proofErr w:type="spellEnd"/>
+      <w:r>
+        <w:rPr>
+          <w:rFonts w:asciiTheme="minorHAnsi" w:hAnsiTheme="minorHAnsi" w:cstheme="minorHAnsi"/>
+          <w:sz w:val="24"/>
+          <w:szCs w:val="24"/>
+        </w:rPr>
+        <w:t>}-</w:t>
+      </w:r>
+      <w:r>
+        <w:rPr>
+          <w:rFonts w:asciiTheme="minorHAnsi" w:hAnsiTheme="minorHAnsi" w:cstheme="minorHAnsi"/>
+          <w:sz w:val="24"/>
+          <w:szCs w:val="24"/>
+        </w:rPr>
+        <w:t>{date}-</w:t>
+      </w:r>
+      <w:r>
+        <w:rPr>
+          <w:rFonts w:asciiTheme="minorHAnsi" w:hAnsiTheme="minorHAnsi" w:cstheme="minorHAnsi"/>
+          <w:sz w:val="24"/>
+          <w:szCs w:val="24"/>
+        </w:rPr>
+        <w:t>{</w:t>
+      </w:r>
+      <w:proofErr w:type="spellStart"/>
+      <w:r>
+        <w:rPr>
+          <w:rFonts w:asciiTheme="minorHAnsi" w:hAnsiTheme="minorHAnsi" w:cstheme="minorHAnsi"/>
+          <w:sz w:val="24"/>
+          <w:szCs w:val="24"/>
+        </w:rPr>
+        <w:t>ussInstanc</w:t>
+      </w:r>
+      <w:r>
+        <w:rPr>
+          <w:rFonts w:asciiTheme="minorHAnsi" w:hAnsiTheme="minorHAnsi" w:cstheme="minorHAnsi"/>
+          <w:sz w:val="24"/>
+          <w:szCs w:val="24"/>
+        </w:rPr>
+        <w:t>eID</w:t>
+      </w:r>
+      <w:proofErr w:type="spellEnd"/>
+      <w:r>
+        <w:rPr>
+          <w:rFonts w:asciiTheme="minorHAnsi" w:hAnsiTheme="minorHAnsi" w:cstheme="minorHAnsi"/>
+          <w:sz w:val="24"/>
+          <w:szCs w:val="24"/>
+        </w:rPr>
+        <w:t>}-DAT23</w:t>
+      </w:r>
+      <w:r>
+        <w:rPr>
+          <w:rFonts w:asciiTheme="minorHAnsi" w:hAnsiTheme="minorHAnsi" w:cstheme="minorHAnsi"/>
+          <w:sz w:val="24"/>
+          <w:szCs w:val="24"/>
+        </w:rPr>
+        <w:t>.json</w:t>
+      </w:r>
+      <w:r>
+        <w:rPr>
+          <w:rFonts w:asciiTheme="minorHAnsi" w:hAnsiTheme="minorHAnsi" w:cstheme="minorHAnsi"/>
+          <w:sz w:val="24"/>
+          <w:szCs w:val="24"/>
+        </w:rPr>
+        <w:t xml:space="preserve"> or </w:t>
+      </w:r>
+      <w:r>
+        <w:rPr>
+          <w:rFonts w:asciiTheme="minorHAnsi" w:hAnsiTheme="minorHAnsi" w:cstheme="minorHAnsi"/>
+          <w:sz w:val="24"/>
+          <w:szCs w:val="24"/>
+        </w:rPr>
+        <w:t>{</w:t>
+      </w:r>
+      <w:proofErr w:type="spellStart"/>
+      <w:r>
+        <w:rPr>
+          <w:rFonts w:asciiTheme="minorHAnsi" w:hAnsiTheme="minorHAnsi" w:cstheme="minorHAnsi"/>
+          <w:sz w:val="24"/>
+          <w:szCs w:val="24"/>
+        </w:rPr>
+        <w:t>ussName</w:t>
+      </w:r>
+      <w:proofErr w:type="spellEnd"/>
+      <w:r>
+        <w:rPr>
+          <w:rFonts w:asciiTheme="minorHAnsi" w:hAnsiTheme="minorHAnsi" w:cstheme="minorHAnsi"/>
+          <w:sz w:val="24"/>
+          <w:szCs w:val="24"/>
+        </w:rPr>
+        <w:t>}-</w:t>
+      </w:r>
+      <w:r>
+        <w:rPr>
+          <w:rFonts w:asciiTheme="minorHAnsi" w:hAnsiTheme="minorHAnsi" w:cstheme="minorHAnsi"/>
+          <w:sz w:val="24"/>
+          <w:szCs w:val="24"/>
+        </w:rPr>
+        <w:t>{date}-</w:t>
+      </w:r>
+      <w:r>
+        <w:rPr>
+          <w:rFonts w:asciiTheme="minorHAnsi" w:hAnsiTheme="minorHAnsi" w:cstheme="minorHAnsi"/>
+          <w:sz w:val="24"/>
+          <w:szCs w:val="24"/>
+        </w:rPr>
+        <w:t>{</w:t>
+      </w:r>
+      <w:proofErr w:type="spellStart"/>
+      <w:r>
+        <w:rPr>
+          <w:rFonts w:asciiTheme="minorHAnsi" w:hAnsiTheme="minorHAnsi" w:cstheme="minorHAnsi"/>
+          <w:sz w:val="24"/>
+          <w:szCs w:val="24"/>
+        </w:rPr>
+        <w:t>ussInstanc</w:t>
+      </w:r>
+      <w:r>
+        <w:rPr>
+          <w:rFonts w:asciiTheme="minorHAnsi" w:hAnsiTheme="minorHAnsi" w:cstheme="minorHAnsi"/>
+          <w:sz w:val="24"/>
+          <w:szCs w:val="24"/>
+        </w:rPr>
+        <w:t>eID</w:t>
+      </w:r>
+      <w:proofErr w:type="spellEnd"/>
+      <w:r>
+        <w:rPr>
+          <w:rFonts w:asciiTheme="minorHAnsi" w:hAnsiTheme="minorHAnsi" w:cstheme="minorHAnsi"/>
+          <w:sz w:val="24"/>
+          <w:szCs w:val="24"/>
+        </w:rPr>
+        <w:t>}-DAT5</w:t>
+      </w:r>
+      <w:r>
+        <w:rPr>
+          <w:rFonts w:asciiTheme="minorHAnsi" w:hAnsiTheme="minorHAnsi" w:cstheme="minorHAnsi"/>
+          <w:sz w:val="24"/>
+          <w:szCs w:val="24"/>
+        </w:rPr>
+        <w:t>.json</w:t>
+      </w:r>
+    </w:p>
+    <w:p>
+      <w:pPr>
+        <w:pStyle w:val="PlainText"/>
+        <w:rPr>
+          <w:rFonts w:asciiTheme="minorHAnsi" w:hAnsiTheme="minorHAnsi" w:cstheme="minorHAnsi"/>
+          <w:sz w:val="24"/>
+          <w:szCs w:val="24"/>
+        </w:rPr>
+      </w:pPr>
+      <w:r>
+        <w:rPr>
+          <w:rFonts w:asciiTheme="minorHAnsi" w:hAnsiTheme="minorHAnsi" w:cstheme="minorHAnsi"/>
+          <w:sz w:val="24"/>
+          <w:szCs w:val="24"/>
+        </w:rPr>
+        <w:t xml:space="preserve">Collect all </w:t>
+      </w:r>
+      <w:proofErr w:type="spellStart"/>
+      <w:r>
+        <w:rPr>
+          <w:rFonts w:asciiTheme="minorHAnsi" w:hAnsiTheme="minorHAnsi" w:cstheme="minorHAnsi"/>
+          <w:sz w:val="24"/>
+          <w:szCs w:val="24"/>
+        </w:rPr>
+        <w:t>json</w:t>
+      </w:r>
+      <w:proofErr w:type="spellEnd"/>
+      <w:r>
+        <w:rPr>
+          <w:rFonts w:asciiTheme="minorHAnsi" w:hAnsiTheme="minorHAnsi" w:cstheme="minorHAnsi"/>
+          <w:sz w:val="24"/>
+          <w:szCs w:val="24"/>
+        </w:rPr>
+        <w:t xml:space="preserve"> files that are associated with a </w:t>
+      </w:r>
+      <w:proofErr w:type="spellStart"/>
+      <w:r>
+        <w:rPr>
+          <w:rFonts w:asciiTheme="minorHAnsi" w:hAnsiTheme="minorHAnsi" w:cstheme="minorHAnsi"/>
+          <w:sz w:val="24"/>
+          <w:szCs w:val="24"/>
+        </w:rPr>
+        <w:t>uss</w:t>
+      </w:r>
+      <w:proofErr w:type="spellEnd"/>
+      <w:r>
+        <w:rPr>
+          <w:rFonts w:asciiTheme="minorHAnsi" w:hAnsiTheme="minorHAnsi" w:cstheme="minorHAnsi"/>
+          <w:sz w:val="24"/>
+          <w:szCs w:val="24"/>
+        </w:rPr>
+        <w:t xml:space="preserve"> instance and package </w:t>
+      </w:r>
+      <w:r>
+        <w:rPr>
+          <w:rFonts w:asciiTheme="minorHAnsi" w:hAnsiTheme="minorHAnsi" w:cstheme="minorHAnsi"/>
+          <w:sz w:val="24"/>
+          <w:szCs w:val="24"/>
+        </w:rPr>
+        <w:t xml:space="preserve">in a single zip folder </w:t>
+      </w:r>
+      <w:r>
+        <w:rPr>
+          <w:rFonts w:asciiTheme="minorHAnsi" w:hAnsiTheme="minorHAnsi" w:cstheme="minorHAnsi"/>
+          <w:sz w:val="24"/>
+          <w:szCs w:val="24"/>
+        </w:rPr>
+        <w:t xml:space="preserve">named: </w:t>
+      </w:r>
+    </w:p>
+    <w:p>
+      <w:pPr>
+        <w:pStyle w:val="PlainText"/>
+        <w:rPr>
+          <w:rFonts w:asciiTheme="minorHAnsi" w:hAnsiTheme="minorHAnsi" w:cstheme="minorHAnsi"/>
+          <w:sz w:val="24"/>
+          <w:szCs w:val="24"/>
+        </w:rPr>
+      </w:pPr>
+      <w:r>
+        <w:rPr>
+          <w:rFonts w:asciiTheme="minorHAnsi" w:hAnsiTheme="minorHAnsi" w:cstheme="minorHAnsi"/>
+          <w:sz w:val="24"/>
+          <w:szCs w:val="24"/>
+        </w:rPr>
+        <w:t>{ussName}</w:t>
+      </w:r>
+      <w:r>
+        <w:rPr>
+          <w:rFonts w:asciiTheme="minorHAnsi" w:hAnsiTheme="minorHAnsi" w:cstheme="minorHAnsi"/>
+          <w:sz w:val="24"/>
+          <w:szCs w:val="24"/>
+        </w:rPr>
+        <w:t>-</w:t>
+      </w:r>
+      <w:r>
+        <w:rPr>
+          <w:rFonts w:asciiTheme="minorHAnsi" w:hAnsiTheme="minorHAnsi" w:cstheme="minorHAnsi"/>
+          <w:sz w:val="24"/>
+          <w:szCs w:val="24"/>
+        </w:rPr>
+        <w:t>{</w:t>
+      </w:r>
+      <w:r>
+        <w:rPr>
+          <w:rFonts w:asciiTheme="minorHAnsi" w:hAnsiTheme="minorHAnsi" w:cstheme="minorHAnsi"/>
+          <w:sz w:val="24"/>
+          <w:szCs w:val="24"/>
+        </w:rPr>
+        <w:t>ussInstanceID}-</w:t>
+      </w:r>
+      <w:r>
+        <w:rPr>
+          <w:rFonts w:asciiTheme="minorHAnsi" w:hAnsiTheme="minorHAnsi" w:cstheme="minorHAnsi"/>
+          <w:sz w:val="24"/>
+          <w:szCs w:val="24"/>
+        </w:rPr>
+        <w:t>DAT2</w:t>
+      </w:r>
+      <w:r>
+        <w:rPr>
+          <w:rFonts w:asciiTheme="minorHAnsi" w:hAnsiTheme="minorHAnsi" w:cstheme="minorHAnsi"/>
+          <w:sz w:val="24"/>
+          <w:szCs w:val="24"/>
+        </w:rPr>
+        <w:t>3_5.zip and upload it to the site.</w:t>
+      </w:r>
+    </w:p>
+    <w:p>
+      <w:pPr>
+        <w:pStyle w:val="PlainText"/>
+        <w:rPr>
+          <w:rFonts w:asciiTheme="minorHAnsi" w:hAnsiTheme="minorHAnsi" w:cstheme="minorHAnsi"/>
+          <w:sz w:val="24"/>
+          <w:szCs w:val="24"/>
+        </w:rPr>
+      </w:pPr>
+    </w:p>
+    <w:p>
+      <w:pPr>
+        <w:pStyle w:val="PlainText"/>
+        <w:rPr>
+          <w:rFonts w:asciiTheme="minorHAnsi" w:hAnsiTheme="minorHAnsi" w:cstheme="minorHAnsi"/>
+          <w:sz w:val="24"/>
+          <w:szCs w:val="24"/>
+        </w:rPr>
+      </w:pPr>
+    </w:p>
+    <w:p>
+      <w:pPr>
+        <w:pStyle w:val="PlainText"/>
+        <w:rPr>
+          <w:rFonts w:asciiTheme="minorHAnsi" w:hAnsiTheme="minorHAnsi" w:cstheme="minorHAnsi"/>
+          <w:sz w:val="24"/>
+          <w:szCs w:val="24"/>
+        </w:rPr>
+      </w:pPr>
+    </w:p>
+    <w:p>
+      <w:pPr>
+        <w:pStyle w:val="PlainText"/>
+        <w:rPr>
+          <w:rFonts w:asciiTheme="minorHAnsi" w:hAnsiTheme="minorHAnsi" w:cstheme="minorHAnsi"/>
+          <w:sz w:val="24"/>
+          <w:szCs w:val="24"/>
+        </w:rPr>
+      </w:pPr>
+    </w:p>
+    <w:p>
+      <w:pPr>
+        <w:pStyle w:val="PlainText"/>
+        <w:rPr>
+          <w:rFonts w:asciiTheme="minorHAnsi" w:hAnsiTheme="minorHAnsi" w:cstheme="minorHAnsi"/>
+          <w:sz w:val="24"/>
+          <w:szCs w:val="24"/>
+        </w:rPr>
+      </w:pPr>
+    </w:p>
+    <w:p>
+      <w:pPr>
+        <w:pStyle w:val="PlainText"/>
+        <w:rPr>
+          <w:rFonts w:asciiTheme="minorHAnsi" w:hAnsiTheme="minorHAnsi" w:cstheme="minorHAnsi"/>
+          <w:sz w:val="24"/>
+          <w:szCs w:val="24"/>
+        </w:rPr>
+      </w:pPr>
+    </w:p>
+    <w:p>
+      <w:pPr>
+        <w:pStyle w:val="PlainText"/>
+        <w:rPr>
+          <w:rFonts w:asciiTheme="minorHAnsi" w:hAnsiTheme="minorHAnsi" w:cstheme="minorHAnsi"/>
+          <w:sz w:val="24"/>
+          <w:szCs w:val="24"/>
+        </w:rPr>
+      </w:pPr>
       <w:bookmarkStart w:id="0" w:name="_GoBack"/>
       <w:bookmarkEnd w:id="0"/>
-    </w:p>
-    <w:p>
-      <w:pPr>
-        <w:pStyle w:val="PlainText"/>
-        <w:rPr>
-          <w:rFonts w:asciiTheme="minorHAnsi" w:hAnsiTheme="minorHAnsi" w:cstheme="minorHAnsi"/>
-          <w:sz w:val="24"/>
-          <w:szCs w:val="24"/>
-        </w:rPr>
-      </w:pPr>
-      <w:r>
-        <w:rPr>
-          <w:rFonts w:asciiTheme="minorHAnsi" w:hAnsiTheme="minorHAnsi" w:cstheme="minorHAnsi"/>
-          <w:sz w:val="24"/>
-          <w:szCs w:val="24"/>
-        </w:rPr>
-        <w:t>DAT99:</w:t>
-      </w:r>
-    </w:p>
-    <w:p>
-      <w:pPr>
-        <w:pStyle w:val="PlainText"/>
-        <w:rPr>
-          <w:rFonts w:asciiTheme="minorHAnsi" w:hAnsiTheme="minorHAnsi" w:cstheme="minorHAnsi"/>
-          <w:sz w:val="24"/>
-          <w:szCs w:val="24"/>
-        </w:rPr>
-      </w:pPr>
-      <w:r>
-        <w:rPr>
-          <w:rFonts w:asciiTheme="minorHAnsi" w:hAnsiTheme="minorHAnsi" w:cstheme="minorHAnsi"/>
-          <w:sz w:val="24"/>
-          <w:szCs w:val="24"/>
-        </w:rPr>
-        <w:t xml:space="preserve">For each USS Instance, generate one and only one DAT99 </w:t>
-      </w:r>
-      <w:proofErr w:type="spellStart"/>
-      <w:r>
-        <w:rPr>
-          <w:rFonts w:asciiTheme="minorHAnsi" w:hAnsiTheme="minorHAnsi" w:cstheme="minorHAnsi"/>
-          <w:sz w:val="24"/>
-          <w:szCs w:val="24"/>
-        </w:rPr>
-        <w:t>json</w:t>
-      </w:r>
-      <w:proofErr w:type="spellEnd"/>
-      <w:r>
-        <w:rPr>
-          <w:rFonts w:asciiTheme="minorHAnsi" w:hAnsiTheme="minorHAnsi" w:cstheme="minorHAnsi"/>
-          <w:sz w:val="24"/>
-          <w:szCs w:val="24"/>
-        </w:rPr>
-        <w:t xml:space="preserve"> file that contains the DAT99 </w:t>
-      </w:r>
-      <w:proofErr w:type="spellStart"/>
-      <w:r>
-        <w:rPr>
-          <w:rFonts w:asciiTheme="minorHAnsi" w:hAnsiTheme="minorHAnsi" w:cstheme="minorHAnsi"/>
-          <w:sz w:val="24"/>
-          <w:szCs w:val="24"/>
-        </w:rPr>
-        <w:t>json</w:t>
-      </w:r>
-      <w:proofErr w:type="spellEnd"/>
-      <w:r>
-        <w:rPr>
-          <w:rFonts w:asciiTheme="minorHAnsi" w:hAnsiTheme="minorHAnsi" w:cstheme="minorHAnsi"/>
-          <w:sz w:val="24"/>
-          <w:szCs w:val="24"/>
-        </w:rPr>
-        <w:t xml:space="preserve"> data model.  In this case, there is only a single </w:t>
-      </w:r>
-      <w:proofErr w:type="spellStart"/>
-      <w:r>
-        <w:rPr>
-          <w:rFonts w:asciiTheme="minorHAnsi" w:hAnsiTheme="minorHAnsi" w:cstheme="minorHAnsi"/>
-          <w:sz w:val="24"/>
-          <w:szCs w:val="24"/>
-        </w:rPr>
-        <w:t>json</w:t>
-      </w:r>
-      <w:proofErr w:type="spellEnd"/>
-      <w:r>
-        <w:rPr>
-          <w:rFonts w:asciiTheme="minorHAnsi" w:hAnsiTheme="minorHAnsi" w:cstheme="minorHAnsi"/>
-          <w:sz w:val="24"/>
-          <w:szCs w:val="24"/>
-        </w:rPr>
-        <w:t xml:space="preserve"> object for each file since this MOP measures temporal metrics associated with the registration of a USS instance and this can only happen once.</w:t>
-      </w:r>
-    </w:p>
-    <w:p>
-      <w:pPr>
-        <w:pStyle w:val="PlainText"/>
-        <w:rPr>
-          <w:rFonts w:asciiTheme="minorHAnsi" w:hAnsiTheme="minorHAnsi" w:cstheme="minorHAnsi"/>
-          <w:sz w:val="24"/>
-          <w:szCs w:val="24"/>
-        </w:rPr>
-      </w:pPr>
-    </w:p>
-    <w:p>
-      <w:pPr>
-        <w:pStyle w:val="PlainText"/>
-        <w:rPr>
-          <w:rFonts w:asciiTheme="minorHAnsi" w:hAnsiTheme="minorHAnsi" w:cstheme="minorHAnsi"/>
-          <w:sz w:val="24"/>
-          <w:szCs w:val="24"/>
-        </w:rPr>
-      </w:pPr>
-      <w:r>
-        <w:rPr>
-          <w:rFonts w:asciiTheme="minorHAnsi" w:hAnsiTheme="minorHAnsi" w:cstheme="minorHAnsi"/>
-          <w:sz w:val="24"/>
-          <w:szCs w:val="24"/>
-        </w:rPr>
-        <w:t>For each instance there will be a DAT4 or DAT99 or both associated with it.  Create zip folder and put these files (at most 2) in it.  Name the zip folder</w:t>
-      </w:r>
-    </w:p>
-    <w:p>
-      <w:pPr>
-        <w:pStyle w:val="PlainText"/>
-        <w:rPr>
-          <w:rFonts w:asciiTheme="minorHAnsi" w:hAnsiTheme="minorHAnsi" w:cstheme="minorHAnsi"/>
-          <w:sz w:val="24"/>
-          <w:szCs w:val="24"/>
-        </w:rPr>
-      </w:pPr>
-      <w:r>
-        <w:rPr>
-          <w:rFonts w:asciiTheme="minorHAnsi" w:hAnsiTheme="minorHAnsi" w:cstheme="minorHAnsi"/>
-          <w:sz w:val="24"/>
-          <w:szCs w:val="24"/>
-        </w:rPr>
-        <w:t>{ussName}-{ussInstanceID}-DAT4_99.zip</w:t>
-      </w:r>
-    </w:p>
-    <w:p>
-      <w:pPr>
-        <w:pStyle w:val="PlainText"/>
-        <w:rPr>
-          <w:rFonts w:asciiTheme="minorHAnsi" w:hAnsiTheme="minorHAnsi" w:cstheme="minorHAnsi"/>
-          <w:sz w:val="24"/>
-          <w:szCs w:val="24"/>
-        </w:rPr>
-      </w:pPr>
-      <w:r>
-        <w:rPr>
-          <w:rFonts w:asciiTheme="minorHAnsi" w:hAnsiTheme="minorHAnsi" w:cstheme="minorHAnsi"/>
-          <w:sz w:val="24"/>
-          <w:szCs w:val="24"/>
-        </w:rPr>
-        <w:t>Create a zip folder for each instance that performed these tests.</w:t>
-      </w:r>
-    </w:p>
-    <w:p>
-      <w:pPr>
-        <w:pStyle w:val="PlainText"/>
-        <w:rPr>
-          <w:rFonts w:asciiTheme="minorHAnsi" w:hAnsiTheme="minorHAnsi" w:cstheme="minorHAnsi"/>
-          <w:sz w:val="24"/>
-          <w:szCs w:val="24"/>
-        </w:rPr>
-      </w:pPr>
-    </w:p>
-    <w:p>
-      <w:pPr>
-        <w:pStyle w:val="PlainText"/>
-        <w:rPr>
-          <w:rFonts w:asciiTheme="minorHAnsi" w:hAnsiTheme="minorHAnsi" w:cstheme="minorHAnsi"/>
-          <w:sz w:val="24"/>
-          <w:szCs w:val="24"/>
-        </w:rPr>
-      </w:pPr>
-      <w:r>
-        <w:rPr>
-          <w:rFonts w:asciiTheme="minorHAnsi" w:hAnsiTheme="minorHAnsi" w:cstheme="minorHAnsi"/>
-          <w:sz w:val="24"/>
-          <w:szCs w:val="24"/>
-        </w:rPr>
-        <w:t xml:space="preserve">For DAT2-3 and DAT5.  Create a single file containing the </w:t>
-      </w:r>
-      <w:proofErr w:type="spellStart"/>
-      <w:r>
-        <w:rPr>
-          <w:rFonts w:asciiTheme="minorHAnsi" w:hAnsiTheme="minorHAnsi" w:cstheme="minorHAnsi"/>
-          <w:sz w:val="24"/>
-          <w:szCs w:val="24"/>
-        </w:rPr>
-        <w:t>json</w:t>
-      </w:r>
-      <w:proofErr w:type="spellEnd"/>
-      <w:r>
-        <w:rPr>
-          <w:rFonts w:asciiTheme="minorHAnsi" w:hAnsiTheme="minorHAnsi" w:cstheme="minorHAnsi"/>
-          <w:sz w:val="24"/>
-          <w:szCs w:val="24"/>
-        </w:rPr>
-        <w:t xml:space="preserve"> data models described in</w:t>
-      </w:r>
-    </w:p>
-    <w:p>
-      <w:pPr>
-        <w:pStyle w:val="PlainText"/>
-        <w:rPr>
-          <w:rFonts w:asciiTheme="minorHAnsi" w:hAnsiTheme="minorHAnsi" w:cstheme="minorHAnsi"/>
-          <w:sz w:val="24"/>
-          <w:szCs w:val="24"/>
-        </w:rPr>
-      </w:pPr>
-      <w:r>
-        <w:rPr>
-          <w:rFonts w:asciiTheme="minorHAnsi" w:hAnsiTheme="minorHAnsi" w:cstheme="minorHAnsi"/>
-          <w:sz w:val="24"/>
-          <w:szCs w:val="24"/>
-        </w:rPr>
-        <w:t>https://app.swaggerhub.com/domains/utm/tcl3-dat-test-schema/v1</w:t>
-      </w:r>
-    </w:p>
-    <w:p>
-      <w:pPr>
-        <w:pStyle w:val="PlainText"/>
-        <w:rPr>
-          <w:rFonts w:asciiTheme="minorHAnsi" w:hAnsiTheme="minorHAnsi" w:cstheme="minorHAnsi"/>
-          <w:sz w:val="24"/>
-          <w:szCs w:val="24"/>
-        </w:rPr>
-      </w:pPr>
-      <w:r>
-        <w:rPr>
-          <w:rFonts w:asciiTheme="minorHAnsi" w:hAnsiTheme="minorHAnsi" w:cstheme="minorHAnsi"/>
-          <w:sz w:val="24"/>
-          <w:szCs w:val="24"/>
-        </w:rPr>
-        <w:t>for each USS instance.  Package all of these files in a single zip folder and name it</w:t>
-      </w:r>
-    </w:p>
-    <w:p>
-      <w:pPr>
-        <w:pStyle w:val="PlainText"/>
-        <w:rPr>
-          <w:rFonts w:asciiTheme="minorHAnsi" w:hAnsiTheme="minorHAnsi" w:cstheme="minorHAnsi"/>
-          <w:sz w:val="24"/>
-          <w:szCs w:val="24"/>
-        </w:rPr>
-      </w:pPr>
-      <w:r>
-        <w:rPr>
-          <w:rFonts w:asciiTheme="minorHAnsi" w:hAnsiTheme="minorHAnsi" w:cstheme="minorHAnsi"/>
-          <w:sz w:val="24"/>
-          <w:szCs w:val="24"/>
-        </w:rPr>
-        <w:t>{ussName}-DAT2_3_5.zip and upload it to the site.</w:t>
-      </w:r>
-    </w:p>
-    <w:p>
-      <w:pPr>
-        <w:pStyle w:val="PlainText"/>
-        <w:rPr>
-          <w:rFonts w:asciiTheme="minorHAnsi" w:hAnsiTheme="minorHAnsi" w:cstheme="minorHAnsi"/>
-          <w:sz w:val="24"/>
-          <w:szCs w:val="24"/>
-        </w:rPr>
-      </w:pPr>
-    </w:p>
-    <w:p>
-      <w:pPr>
-        <w:pStyle w:val="PlainText"/>
-        <w:rPr>
-          <w:rFonts w:asciiTheme="minorHAnsi" w:hAnsiTheme="minorHAnsi" w:cstheme="minorHAnsi"/>
-          <w:sz w:val="24"/>
-          <w:szCs w:val="24"/>
-        </w:rPr>
-      </w:pPr>
-    </w:p>
-    <w:p>
-      <w:pPr>
-        <w:pStyle w:val="PlainText"/>
-        <w:rPr>
-          <w:rFonts w:asciiTheme="minorHAnsi" w:hAnsiTheme="minorHAnsi" w:cstheme="minorHAnsi"/>
-          <w:sz w:val="24"/>
-          <w:szCs w:val="24"/>
-        </w:rPr>
-      </w:pPr>
-    </w:p>
-    <w:p>
-      <w:pPr>
-        <w:pStyle w:val="PlainText"/>
-        <w:rPr>
-          <w:rFonts w:asciiTheme="minorHAnsi" w:hAnsiTheme="minorHAnsi" w:cstheme="minorHAnsi"/>
-          <w:sz w:val="24"/>
-          <w:szCs w:val="24"/>
-        </w:rPr>
-      </w:pPr>
-    </w:p>
-    <w:p>
-      <w:pPr>
-        <w:pStyle w:val="PlainText"/>
-        <w:rPr>
-          <w:rFonts w:asciiTheme="minorHAnsi" w:hAnsiTheme="minorHAnsi" w:cstheme="minorHAnsi"/>
-          <w:sz w:val="24"/>
-          <w:szCs w:val="24"/>
-        </w:rPr>
-      </w:pPr>
-    </w:p>
-    <w:p>
-      <w:pPr>
-        <w:pStyle w:val="PlainText"/>
-        <w:rPr>
-          <w:rFonts w:asciiTheme="minorHAnsi" w:hAnsiTheme="minorHAnsi" w:cstheme="minorHAnsi"/>
-          <w:sz w:val="24"/>
-          <w:szCs w:val="24"/>
-        </w:rPr>
-      </w:pPr>
-    </w:p>
-    <w:p>
-      <w:pPr>
-        <w:pStyle w:val="PlainText"/>
-        <w:rPr>
-          <w:rFonts w:asciiTheme="minorHAnsi" w:hAnsiTheme="minorHAnsi" w:cstheme="minorHAnsi"/>
-          <w:sz w:val="24"/>
-          <w:szCs w:val="24"/>
-        </w:rPr>
-      </w:pPr>
     </w:p>
     <w:sectPr>
       <w:pgSz w:w="12240" w:h="15840"/>

</xml_diff>

<commit_message>
add illustrations/screen shots to instructions for uploading
</commit_message>
<xml_diff>
--- a/tcl3-data-apis/DMP_Format_Upload_Instructions.docx
+++ b/tcl3-data-apis/DMP_Format_Upload_Instructions.docx
@@ -84,8 +84,6 @@
         </w:rPr>
         <w:t>The requirements for the individual MOPS (CNS</w:t>
       </w:r>
-      <w:bookmarkStart w:id="0" w:name="_GoBack"/>
-      <w:bookmarkEnd w:id="0"/>
       <w:r>
         <w:rPr>
           <w:rFonts w:asciiTheme="minorHAnsi" w:hAnsiTheme="minorHAnsi" w:cstheme="minorHAnsi"/>
@@ -160,93 +158,6 @@
         </w:rPr>
         <w:t xml:space="preserve"> repository at </w:t>
       </w:r>
-      <w:hyperlink r:id="rId5" w:history="1">
-        <w:r>
-          <w:rPr>
-            <w:rStyle w:val="Hyperlink"/>
-            <w:rFonts w:asciiTheme="minorHAnsi" w:hAnsiTheme="minorHAnsi" w:cstheme="minorHAnsi"/>
-            <w:sz w:val="24"/>
-            <w:szCs w:val="24"/>
-          </w:rPr>
-          <w:t>https://github.com/nasa/utm-apis/tree/master/tcl3-data-apis</w:t>
-        </w:r>
-      </w:hyperlink>
-    </w:p>
-    <w:p>
-      <w:pPr>
-        <w:pStyle w:val="PlainText"/>
-        <w:rPr>
-          <w:rFonts w:asciiTheme="minorHAnsi" w:hAnsiTheme="minorHAnsi" w:cstheme="minorHAnsi"/>
-          <w:sz w:val="24"/>
-          <w:szCs w:val="24"/>
-        </w:rPr>
-      </w:pPr>
-    </w:p>
-    <w:p>
-      <w:pPr>
-        <w:pStyle w:val="PlainText"/>
-        <w:rPr>
-          <w:rFonts w:asciiTheme="minorHAnsi" w:hAnsiTheme="minorHAnsi" w:cstheme="minorHAnsi"/>
-          <w:b/>
-          <w:sz w:val="24"/>
-          <w:szCs w:val="24"/>
-        </w:rPr>
-      </w:pPr>
-      <w:r>
-        <w:rPr>
-          <w:rFonts w:asciiTheme="minorHAnsi" w:hAnsiTheme="minorHAnsi" w:cstheme="minorHAnsi"/>
-          <w:b/>
-          <w:sz w:val="24"/>
-          <w:szCs w:val="24"/>
-        </w:rPr>
-        <w:t>Important links:</w:t>
-      </w:r>
-    </w:p>
-    <w:p>
-      <w:pPr>
-        <w:pStyle w:val="PlainText"/>
-        <w:rPr>
-          <w:rFonts w:asciiTheme="minorHAnsi" w:hAnsiTheme="minorHAnsi" w:cstheme="minorHAnsi"/>
-          <w:sz w:val="24"/>
-          <w:szCs w:val="24"/>
-        </w:rPr>
-      </w:pPr>
-      <w:r>
-        <w:rPr>
-          <w:rFonts w:asciiTheme="minorHAnsi" w:hAnsiTheme="minorHAnsi" w:cstheme="minorHAnsi"/>
-          <w:sz w:val="24"/>
-          <w:szCs w:val="24"/>
-        </w:rPr>
-        <w:t xml:space="preserve">Primary </w:t>
-      </w:r>
-      <w:proofErr w:type="spellStart"/>
-      <w:r>
-        <w:rPr>
-          <w:rFonts w:asciiTheme="minorHAnsi" w:hAnsiTheme="minorHAnsi" w:cstheme="minorHAnsi"/>
-          <w:sz w:val="24"/>
-          <w:szCs w:val="24"/>
-        </w:rPr>
-        <w:t>Github</w:t>
-      </w:r>
-      <w:proofErr w:type="spellEnd"/>
-      <w:r>
-        <w:rPr>
-          <w:rFonts w:asciiTheme="minorHAnsi" w:hAnsiTheme="minorHAnsi" w:cstheme="minorHAnsi"/>
-          <w:sz w:val="24"/>
-          <w:szCs w:val="24"/>
-        </w:rPr>
-        <w:t xml:space="preserve"> link: </w:t>
-      </w:r>
-    </w:p>
-    <w:p>
-      <w:pPr>
-        <w:pStyle w:val="PlainText"/>
-        <w:rPr>
-          <w:rFonts w:asciiTheme="minorHAnsi" w:hAnsiTheme="minorHAnsi" w:cstheme="minorHAnsi"/>
-          <w:sz w:val="24"/>
-          <w:szCs w:val="24"/>
-        </w:rPr>
-      </w:pPr>
       <w:hyperlink r:id="rId6" w:history="1">
         <w:r>
           <w:rPr>
@@ -286,6 +197,93 @@
           <w:sz w:val="24"/>
           <w:szCs w:val="24"/>
         </w:rPr>
+        <w:t>Important links:</w:t>
+      </w:r>
+    </w:p>
+    <w:p>
+      <w:pPr>
+        <w:pStyle w:val="PlainText"/>
+        <w:rPr>
+          <w:rFonts w:asciiTheme="minorHAnsi" w:hAnsiTheme="minorHAnsi" w:cstheme="minorHAnsi"/>
+          <w:sz w:val="24"/>
+          <w:szCs w:val="24"/>
+        </w:rPr>
+      </w:pPr>
+      <w:r>
+        <w:rPr>
+          <w:rFonts w:asciiTheme="minorHAnsi" w:hAnsiTheme="minorHAnsi" w:cstheme="minorHAnsi"/>
+          <w:sz w:val="24"/>
+          <w:szCs w:val="24"/>
+        </w:rPr>
+        <w:t xml:space="preserve">Primary </w:t>
+      </w:r>
+      <w:proofErr w:type="spellStart"/>
+      <w:r>
+        <w:rPr>
+          <w:rFonts w:asciiTheme="minorHAnsi" w:hAnsiTheme="minorHAnsi" w:cstheme="minorHAnsi"/>
+          <w:sz w:val="24"/>
+          <w:szCs w:val="24"/>
+        </w:rPr>
+        <w:t>Github</w:t>
+      </w:r>
+      <w:proofErr w:type="spellEnd"/>
+      <w:r>
+        <w:rPr>
+          <w:rFonts w:asciiTheme="minorHAnsi" w:hAnsiTheme="minorHAnsi" w:cstheme="minorHAnsi"/>
+          <w:sz w:val="24"/>
+          <w:szCs w:val="24"/>
+        </w:rPr>
+        <w:t xml:space="preserve"> link: </w:t>
+      </w:r>
+    </w:p>
+    <w:p>
+      <w:pPr>
+        <w:pStyle w:val="PlainText"/>
+        <w:rPr>
+          <w:rFonts w:asciiTheme="minorHAnsi" w:hAnsiTheme="minorHAnsi" w:cstheme="minorHAnsi"/>
+          <w:sz w:val="24"/>
+          <w:szCs w:val="24"/>
+        </w:rPr>
+      </w:pPr>
+      <w:hyperlink r:id="rId7" w:history="1">
+        <w:r>
+          <w:rPr>
+            <w:rStyle w:val="Hyperlink"/>
+            <w:rFonts w:asciiTheme="minorHAnsi" w:hAnsiTheme="minorHAnsi" w:cstheme="minorHAnsi"/>
+            <w:sz w:val="24"/>
+            <w:szCs w:val="24"/>
+          </w:rPr>
+          <w:t>https://github.com/nasa/utm-apis/tree/master/tcl3-data-apis</w:t>
+        </w:r>
+      </w:hyperlink>
+    </w:p>
+    <w:p>
+      <w:pPr>
+        <w:pStyle w:val="PlainText"/>
+        <w:rPr>
+          <w:rFonts w:asciiTheme="minorHAnsi" w:hAnsiTheme="minorHAnsi" w:cstheme="minorHAnsi"/>
+          <w:sz w:val="24"/>
+          <w:szCs w:val="24"/>
+        </w:rPr>
+      </w:pPr>
+    </w:p>
+    <w:p>
+      <w:pPr>
+        <w:pStyle w:val="PlainText"/>
+        <w:rPr>
+          <w:rFonts w:asciiTheme="minorHAnsi" w:hAnsiTheme="minorHAnsi" w:cstheme="minorHAnsi"/>
+          <w:b/>
+          <w:sz w:val="24"/>
+          <w:szCs w:val="24"/>
+        </w:rPr>
+      </w:pPr>
+      <w:r>
+        <w:rPr>
+          <w:rFonts w:asciiTheme="minorHAnsi" w:hAnsiTheme="minorHAnsi" w:cstheme="minorHAnsi"/>
+          <w:b/>
+          <w:sz w:val="24"/>
+          <w:szCs w:val="24"/>
+        </w:rPr>
         <w:t>Supporting Files and Examples</w:t>
       </w:r>
     </w:p>
@@ -298,7 +296,7 @@
           <w:szCs w:val="24"/>
         </w:rPr>
       </w:pPr>
-      <w:hyperlink r:id="rId7" w:history="1">
+      <w:hyperlink r:id="rId8" w:history="1">
         <w:r>
           <w:rPr>
             <w:rStyle w:val="Hyperlink"/>
@@ -360,7 +358,7 @@
           <w:szCs w:val="24"/>
         </w:rPr>
       </w:pPr>
-      <w:hyperlink r:id="rId8" w:history="1">
+      <w:hyperlink r:id="rId9" w:history="1">
         <w:r>
           <w:rPr>
             <w:rStyle w:val="Hyperlink"/>
@@ -390,7 +388,7 @@
           <w:szCs w:val="24"/>
         </w:rPr>
       </w:pPr>
-      <w:hyperlink r:id="rId9" w:history="1">
+      <w:hyperlink r:id="rId10" w:history="1">
         <w:r>
           <w:rPr>
             <w:rStyle w:val="Hyperlink"/>
@@ -420,7 +418,7 @@
           <w:szCs w:val="24"/>
         </w:rPr>
       </w:pPr>
-      <w:hyperlink r:id="rId10" w:history="1">
+      <w:hyperlink r:id="rId11" w:history="1">
         <w:r>
           <w:rPr>
             <w:rStyle w:val="Hyperlink"/>
@@ -450,7 +448,7 @@
           <w:szCs w:val="24"/>
         </w:rPr>
       </w:pPr>
-      <w:hyperlink r:id="rId11" w:history="1">
+      <w:hyperlink r:id="rId12" w:history="1">
         <w:r>
           <w:rPr>
             <w:rStyle w:val="Hyperlink"/>
@@ -480,7 +478,7 @@
           <w:szCs w:val="24"/>
         </w:rPr>
       </w:pPr>
-      <w:hyperlink r:id="rId12" w:history="1">
+      <w:hyperlink r:id="rId13" w:history="1">
         <w:r>
           <w:rPr>
             <w:rStyle w:val="Hyperlink"/>
@@ -510,7 +508,7 @@
           <w:szCs w:val="24"/>
         </w:rPr>
       </w:pPr>
-      <w:hyperlink r:id="rId13" w:history="1">
+      <w:hyperlink r:id="rId14" w:history="1">
         <w:r>
           <w:rPr>
             <w:rStyle w:val="Hyperlink"/>
@@ -570,7 +568,7 @@
           <w:szCs w:val="24"/>
         </w:rPr>
       </w:pPr>
-      <w:hyperlink r:id="rId14" w:history="1">
+      <w:hyperlink r:id="rId15" w:history="1">
         <w:r>
           <w:rPr>
             <w:rStyle w:val="Hyperlink"/>
@@ -759,6 +757,544 @@
           <w:sz w:val="24"/>
           <w:szCs w:val="24"/>
         </w:rPr>
+        <w:t xml:space="preserve">Before you begin, make sure your </w:t>
+      </w:r>
+      <w:r>
+        <w:rPr>
+          <w:rFonts w:asciiTheme="minorHAnsi" w:hAnsiTheme="minorHAnsi" w:cstheme="minorHAnsi"/>
+          <w:sz w:val="24"/>
+          <w:szCs w:val="24"/>
+        </w:rPr>
+        <w:t>organization</w:t>
+      </w:r>
+      <w:r>
+        <w:rPr>
+          <w:rFonts w:asciiTheme="minorHAnsi" w:hAnsiTheme="minorHAnsi" w:cstheme="minorHAnsi"/>
+          <w:sz w:val="24"/>
+          <w:szCs w:val="24"/>
+        </w:rPr>
+        <w:t xml:space="preserve"> </w:t>
+      </w:r>
+      <w:r>
+        <w:rPr>
+          <w:rFonts w:asciiTheme="minorHAnsi" w:hAnsiTheme="minorHAnsi" w:cstheme="minorHAnsi"/>
+          <w:sz w:val="24"/>
+          <w:szCs w:val="24"/>
+        </w:rPr>
+        <w:t xml:space="preserve">has been registered by contacting </w:t>
+      </w:r>
+      <w:hyperlink r:id="rId16" w:history="1">
+        <w:r>
+          <w:rPr>
+            <w:rStyle w:val="Hyperlink"/>
+            <w:rFonts w:asciiTheme="minorHAnsi" w:hAnsiTheme="minorHAnsi" w:cstheme="minorHAnsi"/>
+            <w:sz w:val="24"/>
+            <w:szCs w:val="24"/>
+          </w:rPr>
+          <w:t>Abraham.k.ishihara@nasa.gov</w:t>
+        </w:r>
+      </w:hyperlink>
+      <w:r>
+        <w:rPr>
+          <w:rFonts w:asciiTheme="minorHAnsi" w:hAnsiTheme="minorHAnsi" w:cstheme="minorHAnsi"/>
+          <w:sz w:val="24"/>
+          <w:szCs w:val="24"/>
+        </w:rPr>
+        <w:t xml:space="preserve">.  </w:t>
+      </w:r>
+    </w:p>
+    <w:p>
+      <w:pPr>
+        <w:pStyle w:val="PlainText"/>
+        <w:rPr>
+          <w:rFonts w:asciiTheme="minorHAnsi" w:hAnsiTheme="minorHAnsi" w:cstheme="minorHAnsi"/>
+          <w:sz w:val="24"/>
+          <w:szCs w:val="24"/>
+        </w:rPr>
+      </w:pPr>
+    </w:p>
+    <w:p>
+      <w:pPr>
+        <w:pStyle w:val="PlainText"/>
+        <w:rPr>
+          <w:rFonts w:asciiTheme="minorHAnsi" w:hAnsiTheme="minorHAnsi" w:cstheme="minorHAnsi"/>
+          <w:b/>
+          <w:sz w:val="24"/>
+          <w:szCs w:val="24"/>
+        </w:rPr>
+      </w:pPr>
+      <w:r>
+        <w:rPr>
+          <w:rFonts w:asciiTheme="minorHAnsi" w:hAnsiTheme="minorHAnsi" w:cstheme="minorHAnsi"/>
+          <w:b/>
+          <w:sz w:val="24"/>
+          <w:szCs w:val="24"/>
+        </w:rPr>
+        <w:t xml:space="preserve">Preliminaries: </w:t>
+      </w:r>
+    </w:p>
+    <w:p>
+      <w:pPr>
+        <w:pStyle w:val="PlainText"/>
+        <w:jc w:val="both"/>
+        <w:rPr>
+          <w:rFonts w:asciiTheme="minorHAnsi" w:hAnsiTheme="minorHAnsi" w:cstheme="minorHAnsi"/>
+          <w:sz w:val="24"/>
+          <w:szCs w:val="24"/>
+        </w:rPr>
+      </w:pPr>
+      <w:r>
+        <w:rPr>
+          <w:rFonts w:asciiTheme="minorHAnsi" w:hAnsiTheme="minorHAnsi" w:cstheme="minorHAnsi"/>
+          <w:b/>
+          <w:noProof/>
+          <w:sz w:val="24"/>
+          <w:szCs w:val="24"/>
+        </w:rPr>
+        <w:lastRenderedPageBreak/>
+        <w:drawing>
+          <wp:anchor distT="0" distB="0" distL="114300" distR="114300" simplePos="0" relativeHeight="251660288" behindDoc="1" locked="0" layoutInCell="1" allowOverlap="1" wp14:anchorId="515E5A3A" wp14:editId="2BB8509E">
+            <wp:simplePos x="0" y="0"/>
+            <wp:positionH relativeFrom="column">
+              <wp:posOffset>3387</wp:posOffset>
+            </wp:positionH>
+            <wp:positionV relativeFrom="paragraph">
+              <wp:posOffset>439208</wp:posOffset>
+            </wp:positionV>
+            <wp:extent cx="1329055" cy="1603375"/>
+            <wp:effectExtent l="0" t="0" r="4445" b="0"/>
+            <wp:wrapTopAndBottom/>
+            <wp:docPr id="8" name="Picture 8"/>
+            <wp:cNvGraphicFramePr>
+              <a:graphicFrameLocks xmlns:a="http://schemas.openxmlformats.org/drawingml/2006/main" noChangeAspect="1"/>
+            </wp:cNvGraphicFramePr>
+            <a:graphic xmlns:a="http://schemas.openxmlformats.org/drawingml/2006/main">
+              <a:graphicData uri="http://schemas.openxmlformats.org/drawingml/2006/picture">
+                <pic:pic xmlns:pic="http://schemas.openxmlformats.org/drawingml/2006/picture">
+                  <pic:nvPicPr>
+                    <pic:cNvPr id="2" name="Screen Shot 2018-05-04 at 11.26.10 AM.png"/>
+                    <pic:cNvPicPr/>
+                  </pic:nvPicPr>
+                  <pic:blipFill>
+                    <a:blip r:embed="rId17" cstate="print">
+                      <a:extLst>
+                        <a:ext uri="{28A0092B-C50C-407E-A947-70E740481C1C}">
+                          <a14:useLocalDpi xmlns:a14="http://schemas.microsoft.com/office/drawing/2010/main" val="0"/>
+                        </a:ext>
+                      </a:extLst>
+                    </a:blip>
+                    <a:stretch>
+                      <a:fillRect/>
+                    </a:stretch>
+                  </pic:blipFill>
+                  <pic:spPr>
+                    <a:xfrm>
+                      <a:off x="0" y="0"/>
+                      <a:ext cx="1329055" cy="1603375"/>
+                    </a:xfrm>
+                    <a:prstGeom prst="rect">
+                      <a:avLst/>
+                    </a:prstGeom>
+                  </pic:spPr>
+                </pic:pic>
+              </a:graphicData>
+            </a:graphic>
+            <wp14:sizeRelH relativeFrom="page">
+              <wp14:pctWidth>0</wp14:pctWidth>
+            </wp14:sizeRelH>
+            <wp14:sizeRelV relativeFrom="page">
+              <wp14:pctHeight>0</wp14:pctHeight>
+            </wp14:sizeRelV>
+          </wp:anchor>
+        </w:drawing>
+      </w:r>
+      <w:r>
+        <w:rPr>
+          <w:rFonts w:asciiTheme="minorHAnsi" w:hAnsiTheme="minorHAnsi" w:cstheme="minorHAnsi"/>
+          <w:b/>
+          <w:sz w:val="24"/>
+          <w:szCs w:val="24"/>
+        </w:rPr>
+        <w:t>Step 1:</w:t>
+      </w:r>
+      <w:r>
+        <w:rPr>
+          <w:rFonts w:asciiTheme="minorHAnsi" w:hAnsiTheme="minorHAnsi" w:cstheme="minorHAnsi"/>
+          <w:sz w:val="24"/>
+          <w:szCs w:val="24"/>
+        </w:rPr>
+        <w:t xml:space="preserve"> Log into utmregistry.arc.nasa.gov.  You will be prompted to enter your IDMAX credentials.</w:t>
+      </w:r>
+    </w:p>
+    <w:p>
+      <w:pPr>
+        <w:pStyle w:val="PlainText"/>
+        <w:rPr>
+          <w:rFonts w:asciiTheme="minorHAnsi" w:hAnsiTheme="minorHAnsi" w:cstheme="minorHAnsi"/>
+          <w:b/>
+          <w:sz w:val="24"/>
+          <w:szCs w:val="24"/>
+        </w:rPr>
+      </w:pPr>
+    </w:p>
+    <w:p>
+      <w:pPr>
+        <w:pStyle w:val="PlainText"/>
+        <w:rPr>
+          <w:rFonts w:asciiTheme="minorHAnsi" w:hAnsiTheme="minorHAnsi" w:cstheme="minorHAnsi"/>
+          <w:b/>
+          <w:sz w:val="24"/>
+          <w:szCs w:val="24"/>
+        </w:rPr>
+      </w:pPr>
+      <w:r>
+        <w:rPr>
+          <w:rFonts w:asciiTheme="minorHAnsi" w:hAnsiTheme="minorHAnsi" w:cstheme="minorHAnsi"/>
+          <w:b/>
+          <w:sz w:val="24"/>
+          <w:szCs w:val="24"/>
+        </w:rPr>
+        <w:t xml:space="preserve">Step 2: </w:t>
+      </w:r>
+      <w:r>
+        <w:rPr>
+          <w:rFonts w:asciiTheme="minorHAnsi" w:hAnsiTheme="minorHAnsi" w:cstheme="minorHAnsi"/>
+          <w:sz w:val="24"/>
+          <w:szCs w:val="24"/>
+        </w:rPr>
+        <w:t>Click operators</w:t>
+      </w:r>
+    </w:p>
+    <w:p>
+      <w:pPr>
+        <w:pStyle w:val="PlainText"/>
+        <w:rPr>
+          <w:rFonts w:asciiTheme="minorHAnsi" w:hAnsiTheme="minorHAnsi" w:cstheme="minorHAnsi"/>
+          <w:b/>
+          <w:sz w:val="24"/>
+          <w:szCs w:val="24"/>
+        </w:rPr>
+      </w:pPr>
+      <w:r>
+        <w:rPr>
+          <w:rFonts w:asciiTheme="minorHAnsi" w:hAnsiTheme="minorHAnsi" w:cstheme="minorHAnsi"/>
+          <w:b/>
+          <w:noProof/>
+          <w:sz w:val="24"/>
+          <w:szCs w:val="24"/>
+        </w:rPr>
+        <w:drawing>
+          <wp:inline distT="0" distB="0" distL="0" distR="0">
+            <wp:extent cx="5486400" cy="878465"/>
+            <wp:effectExtent l="0" t="0" r="0" b="0"/>
+            <wp:docPr id="9" name="Picture 9"/>
+            <wp:cNvGraphicFramePr>
+              <a:graphicFrameLocks xmlns:a="http://schemas.openxmlformats.org/drawingml/2006/main" noChangeAspect="1"/>
+            </wp:cNvGraphicFramePr>
+            <a:graphic xmlns:a="http://schemas.openxmlformats.org/drawingml/2006/main">
+              <a:graphicData uri="http://schemas.openxmlformats.org/drawingml/2006/picture">
+                <pic:pic xmlns:pic="http://schemas.openxmlformats.org/drawingml/2006/picture">
+                  <pic:nvPicPr>
+                    <pic:cNvPr id="9" name="Screen Shot 2018-05-04 at 2.47.08 PM.png"/>
+                    <pic:cNvPicPr/>
+                  </pic:nvPicPr>
+                  <pic:blipFill>
+                    <a:blip r:embed="rId18" cstate="print">
+                      <a:extLst>
+                        <a:ext uri="{28A0092B-C50C-407E-A947-70E740481C1C}">
+                          <a14:useLocalDpi xmlns:a14="http://schemas.microsoft.com/office/drawing/2010/main" val="0"/>
+                        </a:ext>
+                      </a:extLst>
+                    </a:blip>
+                    <a:stretch>
+                      <a:fillRect/>
+                    </a:stretch>
+                  </pic:blipFill>
+                  <pic:spPr>
+                    <a:xfrm>
+                      <a:off x="0" y="0"/>
+                      <a:ext cx="5486400" cy="878465"/>
+                    </a:xfrm>
+                    <a:prstGeom prst="rect">
+                      <a:avLst/>
+                    </a:prstGeom>
+                  </pic:spPr>
+                </pic:pic>
+              </a:graphicData>
+            </a:graphic>
+          </wp:inline>
+        </w:drawing>
+      </w:r>
+    </w:p>
+    <w:p>
+      <w:pPr>
+        <w:pStyle w:val="PlainText"/>
+        <w:rPr>
+          <w:rFonts w:asciiTheme="minorHAnsi" w:hAnsiTheme="minorHAnsi" w:cstheme="minorHAnsi"/>
+          <w:b/>
+          <w:sz w:val="24"/>
+          <w:szCs w:val="24"/>
+        </w:rPr>
+      </w:pPr>
+    </w:p>
+    <w:p>
+      <w:pPr>
+        <w:pStyle w:val="PlainText"/>
+        <w:rPr>
+          <w:rFonts w:asciiTheme="minorHAnsi" w:hAnsiTheme="minorHAnsi" w:cstheme="minorHAnsi"/>
+          <w:b/>
+          <w:sz w:val="24"/>
+          <w:szCs w:val="24"/>
+        </w:rPr>
+      </w:pPr>
+      <w:r>
+        <w:rPr>
+          <w:rFonts w:asciiTheme="minorHAnsi" w:hAnsiTheme="minorHAnsi" w:cstheme="minorHAnsi"/>
+          <w:b/>
+          <w:sz w:val="24"/>
+          <w:szCs w:val="24"/>
+        </w:rPr>
+        <w:t>Step 3:</w:t>
+      </w:r>
+      <w:r>
+        <w:rPr>
+          <w:rFonts w:asciiTheme="minorHAnsi" w:hAnsiTheme="minorHAnsi" w:cstheme="minorHAnsi"/>
+          <w:b/>
+          <w:sz w:val="24"/>
+          <w:szCs w:val="24"/>
+        </w:rPr>
+        <w:t xml:space="preserve"> </w:t>
+      </w:r>
+      <w:r>
+        <w:rPr>
+          <w:rFonts w:asciiTheme="minorHAnsi" w:hAnsiTheme="minorHAnsi" w:cstheme="minorHAnsi"/>
+          <w:sz w:val="24"/>
+          <w:szCs w:val="24"/>
+        </w:rPr>
+        <w:t>Select UVINS</w:t>
+      </w:r>
+      <w:r>
+        <w:rPr>
+          <w:rFonts w:asciiTheme="minorHAnsi" w:hAnsiTheme="minorHAnsi" w:cstheme="minorHAnsi"/>
+          <w:b/>
+          <w:sz w:val="24"/>
+          <w:szCs w:val="24"/>
+        </w:rPr>
+        <w:t xml:space="preserve"> </w:t>
+      </w:r>
+    </w:p>
+    <w:p>
+      <w:pPr>
+        <w:pStyle w:val="PlainText"/>
+        <w:rPr>
+          <w:rFonts w:asciiTheme="minorHAnsi" w:hAnsiTheme="minorHAnsi" w:cstheme="minorHAnsi"/>
+          <w:b/>
+          <w:sz w:val="24"/>
+          <w:szCs w:val="24"/>
+        </w:rPr>
+      </w:pPr>
+      <w:r>
+        <w:rPr>
+          <w:rFonts w:asciiTheme="minorHAnsi" w:hAnsiTheme="minorHAnsi" w:cstheme="minorHAnsi"/>
+          <w:b/>
+          <w:noProof/>
+          <w:sz w:val="24"/>
+          <w:szCs w:val="24"/>
+        </w:rPr>
+        <w:drawing>
+          <wp:inline distT="0" distB="0" distL="0" distR="0">
+            <wp:extent cx="2743200" cy="380821"/>
+            <wp:effectExtent l="0" t="0" r="0" b="635"/>
+            <wp:docPr id="10" name="Picture 10"/>
+            <wp:cNvGraphicFramePr>
+              <a:graphicFrameLocks xmlns:a="http://schemas.openxmlformats.org/drawingml/2006/main" noChangeAspect="1"/>
+            </wp:cNvGraphicFramePr>
+            <a:graphic xmlns:a="http://schemas.openxmlformats.org/drawingml/2006/main">
+              <a:graphicData uri="http://schemas.openxmlformats.org/drawingml/2006/picture">
+                <pic:pic xmlns:pic="http://schemas.openxmlformats.org/drawingml/2006/picture">
+                  <pic:nvPicPr>
+                    <pic:cNvPr id="10" name="uvins-03.png"/>
+                    <pic:cNvPicPr/>
+                  </pic:nvPicPr>
+                  <pic:blipFill>
+                    <a:blip r:embed="rId19" cstate="print">
+                      <a:extLst>
+                        <a:ext uri="{28A0092B-C50C-407E-A947-70E740481C1C}">
+                          <a14:useLocalDpi xmlns:a14="http://schemas.microsoft.com/office/drawing/2010/main" val="0"/>
+                        </a:ext>
+                      </a:extLst>
+                    </a:blip>
+                    <a:stretch>
+                      <a:fillRect/>
+                    </a:stretch>
+                  </pic:blipFill>
+                  <pic:spPr>
+                    <a:xfrm>
+                      <a:off x="0" y="0"/>
+                      <a:ext cx="2743200" cy="380821"/>
+                    </a:xfrm>
+                    <a:prstGeom prst="rect">
+                      <a:avLst/>
+                    </a:prstGeom>
+                  </pic:spPr>
+                </pic:pic>
+              </a:graphicData>
+            </a:graphic>
+          </wp:inline>
+        </w:drawing>
+      </w:r>
+    </w:p>
+    <w:p>
+      <w:pPr>
+        <w:pStyle w:val="PlainText"/>
+        <w:rPr>
+          <w:rFonts w:asciiTheme="minorHAnsi" w:hAnsiTheme="minorHAnsi" w:cstheme="minorHAnsi"/>
+          <w:sz w:val="24"/>
+          <w:szCs w:val="24"/>
+        </w:rPr>
+      </w:pPr>
+    </w:p>
+    <w:p>
+      <w:pPr>
+        <w:pStyle w:val="PlainText"/>
+        <w:rPr>
+          <w:rFonts w:asciiTheme="minorHAnsi" w:hAnsiTheme="minorHAnsi" w:cstheme="minorHAnsi"/>
+          <w:b/>
+          <w:sz w:val="24"/>
+          <w:szCs w:val="24"/>
+        </w:rPr>
+      </w:pPr>
+      <w:r>
+        <w:rPr>
+          <w:rFonts w:asciiTheme="minorHAnsi" w:hAnsiTheme="minorHAnsi" w:cstheme="minorHAnsi"/>
+          <w:b/>
+          <w:sz w:val="24"/>
+          <w:szCs w:val="24"/>
+        </w:rPr>
+        <w:t xml:space="preserve">Step 4: </w:t>
+      </w:r>
+      <w:r>
+        <w:rPr>
+          <w:rFonts w:asciiTheme="minorHAnsi" w:hAnsiTheme="minorHAnsi" w:cstheme="minorHAnsi"/>
+          <w:sz w:val="24"/>
+          <w:szCs w:val="24"/>
+        </w:rPr>
+        <w:t>Upload data as described below</w:t>
+      </w:r>
+    </w:p>
+    <w:p>
+      <w:pPr>
+        <w:pStyle w:val="PlainText"/>
+        <w:rPr>
+          <w:rFonts w:asciiTheme="minorHAnsi" w:hAnsiTheme="minorHAnsi" w:cstheme="minorHAnsi"/>
+          <w:b/>
+          <w:sz w:val="24"/>
+          <w:szCs w:val="24"/>
+        </w:rPr>
+      </w:pPr>
+      <w:r>
+        <w:rPr>
+          <w:rFonts w:asciiTheme="minorHAnsi" w:hAnsiTheme="minorHAnsi" w:cstheme="minorHAnsi"/>
+          <w:noProof/>
+          <w:sz w:val="24"/>
+          <w:szCs w:val="24"/>
+        </w:rPr>
+        <w:drawing>
+          <wp:inline distT="0" distB="0" distL="0" distR="0" wp14:anchorId="28F7605D" wp14:editId="35388C67">
+            <wp:extent cx="1828800" cy="659027"/>
+            <wp:effectExtent l="0" t="0" r="0" b="1905"/>
+            <wp:docPr id="11" name="Picture 11"/>
+            <wp:cNvGraphicFramePr>
+              <a:graphicFrameLocks xmlns:a="http://schemas.openxmlformats.org/drawingml/2006/main" noChangeAspect="1"/>
+            </wp:cNvGraphicFramePr>
+            <a:graphic xmlns:a="http://schemas.openxmlformats.org/drawingml/2006/main">
+              <a:graphicData uri="http://schemas.openxmlformats.org/drawingml/2006/picture">
+                <pic:pic xmlns:pic="http://schemas.openxmlformats.org/drawingml/2006/picture">
+                  <pic:nvPicPr>
+                    <pic:cNvPr id="7" name="Screen Shot 2018-05-04 at 1.18.28 PM.png"/>
+                    <pic:cNvPicPr/>
+                  </pic:nvPicPr>
+                  <pic:blipFill>
+                    <a:blip r:embed="rId20" cstate="print">
+                      <a:extLst>
+                        <a:ext uri="{28A0092B-C50C-407E-A947-70E740481C1C}">
+                          <a14:useLocalDpi xmlns:a14="http://schemas.microsoft.com/office/drawing/2010/main" val="0"/>
+                        </a:ext>
+                      </a:extLst>
+                    </a:blip>
+                    <a:stretch>
+                      <a:fillRect/>
+                    </a:stretch>
+                  </pic:blipFill>
+                  <pic:spPr>
+                    <a:xfrm>
+                      <a:off x="0" y="0"/>
+                      <a:ext cx="1828800" cy="659027"/>
+                    </a:xfrm>
+                    <a:prstGeom prst="rect">
+                      <a:avLst/>
+                    </a:prstGeom>
+                  </pic:spPr>
+                </pic:pic>
+              </a:graphicData>
+            </a:graphic>
+          </wp:inline>
+        </w:drawing>
+      </w:r>
+    </w:p>
+    <w:p>
+      <w:pPr>
+        <w:pStyle w:val="PlainText"/>
+        <w:rPr>
+          <w:rFonts w:asciiTheme="minorHAnsi" w:hAnsiTheme="minorHAnsi" w:cstheme="minorHAnsi"/>
+          <w:sz w:val="24"/>
+          <w:szCs w:val="24"/>
+        </w:rPr>
+      </w:pPr>
+    </w:p>
+    <w:p>
+      <w:pPr>
+        <w:pStyle w:val="PlainText"/>
+        <w:rPr>
+          <w:rFonts w:asciiTheme="minorHAnsi" w:hAnsiTheme="minorHAnsi" w:cstheme="minorHAnsi"/>
+          <w:sz w:val="24"/>
+          <w:szCs w:val="24"/>
+        </w:rPr>
+      </w:pPr>
+      <w:r>
+        <w:rPr>
+          <w:rFonts w:asciiTheme="minorHAnsi" w:hAnsiTheme="minorHAnsi" w:cstheme="minorHAnsi"/>
+          <w:sz w:val="24"/>
+          <w:szCs w:val="24"/>
+        </w:rPr>
+        <w:t xml:space="preserve">Once the file is uploaded it will go in the state UPLOADED.  After about 10 minutes, you will be notified by email if there are any initial formatting errors.  </w:t>
+      </w:r>
+    </w:p>
+    <w:p>
+      <w:pPr>
+        <w:pStyle w:val="PlainText"/>
+        <w:rPr>
+          <w:rFonts w:asciiTheme="minorHAnsi" w:hAnsiTheme="minorHAnsi" w:cstheme="minorHAnsi"/>
+          <w:sz w:val="24"/>
+          <w:szCs w:val="24"/>
+        </w:rPr>
+      </w:pPr>
+    </w:p>
+    <w:p>
+      <w:pPr>
+        <w:pStyle w:val="PlainText"/>
+        <w:rPr>
+          <w:rFonts w:asciiTheme="minorHAnsi" w:hAnsiTheme="minorHAnsi" w:cstheme="minorHAnsi"/>
+          <w:sz w:val="24"/>
+          <w:szCs w:val="24"/>
+        </w:rPr>
+      </w:pPr>
+      <w:r>
+        <w:rPr>
+          <w:rFonts w:asciiTheme="minorHAnsi" w:hAnsiTheme="minorHAnsi" w:cstheme="minorHAnsi"/>
+          <w:sz w:val="24"/>
+          <w:szCs w:val="24"/>
+        </w:rPr>
         <w:t>CNS, SAA, and CON tests are vehicle-centric.  In these scenarios, a vehicle (</w:t>
       </w:r>
       <w:proofErr w:type="spellStart"/>
@@ -813,7 +1349,40 @@
           <w:sz w:val="24"/>
           <w:szCs w:val="24"/>
         </w:rPr>
-        <w:t xml:space="preserve"> flown, you must generate a single zip file.  The contents of this zip file MUST contain</w:t>
+        <w:t xml:space="preserve"> flown, you must generate </w:t>
+      </w:r>
+      <w:r>
+        <w:rPr>
+          <w:rFonts w:asciiTheme="minorHAnsi" w:hAnsiTheme="minorHAnsi" w:cstheme="minorHAnsi"/>
+          <w:b/>
+          <w:sz w:val="24"/>
+          <w:szCs w:val="24"/>
+        </w:rPr>
+        <w:t>a single zip file</w:t>
+      </w:r>
+      <w:r>
+        <w:rPr>
+          <w:rFonts w:asciiTheme="minorHAnsi" w:hAnsiTheme="minorHAnsi" w:cstheme="minorHAnsi"/>
+          <w:sz w:val="24"/>
+          <w:szCs w:val="24"/>
+        </w:rPr>
+        <w:t xml:space="preserve">.  The contents of </w:t>
+      </w:r>
+      <w:r>
+        <w:rPr>
+          <w:rFonts w:asciiTheme="minorHAnsi" w:hAnsiTheme="minorHAnsi" w:cstheme="minorHAnsi"/>
+          <w:sz w:val="24"/>
+          <w:szCs w:val="24"/>
+        </w:rPr>
+        <w:t>each</w:t>
+      </w:r>
+      <w:r>
+        <w:rPr>
+          <w:rFonts w:asciiTheme="minorHAnsi" w:hAnsiTheme="minorHAnsi" w:cstheme="minorHAnsi"/>
+          <w:sz w:val="24"/>
+          <w:szCs w:val="24"/>
+        </w:rPr>
+        <w:t xml:space="preserve"> zip file MUST contain</w:t>
       </w:r>
     </w:p>
     <w:p>
@@ -1049,35 +1618,25 @@
           <w:sz w:val="24"/>
           <w:szCs w:val="24"/>
         </w:rPr>
+        <w:t>Format:</w:t>
+      </w:r>
+    </w:p>
+    <w:p>
+      <w:pPr>
+        <w:pStyle w:val="PlainText"/>
+        <w:rPr>
+          <w:rFonts w:asciiTheme="minorHAnsi" w:hAnsiTheme="minorHAnsi" w:cstheme="minorHAnsi"/>
+          <w:sz w:val="24"/>
+          <w:szCs w:val="24"/>
+        </w:rPr>
+      </w:pPr>
+      <w:r>
+        <w:rPr>
+          <w:rFonts w:asciiTheme="minorHAnsi" w:hAnsiTheme="minorHAnsi" w:cstheme="minorHAnsi"/>
+          <w:sz w:val="24"/>
+          <w:szCs w:val="24"/>
+        </w:rPr>
         <w:lastRenderedPageBreak/>
-        <w:t>Format:</w:t>
-      </w:r>
-    </w:p>
-    <w:p>
-      <w:pPr>
-        <w:pStyle w:val="PlainText"/>
-        <w:rPr>
-          <w:rFonts w:asciiTheme="minorHAnsi" w:hAnsiTheme="minorHAnsi" w:cstheme="minorHAnsi"/>
-          <w:sz w:val="24"/>
-          <w:szCs w:val="24"/>
-        </w:rPr>
-      </w:pPr>
-    </w:p>
-    <w:p>
-      <w:pPr>
-        <w:pStyle w:val="PlainText"/>
-        <w:rPr>
-          <w:rFonts w:asciiTheme="minorHAnsi" w:hAnsiTheme="minorHAnsi" w:cstheme="minorHAnsi"/>
-          <w:sz w:val="24"/>
-          <w:szCs w:val="24"/>
-        </w:rPr>
-      </w:pPr>
-      <w:r>
-        <w:rPr>
-          <w:rFonts w:asciiTheme="minorHAnsi" w:hAnsiTheme="minorHAnsi" w:cstheme="minorHAnsi"/>
-          <w:sz w:val="24"/>
-          <w:szCs w:val="24"/>
-        </w:rPr>
         <w:t>(1) For FLIGHT_DATA files, use the following naming convention:</w:t>
       </w:r>
     </w:p>
@@ -1197,7 +1756,15 @@
           <w:sz w:val="24"/>
           <w:szCs w:val="24"/>
         </w:rPr>
-        <w:t>MOP file name format</w:t>
+        <w:t xml:space="preserve">MOP file name format: </w:t>
+      </w:r>
+      <w:r>
+        <w:rPr>
+          <w:rFonts w:asciiTheme="minorHAnsi" w:hAnsiTheme="minorHAnsi" w:cstheme="minorHAnsi"/>
+          <w:sz w:val="24"/>
+          <w:szCs w:val="24"/>
+        </w:rPr>
+        <w:t>{yourOrganizationName}-{dateOfFlightInYYYYMMDD}</w:t>
       </w:r>
       <w:proofErr w:type="gramStart"/>
       <w:r>
@@ -1206,7 +1773,7 @@
           <w:sz w:val="24"/>
           <w:szCs w:val="24"/>
         </w:rPr>
-        <w:t>:  {</w:t>
+        <w:t>-{</w:t>
       </w:r>
       <w:proofErr w:type="gramEnd"/>
       <w:r>
@@ -1215,7 +1782,7 @@
           <w:sz w:val="24"/>
           <w:szCs w:val="24"/>
         </w:rPr>
-        <w:t>yourOrganizationName}-{dateOfFlightInYYYYMMDD}-{UTCtakeoffTimeInHHMM }-{</w:t>
+        <w:t>UTCtakeoffTimeInHHMM }-{</w:t>
       </w:r>
       <w:proofErr w:type="spellStart"/>
       <w:r>
@@ -2176,25 +2743,25 @@
           <w:sz w:val="24"/>
           <w:szCs w:val="24"/>
         </w:rPr>
+        <w:t>Examples:</w:t>
+      </w:r>
+    </w:p>
+    <w:p>
+      <w:pPr>
+        <w:pStyle w:val="PlainText"/>
+        <w:rPr>
+          <w:rFonts w:asciiTheme="minorHAnsi" w:hAnsiTheme="minorHAnsi" w:cstheme="minorHAnsi"/>
+          <w:sz w:val="24"/>
+          <w:szCs w:val="24"/>
+        </w:rPr>
+      </w:pPr>
+      <w:r>
+        <w:rPr>
+          <w:rFonts w:asciiTheme="minorHAnsi" w:hAnsiTheme="minorHAnsi" w:cstheme="minorHAnsi"/>
+          <w:sz w:val="24"/>
+          <w:szCs w:val="24"/>
+        </w:rPr>
         <w:lastRenderedPageBreak/>
-        <w:t>Examples:</w:t>
-      </w:r>
-    </w:p>
-    <w:p>
-      <w:pPr>
-        <w:pStyle w:val="PlainText"/>
-        <w:rPr>
-          <w:rFonts w:asciiTheme="minorHAnsi" w:hAnsiTheme="minorHAnsi" w:cstheme="minorHAnsi"/>
-          <w:sz w:val="24"/>
-          <w:szCs w:val="24"/>
-        </w:rPr>
-      </w:pPr>
-      <w:r>
-        <w:rPr>
-          <w:rFonts w:asciiTheme="minorHAnsi" w:hAnsiTheme="minorHAnsi" w:cstheme="minorHAnsi"/>
-          <w:sz w:val="24"/>
-          <w:szCs w:val="24"/>
-        </w:rPr>
         <w:t>- If all the CON flight (i.e. GUFI) PDF files have the same content then the file name will be:</w:t>
       </w:r>
       <w:r>
@@ -3080,16 +3647,6 @@
         <w:pStyle w:val="PlainText"/>
         <w:rPr>
           <w:rFonts w:asciiTheme="minorHAnsi" w:hAnsiTheme="minorHAnsi" w:cstheme="minorHAnsi"/>
-          <w:sz w:val="24"/>
-          <w:szCs w:val="24"/>
-        </w:rPr>
-      </w:pPr>
-    </w:p>
-    <w:p>
-      <w:pPr>
-        <w:pStyle w:val="PlainText"/>
-        <w:rPr>
-          <w:rFonts w:asciiTheme="minorHAnsi" w:hAnsiTheme="minorHAnsi" w:cstheme="minorHAnsi"/>
           <w:b/>
           <w:sz w:val="24"/>
           <w:szCs w:val="24"/>
@@ -3102,65 +3659,107 @@
           <w:sz w:val="24"/>
           <w:szCs w:val="24"/>
         </w:rPr>
+        <w:t>Example Zip Folder and File Names</w:t>
+      </w:r>
+    </w:p>
+    <w:p>
+      <w:pPr>
+        <w:pStyle w:val="PlainText"/>
+        <w:rPr>
+          <w:rFonts w:asciiTheme="minorHAnsi" w:hAnsiTheme="minorHAnsi" w:cstheme="minorHAnsi"/>
+          <w:sz w:val="24"/>
+          <w:szCs w:val="24"/>
+        </w:rPr>
+      </w:pPr>
+      <w:r>
+        <w:rPr>
+          <w:rFonts w:asciiTheme="minorHAnsi" w:hAnsiTheme="minorHAnsi" w:cstheme="minorHAnsi"/>
+          <w:sz w:val="24"/>
+          <w:szCs w:val="24"/>
+        </w:rPr>
         <w:lastRenderedPageBreak/>
-        <w:t>Upload Process</w:t>
-      </w:r>
-    </w:p>
-    <w:p>
-      <w:pPr>
-        <w:pStyle w:val="PlainText"/>
-        <w:rPr>
-          <w:rFonts w:asciiTheme="minorHAnsi" w:hAnsiTheme="minorHAnsi" w:cstheme="minorHAnsi"/>
-          <w:sz w:val="24"/>
-          <w:szCs w:val="24"/>
-        </w:rPr>
-      </w:pPr>
-    </w:p>
-    <w:p>
-      <w:pPr>
-        <w:pStyle w:val="PlainText"/>
-        <w:rPr>
-          <w:rFonts w:asciiTheme="minorHAnsi" w:hAnsiTheme="minorHAnsi" w:cstheme="minorHAnsi"/>
-          <w:sz w:val="24"/>
-          <w:szCs w:val="24"/>
-        </w:rPr>
-      </w:pPr>
-      <w:r>
-        <w:rPr>
-          <w:rFonts w:asciiTheme="minorHAnsi" w:hAnsiTheme="minorHAnsi" w:cstheme="minorHAnsi"/>
-          <w:sz w:val="24"/>
-          <w:szCs w:val="24"/>
-        </w:rPr>
-        <w:t>(1) Go to utmregistry.arc.nasa.gov</w:t>
-      </w:r>
-    </w:p>
-    <w:p>
-      <w:pPr>
-        <w:pStyle w:val="PlainText"/>
-        <w:rPr>
-          <w:rFonts w:asciiTheme="minorHAnsi" w:hAnsiTheme="minorHAnsi" w:cstheme="minorHAnsi"/>
-          <w:sz w:val="24"/>
-          <w:szCs w:val="24"/>
-        </w:rPr>
-      </w:pPr>
-      <w:r>
-        <w:rPr>
-          <w:rFonts w:asciiTheme="minorHAnsi" w:hAnsiTheme="minorHAnsi" w:cstheme="minorHAnsi"/>
-          <w:sz w:val="24"/>
-          <w:szCs w:val="24"/>
-        </w:rPr>
-        <w:t>(2) Find the relevant vehicle (</w:t>
-      </w:r>
-      <w:proofErr w:type="spellStart"/>
-      <w:r>
-        <w:rPr>
-          <w:rFonts w:asciiTheme="minorHAnsi" w:hAnsiTheme="minorHAnsi" w:cstheme="minorHAnsi"/>
-          <w:sz w:val="24"/>
-          <w:szCs w:val="24"/>
-        </w:rPr>
-        <w:t>uvin</w:t>
-      </w:r>
-      <w:proofErr w:type="spellEnd"/>
+        <w:t>The following e</w:t>
+      </w:r>
+      <w:r>
+        <w:rPr>
+          <w:rFonts w:asciiTheme="minorHAnsi" w:hAnsiTheme="minorHAnsi" w:cstheme="minorHAnsi"/>
+          <w:sz w:val="24"/>
+          <w:szCs w:val="24"/>
+        </w:rPr>
+        <w:t>xamples of zip folder</w:t>
+      </w:r>
+      <w:r>
+        <w:rPr>
+          <w:rFonts w:asciiTheme="minorHAnsi" w:hAnsiTheme="minorHAnsi" w:cstheme="minorHAnsi"/>
+          <w:sz w:val="24"/>
+          <w:szCs w:val="24"/>
+        </w:rPr>
+        <w:t xml:space="preserve"> </w:t>
+      </w:r>
+      <w:r>
+        <w:rPr>
+          <w:rFonts w:asciiTheme="minorHAnsi" w:hAnsiTheme="minorHAnsi" w:cstheme="minorHAnsi"/>
+          <w:sz w:val="24"/>
+          <w:szCs w:val="24"/>
+        </w:rPr>
+        <w:t xml:space="preserve">and file </w:t>
+      </w:r>
+      <w:r>
+        <w:rPr>
+          <w:rFonts w:asciiTheme="minorHAnsi" w:hAnsiTheme="minorHAnsi" w:cstheme="minorHAnsi"/>
+          <w:sz w:val="24"/>
+          <w:szCs w:val="24"/>
+        </w:rPr>
+        <w:t xml:space="preserve">names </w:t>
+      </w:r>
+      <w:r>
+        <w:rPr>
+          <w:rFonts w:asciiTheme="minorHAnsi" w:hAnsiTheme="minorHAnsi" w:cstheme="minorHAnsi"/>
+          <w:sz w:val="24"/>
+          <w:szCs w:val="24"/>
+        </w:rPr>
+        <w:t>are provided</w:t>
+      </w:r>
+      <w:r>
+        <w:rPr>
+          <w:rFonts w:asciiTheme="minorHAnsi" w:hAnsiTheme="minorHAnsi" w:cstheme="minorHAnsi"/>
+          <w:sz w:val="24"/>
+          <w:szCs w:val="24"/>
+        </w:rPr>
+        <w:t xml:space="preserve"> for d</w:t>
+      </w:r>
+      <w:r>
+        <w:rPr>
+          <w:rFonts w:asciiTheme="minorHAnsi" w:hAnsiTheme="minorHAnsi" w:cstheme="minorHAnsi"/>
+          <w:sz w:val="24"/>
+          <w:szCs w:val="24"/>
+        </w:rPr>
+        <w:t>ifferent tests involving single/</w:t>
+      </w:r>
+      <w:r>
+        <w:rPr>
+          <w:rFonts w:asciiTheme="minorHAnsi" w:hAnsiTheme="minorHAnsi" w:cstheme="minorHAnsi"/>
+          <w:sz w:val="24"/>
+          <w:szCs w:val="24"/>
+        </w:rPr>
+        <w:t>multiple MOPS during a single flight (each zip folder</w:t>
+      </w:r>
+      <w:r>
+        <w:rPr>
+          <w:rFonts w:asciiTheme="minorHAnsi" w:hAnsiTheme="minorHAnsi" w:cstheme="minorHAnsi"/>
+          <w:sz w:val="24"/>
+          <w:szCs w:val="24"/>
+        </w:rPr>
+        <w:t xml:space="preserve"> corresponds to a single GUFI (</w:t>
+      </w:r>
+      <w:r>
+        <w:rPr>
+          <w:rFonts w:asciiTheme="minorHAnsi" w:hAnsiTheme="minorHAnsi" w:cstheme="minorHAnsi"/>
+          <w:sz w:val="24"/>
+          <w:szCs w:val="24"/>
+        </w:rPr>
+        <w:t>flight</w:t>
+      </w:r>
       <w:r>
         <w:rPr>
           <w:rFonts w:asciiTheme="minorHAnsi" w:hAnsiTheme="minorHAnsi" w:cstheme="minorHAnsi"/>
@@ -3169,204 +3768,6 @@
         </w:rPr>
         <w:t>)</w:t>
       </w:r>
-    </w:p>
-    <w:p>
-      <w:pPr>
-        <w:pStyle w:val="PlainText"/>
-        <w:rPr>
-          <w:rFonts w:asciiTheme="minorHAnsi" w:hAnsiTheme="minorHAnsi" w:cstheme="minorHAnsi"/>
-          <w:sz w:val="24"/>
-          <w:szCs w:val="24"/>
-        </w:rPr>
-      </w:pPr>
-      <w:r>
-        <w:rPr>
-          <w:rFonts w:asciiTheme="minorHAnsi" w:hAnsiTheme="minorHAnsi" w:cstheme="minorHAnsi"/>
-          <w:sz w:val="24"/>
-          <w:szCs w:val="24"/>
-        </w:rPr>
-        <w:t xml:space="preserve">(3) For each </w:t>
-      </w:r>
-      <w:proofErr w:type="spellStart"/>
-      <w:r>
-        <w:rPr>
-          <w:rFonts w:asciiTheme="minorHAnsi" w:hAnsiTheme="minorHAnsi" w:cstheme="minorHAnsi"/>
-          <w:sz w:val="24"/>
-          <w:szCs w:val="24"/>
-        </w:rPr>
-        <w:t>gufi</w:t>
-      </w:r>
-      <w:proofErr w:type="spellEnd"/>
-      <w:r>
-        <w:rPr>
-          <w:rFonts w:asciiTheme="minorHAnsi" w:hAnsiTheme="minorHAnsi" w:cstheme="minorHAnsi"/>
-          <w:sz w:val="24"/>
-          <w:szCs w:val="24"/>
-        </w:rPr>
-        <w:t xml:space="preserve"> generate a zip folder as described above</w:t>
-      </w:r>
-    </w:p>
-    <w:p>
-      <w:pPr>
-        <w:pStyle w:val="PlainText"/>
-        <w:rPr>
-          <w:rFonts w:asciiTheme="minorHAnsi" w:hAnsiTheme="minorHAnsi" w:cstheme="minorHAnsi"/>
-          <w:sz w:val="24"/>
-          <w:szCs w:val="24"/>
-        </w:rPr>
-      </w:pPr>
-      <w:r>
-        <w:rPr>
-          <w:rFonts w:asciiTheme="minorHAnsi" w:hAnsiTheme="minorHAnsi" w:cstheme="minorHAnsi"/>
-          <w:sz w:val="24"/>
-          <w:szCs w:val="24"/>
-        </w:rPr>
-        <w:t>(4) C</w:t>
-      </w:r>
-      <w:r>
-        <w:rPr>
-          <w:rFonts w:asciiTheme="minorHAnsi" w:hAnsiTheme="minorHAnsi" w:cstheme="minorHAnsi"/>
-          <w:sz w:val="24"/>
-          <w:szCs w:val="24"/>
-        </w:rPr>
-        <w:t>lick select file and upload</w:t>
-      </w:r>
-    </w:p>
-    <w:p>
-      <w:pPr>
-        <w:pStyle w:val="PlainText"/>
-        <w:rPr>
-          <w:rFonts w:asciiTheme="minorHAnsi" w:hAnsiTheme="minorHAnsi" w:cstheme="minorHAnsi"/>
-          <w:sz w:val="24"/>
-          <w:szCs w:val="24"/>
-        </w:rPr>
-      </w:pPr>
-    </w:p>
-    <w:p>
-      <w:pPr>
-        <w:pStyle w:val="PlainText"/>
-        <w:rPr>
-          <w:rFonts w:asciiTheme="minorHAnsi" w:hAnsiTheme="minorHAnsi" w:cstheme="minorHAnsi"/>
-          <w:b/>
-          <w:sz w:val="24"/>
-          <w:szCs w:val="24"/>
-        </w:rPr>
-      </w:pPr>
-      <w:r>
-        <w:rPr>
-          <w:rFonts w:asciiTheme="minorHAnsi" w:hAnsiTheme="minorHAnsi" w:cstheme="minorHAnsi"/>
-          <w:b/>
-          <w:sz w:val="24"/>
-          <w:szCs w:val="24"/>
-        </w:rPr>
-        <w:t>Example Zip Folder and File Names</w:t>
-      </w:r>
-    </w:p>
-    <w:p>
-      <w:pPr>
-        <w:pStyle w:val="PlainText"/>
-        <w:rPr>
-          <w:rFonts w:asciiTheme="minorHAnsi" w:hAnsiTheme="minorHAnsi" w:cstheme="minorHAnsi"/>
-          <w:sz w:val="24"/>
-          <w:szCs w:val="24"/>
-        </w:rPr>
-      </w:pPr>
-      <w:r>
-        <w:rPr>
-          <w:rFonts w:asciiTheme="minorHAnsi" w:hAnsiTheme="minorHAnsi" w:cstheme="minorHAnsi"/>
-          <w:sz w:val="24"/>
-          <w:szCs w:val="24"/>
-        </w:rPr>
-        <w:t>The following e</w:t>
-      </w:r>
-      <w:r>
-        <w:rPr>
-          <w:rFonts w:asciiTheme="minorHAnsi" w:hAnsiTheme="minorHAnsi" w:cstheme="minorHAnsi"/>
-          <w:sz w:val="24"/>
-          <w:szCs w:val="24"/>
-        </w:rPr>
-        <w:t>xamples of zip folder</w:t>
-      </w:r>
-      <w:r>
-        <w:rPr>
-          <w:rFonts w:asciiTheme="minorHAnsi" w:hAnsiTheme="minorHAnsi" w:cstheme="minorHAnsi"/>
-          <w:sz w:val="24"/>
-          <w:szCs w:val="24"/>
-        </w:rPr>
-        <w:t xml:space="preserve"> </w:t>
-      </w:r>
-      <w:r>
-        <w:rPr>
-          <w:rFonts w:asciiTheme="minorHAnsi" w:hAnsiTheme="minorHAnsi" w:cstheme="minorHAnsi"/>
-          <w:sz w:val="24"/>
-          <w:szCs w:val="24"/>
-        </w:rPr>
-        <w:t xml:space="preserve">and file </w:t>
-      </w:r>
-      <w:r>
-        <w:rPr>
-          <w:rFonts w:asciiTheme="minorHAnsi" w:hAnsiTheme="minorHAnsi" w:cstheme="minorHAnsi"/>
-          <w:sz w:val="24"/>
-          <w:szCs w:val="24"/>
-        </w:rPr>
-        <w:t xml:space="preserve">names </w:t>
-      </w:r>
-      <w:r>
-        <w:rPr>
-          <w:rFonts w:asciiTheme="minorHAnsi" w:hAnsiTheme="minorHAnsi" w:cstheme="minorHAnsi"/>
-          <w:sz w:val="24"/>
-          <w:szCs w:val="24"/>
-        </w:rPr>
-        <w:t>are provided</w:t>
-      </w:r>
-      <w:r>
-        <w:rPr>
-          <w:rFonts w:asciiTheme="minorHAnsi" w:hAnsiTheme="minorHAnsi" w:cstheme="minorHAnsi"/>
-          <w:sz w:val="24"/>
-          <w:szCs w:val="24"/>
-        </w:rPr>
-        <w:t xml:space="preserve"> for d</w:t>
-      </w:r>
-      <w:r>
-        <w:rPr>
-          <w:rFonts w:asciiTheme="minorHAnsi" w:hAnsiTheme="minorHAnsi" w:cstheme="minorHAnsi"/>
-          <w:sz w:val="24"/>
-          <w:szCs w:val="24"/>
-        </w:rPr>
-        <w:t>ifferent tests involving single/</w:t>
-      </w:r>
-      <w:r>
-        <w:rPr>
-          <w:rFonts w:asciiTheme="minorHAnsi" w:hAnsiTheme="minorHAnsi" w:cstheme="minorHAnsi"/>
-          <w:sz w:val="24"/>
-          <w:szCs w:val="24"/>
-        </w:rPr>
-        <w:t>multiple MOPS during a single flight (each zip folder</w:t>
-      </w:r>
-      <w:r>
-        <w:rPr>
-          <w:rFonts w:asciiTheme="minorHAnsi" w:hAnsiTheme="minorHAnsi" w:cstheme="minorHAnsi"/>
-          <w:sz w:val="24"/>
-          <w:szCs w:val="24"/>
-        </w:rPr>
-        <w:t xml:space="preserve"> corresponds to a single GUFI (</w:t>
-      </w:r>
-      <w:r>
-        <w:rPr>
-          <w:rFonts w:asciiTheme="minorHAnsi" w:hAnsiTheme="minorHAnsi" w:cstheme="minorHAnsi"/>
-          <w:sz w:val="24"/>
-          <w:szCs w:val="24"/>
-        </w:rPr>
-        <w:t>flight</w:t>
-      </w:r>
-      <w:r>
-        <w:rPr>
-          <w:rFonts w:asciiTheme="minorHAnsi" w:hAnsiTheme="minorHAnsi" w:cstheme="minorHAnsi"/>
-          <w:sz w:val="24"/>
-          <w:szCs w:val="24"/>
-        </w:rPr>
-        <w:t>)</w:t>
-      </w:r>
       <w:r>
         <w:rPr>
           <w:rFonts w:asciiTheme="minorHAnsi" w:hAnsiTheme="minorHAnsi" w:cstheme="minorHAnsi"/>
@@ -3945,151 +4346,151 @@
           <w:sz w:val="24"/>
           <w:szCs w:val="24"/>
         </w:rPr>
+        <w:t>UASORG-20180415-1320-CNS1CNS3SAA6CON2.zip</w:t>
+      </w:r>
+    </w:p>
+    <w:p>
+      <w:pPr>
+        <w:pStyle w:val="PlainText"/>
+        <w:rPr>
+          <w:rFonts w:asciiTheme="minorHAnsi" w:hAnsiTheme="minorHAnsi" w:cstheme="minorHAnsi"/>
+          <w:sz w:val="24"/>
+          <w:szCs w:val="24"/>
+        </w:rPr>
+      </w:pPr>
+      <w:r>
+        <w:rPr>
+          <w:rFonts w:asciiTheme="minorHAnsi" w:hAnsiTheme="minorHAnsi" w:cstheme="minorHAnsi"/>
+          <w:sz w:val="24"/>
+          <w:szCs w:val="24"/>
+        </w:rPr>
+        <w:t>-UASORG-20180415-1320-FLIGHT_DATA.json</w:t>
+      </w:r>
+    </w:p>
+    <w:p>
+      <w:pPr>
+        <w:pStyle w:val="PlainText"/>
+        <w:rPr>
+          <w:rFonts w:asciiTheme="minorHAnsi" w:hAnsiTheme="minorHAnsi" w:cstheme="minorHAnsi"/>
+          <w:sz w:val="24"/>
+          <w:szCs w:val="24"/>
+        </w:rPr>
+      </w:pPr>
+      <w:r>
+        <w:rPr>
+          <w:rFonts w:asciiTheme="minorHAnsi" w:hAnsiTheme="minorHAnsi" w:cstheme="minorHAnsi"/>
+          <w:sz w:val="24"/>
+          <w:szCs w:val="24"/>
+        </w:rPr>
+        <w:t>-UASORG-20180415-1320-CNS1.json</w:t>
+      </w:r>
+    </w:p>
+    <w:p>
+      <w:pPr>
+        <w:pStyle w:val="PlainText"/>
+        <w:rPr>
+          <w:rFonts w:asciiTheme="minorHAnsi" w:hAnsiTheme="minorHAnsi" w:cstheme="minorHAnsi"/>
+          <w:sz w:val="24"/>
+          <w:szCs w:val="24"/>
+        </w:rPr>
+      </w:pPr>
+      <w:r>
+        <w:rPr>
+          <w:rFonts w:asciiTheme="minorHAnsi" w:hAnsiTheme="minorHAnsi" w:cstheme="minorHAnsi"/>
+          <w:sz w:val="24"/>
+          <w:szCs w:val="24"/>
+        </w:rPr>
+        <w:t>-UASORG-20180415-1320-CNS3.json</w:t>
+      </w:r>
+    </w:p>
+    <w:p>
+      <w:pPr>
+        <w:pStyle w:val="PlainText"/>
+        <w:rPr>
+          <w:rFonts w:asciiTheme="minorHAnsi" w:hAnsiTheme="minorHAnsi" w:cstheme="minorHAnsi"/>
+          <w:sz w:val="24"/>
+          <w:szCs w:val="24"/>
+        </w:rPr>
+      </w:pPr>
+      <w:r>
+        <w:rPr>
+          <w:rFonts w:asciiTheme="minorHAnsi" w:hAnsiTheme="minorHAnsi" w:cstheme="minorHAnsi"/>
+          <w:sz w:val="24"/>
+          <w:szCs w:val="24"/>
+        </w:rPr>
+        <w:t>-UASORG-20180415-1320-SAA6.json</w:t>
+      </w:r>
+    </w:p>
+    <w:p>
+      <w:pPr>
+        <w:pStyle w:val="PlainText"/>
+        <w:rPr>
+          <w:rFonts w:asciiTheme="minorHAnsi" w:hAnsiTheme="minorHAnsi" w:cstheme="minorHAnsi"/>
+          <w:sz w:val="24"/>
+          <w:szCs w:val="24"/>
+        </w:rPr>
+      </w:pPr>
+      <w:r>
+        <w:rPr>
+          <w:rFonts w:asciiTheme="minorHAnsi" w:hAnsiTheme="minorHAnsi" w:cstheme="minorHAnsi"/>
+          <w:sz w:val="24"/>
+          <w:szCs w:val="24"/>
+        </w:rPr>
+        <w:t>-UASORG-20180415-1320-CON2.json</w:t>
+      </w:r>
+    </w:p>
+    <w:p>
+      <w:pPr>
+        <w:pStyle w:val="PlainText"/>
+        <w:rPr>
+          <w:rFonts w:asciiTheme="minorHAnsi" w:hAnsiTheme="minorHAnsi" w:cstheme="minorHAnsi"/>
+          <w:sz w:val="24"/>
+          <w:szCs w:val="24"/>
+        </w:rPr>
+      </w:pPr>
+      <w:r>
+        <w:rPr>
+          <w:rFonts w:asciiTheme="minorHAnsi" w:hAnsiTheme="minorHAnsi" w:cstheme="minorHAnsi"/>
+          <w:sz w:val="24"/>
+          <w:szCs w:val="24"/>
+        </w:rPr>
+        <w:t>-UTM-UASORG-CNS-2.pdf</w:t>
+      </w:r>
+    </w:p>
+    <w:p>
+      <w:pPr>
+        <w:pStyle w:val="PlainText"/>
+        <w:rPr>
+          <w:rFonts w:asciiTheme="minorHAnsi" w:hAnsiTheme="minorHAnsi" w:cstheme="minorHAnsi"/>
+          <w:sz w:val="24"/>
+          <w:szCs w:val="24"/>
+        </w:rPr>
+      </w:pPr>
+      <w:r>
+        <w:rPr>
+          <w:rFonts w:asciiTheme="minorHAnsi" w:hAnsiTheme="minorHAnsi" w:cstheme="minorHAnsi"/>
+          <w:sz w:val="24"/>
+          <w:szCs w:val="24"/>
+        </w:rPr>
+        <w:t>-UTM-UASORG-20180415-1320-725MHz-2GSPS-rfData.bin</w:t>
+      </w:r>
+    </w:p>
+    <w:p>
+      <w:pPr>
+        <w:pStyle w:val="PlainText"/>
+        <w:rPr>
+          <w:rFonts w:asciiTheme="minorHAnsi" w:hAnsiTheme="minorHAnsi" w:cstheme="minorHAnsi"/>
+          <w:sz w:val="24"/>
+          <w:szCs w:val="24"/>
+        </w:rPr>
+      </w:pPr>
+      <w:r>
+        <w:rPr>
+          <w:rFonts w:asciiTheme="minorHAnsi" w:hAnsiTheme="minorHAnsi" w:cstheme="minorHAnsi"/>
+          <w:sz w:val="24"/>
+          <w:szCs w:val="24"/>
+        </w:rPr>
         <w:lastRenderedPageBreak/>
-        <w:t>UASORG-20180415-1320-CNS1CNS3SAA6CON2.zip</w:t>
-      </w:r>
-    </w:p>
-    <w:p>
-      <w:pPr>
-        <w:pStyle w:val="PlainText"/>
-        <w:rPr>
-          <w:rFonts w:asciiTheme="minorHAnsi" w:hAnsiTheme="minorHAnsi" w:cstheme="minorHAnsi"/>
-          <w:sz w:val="24"/>
-          <w:szCs w:val="24"/>
-        </w:rPr>
-      </w:pPr>
-      <w:r>
-        <w:rPr>
-          <w:rFonts w:asciiTheme="minorHAnsi" w:hAnsiTheme="minorHAnsi" w:cstheme="minorHAnsi"/>
-          <w:sz w:val="24"/>
-          <w:szCs w:val="24"/>
-        </w:rPr>
-        <w:t>-UASORG-20180415-1320-FLIGHT_DATA.json</w:t>
-      </w:r>
-    </w:p>
-    <w:p>
-      <w:pPr>
-        <w:pStyle w:val="PlainText"/>
-        <w:rPr>
-          <w:rFonts w:asciiTheme="minorHAnsi" w:hAnsiTheme="minorHAnsi" w:cstheme="minorHAnsi"/>
-          <w:sz w:val="24"/>
-          <w:szCs w:val="24"/>
-        </w:rPr>
-      </w:pPr>
-      <w:r>
-        <w:rPr>
-          <w:rFonts w:asciiTheme="minorHAnsi" w:hAnsiTheme="minorHAnsi" w:cstheme="minorHAnsi"/>
-          <w:sz w:val="24"/>
-          <w:szCs w:val="24"/>
-        </w:rPr>
-        <w:t>-UASORG-20180415-1320-CNS1.json</w:t>
-      </w:r>
-    </w:p>
-    <w:p>
-      <w:pPr>
-        <w:pStyle w:val="PlainText"/>
-        <w:rPr>
-          <w:rFonts w:asciiTheme="minorHAnsi" w:hAnsiTheme="minorHAnsi" w:cstheme="minorHAnsi"/>
-          <w:sz w:val="24"/>
-          <w:szCs w:val="24"/>
-        </w:rPr>
-      </w:pPr>
-      <w:r>
-        <w:rPr>
-          <w:rFonts w:asciiTheme="minorHAnsi" w:hAnsiTheme="minorHAnsi" w:cstheme="minorHAnsi"/>
-          <w:sz w:val="24"/>
-          <w:szCs w:val="24"/>
-        </w:rPr>
-        <w:t>-UASORG-20180415-1320-CNS3.json</w:t>
-      </w:r>
-    </w:p>
-    <w:p>
-      <w:pPr>
-        <w:pStyle w:val="PlainText"/>
-        <w:rPr>
-          <w:rFonts w:asciiTheme="minorHAnsi" w:hAnsiTheme="minorHAnsi" w:cstheme="minorHAnsi"/>
-          <w:sz w:val="24"/>
-          <w:szCs w:val="24"/>
-        </w:rPr>
-      </w:pPr>
-      <w:r>
-        <w:rPr>
-          <w:rFonts w:asciiTheme="minorHAnsi" w:hAnsiTheme="minorHAnsi" w:cstheme="minorHAnsi"/>
-          <w:sz w:val="24"/>
-          <w:szCs w:val="24"/>
-        </w:rPr>
-        <w:t>-UASORG-20180415-1320-SAA6.json</w:t>
-      </w:r>
-    </w:p>
-    <w:p>
-      <w:pPr>
-        <w:pStyle w:val="PlainText"/>
-        <w:rPr>
-          <w:rFonts w:asciiTheme="minorHAnsi" w:hAnsiTheme="minorHAnsi" w:cstheme="minorHAnsi"/>
-          <w:sz w:val="24"/>
-          <w:szCs w:val="24"/>
-        </w:rPr>
-      </w:pPr>
-      <w:r>
-        <w:rPr>
-          <w:rFonts w:asciiTheme="minorHAnsi" w:hAnsiTheme="minorHAnsi" w:cstheme="minorHAnsi"/>
-          <w:sz w:val="24"/>
-          <w:szCs w:val="24"/>
-        </w:rPr>
-        <w:t>-UASORG-20180415-1320-CON2.json</w:t>
-      </w:r>
-    </w:p>
-    <w:p>
-      <w:pPr>
-        <w:pStyle w:val="PlainText"/>
-        <w:rPr>
-          <w:rFonts w:asciiTheme="minorHAnsi" w:hAnsiTheme="minorHAnsi" w:cstheme="minorHAnsi"/>
-          <w:sz w:val="24"/>
-          <w:szCs w:val="24"/>
-        </w:rPr>
-      </w:pPr>
-      <w:r>
-        <w:rPr>
-          <w:rFonts w:asciiTheme="minorHAnsi" w:hAnsiTheme="minorHAnsi" w:cstheme="minorHAnsi"/>
-          <w:sz w:val="24"/>
-          <w:szCs w:val="24"/>
-        </w:rPr>
-        <w:t>-UTM-UASORG-CNS-2.pdf</w:t>
-      </w:r>
-    </w:p>
-    <w:p>
-      <w:pPr>
-        <w:pStyle w:val="PlainText"/>
-        <w:rPr>
-          <w:rFonts w:asciiTheme="minorHAnsi" w:hAnsiTheme="minorHAnsi" w:cstheme="minorHAnsi"/>
-          <w:sz w:val="24"/>
-          <w:szCs w:val="24"/>
-        </w:rPr>
-      </w:pPr>
-      <w:r>
-        <w:rPr>
-          <w:rFonts w:asciiTheme="minorHAnsi" w:hAnsiTheme="minorHAnsi" w:cstheme="minorHAnsi"/>
-          <w:sz w:val="24"/>
-          <w:szCs w:val="24"/>
-        </w:rPr>
-        <w:t>-UTM-UASORG-20180415-1320-725MHz-2GSPS-rfData.bin</w:t>
-      </w:r>
-    </w:p>
-    <w:p>
-      <w:pPr>
-        <w:pStyle w:val="PlainText"/>
-        <w:rPr>
-          <w:rFonts w:asciiTheme="minorHAnsi" w:hAnsiTheme="minorHAnsi" w:cstheme="minorHAnsi"/>
-          <w:sz w:val="24"/>
-          <w:szCs w:val="24"/>
-        </w:rPr>
-      </w:pPr>
-      <w:r>
-        <w:rPr>
-          <w:rFonts w:asciiTheme="minorHAnsi" w:hAnsiTheme="minorHAnsi" w:cstheme="minorHAnsi"/>
-          <w:sz w:val="24"/>
-          <w:szCs w:val="24"/>
-        </w:rPr>
         <w:t>-UTM-UASORG-CON-0.pdf</w:t>
       </w:r>
     </w:p>
@@ -4424,32 +4825,894 @@
         </w:rPr>
         <w:t>) pair.  They are generally bound to a USS Instance and a corresponding flight test card.</w:t>
       </w:r>
-    </w:p>
-    <w:p>
-      <w:pPr>
-        <w:pStyle w:val="PlainText"/>
-        <w:rPr>
-          <w:rFonts w:asciiTheme="minorHAnsi" w:hAnsiTheme="minorHAnsi" w:cstheme="minorHAnsi"/>
-          <w:sz w:val="24"/>
-          <w:szCs w:val="24"/>
-        </w:rPr>
-      </w:pPr>
-    </w:p>
-    <w:p>
-      <w:pPr>
-        <w:pStyle w:val="PlainText"/>
-        <w:rPr>
-          <w:rFonts w:asciiTheme="minorHAnsi" w:hAnsiTheme="minorHAnsi" w:cstheme="minorHAnsi"/>
-          <w:sz w:val="24"/>
-          <w:szCs w:val="24"/>
-        </w:rPr>
-      </w:pPr>
-      <w:r>
-        <w:rPr>
-          <w:rFonts w:asciiTheme="minorHAnsi" w:hAnsiTheme="minorHAnsi" w:cstheme="minorHAnsi"/>
-          <w:sz w:val="24"/>
-          <w:szCs w:val="24"/>
-        </w:rPr>
+      <w:r>
+        <w:rPr>
+          <w:rFonts w:asciiTheme="minorHAnsi" w:hAnsiTheme="minorHAnsi" w:cstheme="minorHAnsi"/>
+          <w:sz w:val="24"/>
+          <w:szCs w:val="24"/>
+        </w:rPr>
+        <w:t xml:space="preserve">  Before you begin, make sure your USS has been registered as an organization by contacting </w:t>
+      </w:r>
+      <w:hyperlink r:id="rId21" w:history="1">
+        <w:r>
+          <w:rPr>
+            <w:rStyle w:val="Hyperlink"/>
+            <w:rFonts w:asciiTheme="minorHAnsi" w:hAnsiTheme="minorHAnsi" w:cstheme="minorHAnsi"/>
+            <w:sz w:val="24"/>
+            <w:szCs w:val="24"/>
+          </w:rPr>
+          <w:t>Abraham.k.ishihara@nasa.gov</w:t>
+        </w:r>
+      </w:hyperlink>
+      <w:r>
+        <w:rPr>
+          <w:rFonts w:asciiTheme="minorHAnsi" w:hAnsiTheme="minorHAnsi" w:cstheme="minorHAnsi"/>
+          <w:sz w:val="24"/>
+          <w:szCs w:val="24"/>
+        </w:rPr>
+        <w:t xml:space="preserve">.  </w:t>
+      </w:r>
+    </w:p>
+    <w:p>
+      <w:pPr>
+        <w:pStyle w:val="PlainText"/>
+        <w:rPr>
+          <w:rFonts w:asciiTheme="minorHAnsi" w:hAnsiTheme="minorHAnsi" w:cstheme="minorHAnsi"/>
+          <w:sz w:val="24"/>
+          <w:szCs w:val="24"/>
+        </w:rPr>
+      </w:pPr>
+    </w:p>
+    <w:p>
+      <w:pPr>
+        <w:pStyle w:val="PlainText"/>
+        <w:rPr>
+          <w:rFonts w:asciiTheme="minorHAnsi" w:hAnsiTheme="minorHAnsi" w:cstheme="minorHAnsi"/>
+          <w:b/>
+          <w:sz w:val="24"/>
+          <w:szCs w:val="24"/>
+        </w:rPr>
+      </w:pPr>
+      <w:r>
+        <w:rPr>
+          <w:rFonts w:asciiTheme="minorHAnsi" w:hAnsiTheme="minorHAnsi" w:cstheme="minorHAnsi"/>
+          <w:b/>
+          <w:sz w:val="24"/>
+          <w:szCs w:val="24"/>
+        </w:rPr>
+        <w:t xml:space="preserve">Preliminaries: </w:t>
+      </w:r>
+    </w:p>
+    <w:p>
+      <w:pPr>
+        <w:pStyle w:val="PlainText"/>
+        <w:jc w:val="both"/>
+        <w:rPr>
+          <w:rFonts w:asciiTheme="minorHAnsi" w:hAnsiTheme="minorHAnsi" w:cstheme="minorHAnsi"/>
+          <w:sz w:val="24"/>
+          <w:szCs w:val="24"/>
+        </w:rPr>
+      </w:pPr>
+      <w:r>
+        <w:rPr>
+          <w:rFonts w:asciiTheme="minorHAnsi" w:hAnsiTheme="minorHAnsi" w:cstheme="minorHAnsi"/>
+          <w:b/>
+          <w:noProof/>
+          <w:sz w:val="24"/>
+          <w:szCs w:val="24"/>
+        </w:rPr>
+        <w:drawing>
+          <wp:anchor distT="0" distB="0" distL="114300" distR="114300" simplePos="0" relativeHeight="251658240" behindDoc="1" locked="0" layoutInCell="1" allowOverlap="1">
+            <wp:simplePos x="0" y="0"/>
+            <wp:positionH relativeFrom="column">
+              <wp:posOffset>3387</wp:posOffset>
+            </wp:positionH>
+            <wp:positionV relativeFrom="paragraph">
+              <wp:posOffset>439208</wp:posOffset>
+            </wp:positionV>
+            <wp:extent cx="1329055" cy="1603375"/>
+            <wp:effectExtent l="0" t="0" r="4445" b="0"/>
+            <wp:wrapTopAndBottom/>
+            <wp:docPr id="2" name="Picture 2"/>
+            <wp:cNvGraphicFramePr>
+              <a:graphicFrameLocks xmlns:a="http://schemas.openxmlformats.org/drawingml/2006/main" noChangeAspect="1"/>
+            </wp:cNvGraphicFramePr>
+            <a:graphic xmlns:a="http://schemas.openxmlformats.org/drawingml/2006/main">
+              <a:graphicData uri="http://schemas.openxmlformats.org/drawingml/2006/picture">
+                <pic:pic xmlns:pic="http://schemas.openxmlformats.org/drawingml/2006/picture">
+                  <pic:nvPicPr>
+                    <pic:cNvPr id="2" name="Screen Shot 2018-05-04 at 11.26.10 AM.png"/>
+                    <pic:cNvPicPr/>
+                  </pic:nvPicPr>
+                  <pic:blipFill>
+                    <a:blip r:embed="rId17" cstate="print">
+                      <a:extLst>
+                        <a:ext uri="{28A0092B-C50C-407E-A947-70E740481C1C}">
+                          <a14:useLocalDpi xmlns:a14="http://schemas.microsoft.com/office/drawing/2010/main" val="0"/>
+                        </a:ext>
+                      </a:extLst>
+                    </a:blip>
+                    <a:stretch>
+                      <a:fillRect/>
+                    </a:stretch>
+                  </pic:blipFill>
+                  <pic:spPr>
+                    <a:xfrm>
+                      <a:off x="0" y="0"/>
+                      <a:ext cx="1329055" cy="1603375"/>
+                    </a:xfrm>
+                    <a:prstGeom prst="rect">
+                      <a:avLst/>
+                    </a:prstGeom>
+                  </pic:spPr>
+                </pic:pic>
+              </a:graphicData>
+            </a:graphic>
+            <wp14:sizeRelH relativeFrom="page">
+              <wp14:pctWidth>0</wp14:pctWidth>
+            </wp14:sizeRelH>
+            <wp14:sizeRelV relativeFrom="page">
+              <wp14:pctHeight>0</wp14:pctHeight>
+            </wp14:sizeRelV>
+          </wp:anchor>
+        </w:drawing>
+      </w:r>
+      <w:r>
+        <w:rPr>
+          <w:rFonts w:asciiTheme="minorHAnsi" w:hAnsiTheme="minorHAnsi" w:cstheme="minorHAnsi"/>
+          <w:b/>
+          <w:sz w:val="24"/>
+          <w:szCs w:val="24"/>
+        </w:rPr>
+        <w:t>Step 1:</w:t>
+      </w:r>
+      <w:r>
+        <w:rPr>
+          <w:rFonts w:asciiTheme="minorHAnsi" w:hAnsiTheme="minorHAnsi" w:cstheme="minorHAnsi"/>
+          <w:sz w:val="24"/>
+          <w:szCs w:val="24"/>
+        </w:rPr>
+        <w:t xml:space="preserve"> Log into utmregistry.arc.nasa.gov.  You will be prompted to enter your IDMAX credentials.</w:t>
+      </w:r>
+    </w:p>
+    <w:p>
+      <w:pPr>
+        <w:pStyle w:val="PlainText"/>
+        <w:rPr>
+          <w:rFonts w:asciiTheme="minorHAnsi" w:hAnsiTheme="minorHAnsi" w:cstheme="minorHAnsi"/>
+          <w:b/>
+          <w:sz w:val="24"/>
+          <w:szCs w:val="24"/>
+        </w:rPr>
+      </w:pPr>
+    </w:p>
+    <w:p>
+      <w:pPr>
+        <w:pStyle w:val="PlainText"/>
+        <w:rPr>
+          <w:rFonts w:asciiTheme="minorHAnsi" w:hAnsiTheme="minorHAnsi" w:cstheme="minorHAnsi"/>
+          <w:sz w:val="24"/>
+          <w:szCs w:val="24"/>
+        </w:rPr>
+      </w:pPr>
+      <w:r>
+        <w:rPr>
+          <w:rFonts w:asciiTheme="minorHAnsi" w:hAnsiTheme="minorHAnsi" w:cstheme="minorHAnsi"/>
+          <w:b/>
+          <w:sz w:val="24"/>
+          <w:szCs w:val="24"/>
+        </w:rPr>
+        <w:t>Step 2:</w:t>
+      </w:r>
+      <w:r>
+        <w:rPr>
+          <w:rFonts w:asciiTheme="minorHAnsi" w:hAnsiTheme="minorHAnsi" w:cstheme="minorHAnsi"/>
+          <w:sz w:val="24"/>
+          <w:szCs w:val="24"/>
+        </w:rPr>
+        <w:t xml:space="preserve"> Select the USS icon</w:t>
+      </w:r>
+    </w:p>
+    <w:p>
+      <w:pPr>
+        <w:pStyle w:val="PlainText"/>
+        <w:rPr>
+          <w:rFonts w:asciiTheme="minorHAnsi" w:hAnsiTheme="minorHAnsi" w:cstheme="minorHAnsi"/>
+          <w:sz w:val="24"/>
+          <w:szCs w:val="24"/>
+        </w:rPr>
+      </w:pPr>
+      <w:r>
+        <w:rPr>
+          <w:rFonts w:asciiTheme="minorHAnsi" w:hAnsiTheme="minorHAnsi" w:cstheme="minorHAnsi"/>
+          <w:noProof/>
+          <w:sz w:val="24"/>
+          <w:szCs w:val="24"/>
+        </w:rPr>
+        <w:drawing>
+          <wp:inline distT="0" distB="0" distL="0" distR="0">
+            <wp:extent cx="5486400" cy="953898"/>
+            <wp:effectExtent l="0" t="0" r="0" b="0"/>
+            <wp:docPr id="3" name="Picture 3"/>
+            <wp:cNvGraphicFramePr>
+              <a:graphicFrameLocks xmlns:a="http://schemas.openxmlformats.org/drawingml/2006/main" noChangeAspect="1"/>
+            </wp:cNvGraphicFramePr>
+            <a:graphic xmlns:a="http://schemas.openxmlformats.org/drawingml/2006/main">
+              <a:graphicData uri="http://schemas.openxmlformats.org/drawingml/2006/picture">
+                <pic:pic xmlns:pic="http://schemas.openxmlformats.org/drawingml/2006/picture">
+                  <pic:nvPicPr>
+                    <pic:cNvPr id="3" name="Screen Shot 2018-05-04 at 11.29.18 AM.png"/>
+                    <pic:cNvPicPr/>
+                  </pic:nvPicPr>
+                  <pic:blipFill>
+                    <a:blip r:embed="rId22" cstate="print">
+                      <a:extLst>
+                        <a:ext uri="{28A0092B-C50C-407E-A947-70E740481C1C}">
+                          <a14:useLocalDpi xmlns:a14="http://schemas.microsoft.com/office/drawing/2010/main" val="0"/>
+                        </a:ext>
+                      </a:extLst>
+                    </a:blip>
+                    <a:stretch>
+                      <a:fillRect/>
+                    </a:stretch>
+                  </pic:blipFill>
+                  <pic:spPr>
+                    <a:xfrm>
+                      <a:off x="0" y="0"/>
+                      <a:ext cx="5486400" cy="953898"/>
+                    </a:xfrm>
+                    <a:prstGeom prst="rect">
+                      <a:avLst/>
+                    </a:prstGeom>
+                  </pic:spPr>
+                </pic:pic>
+              </a:graphicData>
+            </a:graphic>
+          </wp:inline>
+        </w:drawing>
+      </w:r>
+    </w:p>
+    <w:p>
+      <w:pPr>
+        <w:pStyle w:val="PlainText"/>
+        <w:ind w:left="720"/>
+        <w:rPr>
+          <w:rFonts w:asciiTheme="minorHAnsi" w:hAnsiTheme="minorHAnsi" w:cstheme="minorHAnsi"/>
+          <w:sz w:val="24"/>
+          <w:szCs w:val="24"/>
+        </w:rPr>
+      </w:pPr>
+    </w:p>
+    <w:p>
+      <w:pPr>
+        <w:pStyle w:val="PlainText"/>
+        <w:rPr>
+          <w:rFonts w:asciiTheme="minorHAnsi" w:hAnsiTheme="minorHAnsi" w:cstheme="minorHAnsi"/>
+          <w:sz w:val="24"/>
+          <w:szCs w:val="24"/>
+        </w:rPr>
+      </w:pPr>
+      <w:r>
+        <w:rPr>
+          <w:rFonts w:asciiTheme="minorHAnsi" w:hAnsiTheme="minorHAnsi" w:cstheme="minorHAnsi"/>
+          <w:b/>
+          <w:sz w:val="24"/>
+          <w:szCs w:val="24"/>
+        </w:rPr>
+        <w:lastRenderedPageBreak/>
+        <w:t>Step 3:</w:t>
+      </w:r>
+      <w:r>
+        <w:rPr>
+          <w:rFonts w:asciiTheme="minorHAnsi" w:hAnsiTheme="minorHAnsi" w:cstheme="minorHAnsi"/>
+          <w:sz w:val="24"/>
+          <w:szCs w:val="24"/>
+        </w:rPr>
+        <w:t xml:space="preserve"> </w:t>
+      </w:r>
+      <w:r>
+        <w:rPr>
+          <w:rFonts w:asciiTheme="minorHAnsi" w:hAnsiTheme="minorHAnsi" w:cstheme="minorHAnsi"/>
+          <w:sz w:val="24"/>
+          <w:szCs w:val="24"/>
+        </w:rPr>
+        <w:t>Select USS Instances</w:t>
+      </w:r>
+    </w:p>
+    <w:p>
+      <w:pPr>
+        <w:pStyle w:val="PlainText"/>
+        <w:rPr>
+          <w:rFonts w:asciiTheme="minorHAnsi" w:hAnsiTheme="minorHAnsi" w:cstheme="minorHAnsi"/>
+          <w:sz w:val="24"/>
+          <w:szCs w:val="24"/>
+        </w:rPr>
+      </w:pPr>
+      <w:r>
+        <w:rPr>
+          <w:rFonts w:asciiTheme="minorHAnsi" w:hAnsiTheme="minorHAnsi" w:cstheme="minorHAnsi"/>
+          <w:noProof/>
+          <w:sz w:val="24"/>
+          <w:szCs w:val="24"/>
+        </w:rPr>
+        <w:drawing>
+          <wp:inline distT="0" distB="0" distL="0" distR="0">
+            <wp:extent cx="2750229" cy="420624"/>
+            <wp:effectExtent l="0" t="0" r="0" b="0"/>
+            <wp:docPr id="4" name="Picture 4"/>
+            <wp:cNvGraphicFramePr>
+              <a:graphicFrameLocks xmlns:a="http://schemas.openxmlformats.org/drawingml/2006/main" noChangeAspect="1"/>
+            </wp:cNvGraphicFramePr>
+            <a:graphic xmlns:a="http://schemas.openxmlformats.org/drawingml/2006/main">
+              <a:graphicData uri="http://schemas.openxmlformats.org/drawingml/2006/picture">
+                <pic:pic xmlns:pic="http://schemas.openxmlformats.org/drawingml/2006/picture">
+                  <pic:nvPicPr>
+                    <pic:cNvPr id="4" name="ussInstanceMenu-02.png"/>
+                    <pic:cNvPicPr/>
+                  </pic:nvPicPr>
+                  <pic:blipFill>
+                    <a:blip r:embed="rId23" cstate="print">
+                      <a:extLst>
+                        <a:ext uri="{28A0092B-C50C-407E-A947-70E740481C1C}">
+                          <a14:useLocalDpi xmlns:a14="http://schemas.microsoft.com/office/drawing/2010/main" val="0"/>
+                        </a:ext>
+                      </a:extLst>
+                    </a:blip>
+                    <a:stretch>
+                      <a:fillRect/>
+                    </a:stretch>
+                  </pic:blipFill>
+                  <pic:spPr>
+                    <a:xfrm>
+                      <a:off x="0" y="0"/>
+                      <a:ext cx="2750229" cy="420624"/>
+                    </a:xfrm>
+                    <a:prstGeom prst="rect">
+                      <a:avLst/>
+                    </a:prstGeom>
+                  </pic:spPr>
+                </pic:pic>
+              </a:graphicData>
+            </a:graphic>
+          </wp:inline>
+        </w:drawing>
+      </w:r>
+    </w:p>
+    <w:p>
+      <w:pPr>
+        <w:pStyle w:val="PlainText"/>
+        <w:rPr>
+          <w:rFonts w:asciiTheme="minorHAnsi" w:hAnsiTheme="minorHAnsi" w:cstheme="minorHAnsi"/>
+          <w:sz w:val="24"/>
+          <w:szCs w:val="24"/>
+        </w:rPr>
+      </w:pPr>
+    </w:p>
+    <w:p>
+      <w:pPr>
+        <w:pStyle w:val="PlainText"/>
+        <w:rPr>
+          <w:rFonts w:asciiTheme="minorHAnsi" w:hAnsiTheme="minorHAnsi" w:cstheme="minorHAnsi"/>
+          <w:sz w:val="24"/>
+          <w:szCs w:val="24"/>
+        </w:rPr>
+      </w:pPr>
+      <w:r>
+        <w:rPr>
+          <w:rFonts w:asciiTheme="minorHAnsi" w:hAnsiTheme="minorHAnsi" w:cstheme="minorHAnsi"/>
+          <w:b/>
+          <w:sz w:val="24"/>
+          <w:szCs w:val="24"/>
+        </w:rPr>
+        <w:t>Step 4:</w:t>
+      </w:r>
+      <w:r>
+        <w:rPr>
+          <w:rFonts w:asciiTheme="minorHAnsi" w:hAnsiTheme="minorHAnsi" w:cstheme="minorHAnsi"/>
+          <w:sz w:val="24"/>
+          <w:szCs w:val="24"/>
+        </w:rPr>
+        <w:t xml:space="preserve"> Click register new instance (if not already registered)</w:t>
+      </w:r>
+    </w:p>
+    <w:p>
+      <w:pPr>
+        <w:pStyle w:val="PlainText"/>
+        <w:rPr>
+          <w:rFonts w:asciiTheme="minorHAnsi" w:hAnsiTheme="minorHAnsi" w:cstheme="minorHAnsi"/>
+          <w:sz w:val="24"/>
+          <w:szCs w:val="24"/>
+        </w:rPr>
+      </w:pPr>
+      <w:r>
+        <w:rPr>
+          <w:rFonts w:asciiTheme="minorHAnsi" w:hAnsiTheme="minorHAnsi" w:cstheme="minorHAnsi"/>
+          <w:noProof/>
+          <w:sz w:val="24"/>
+          <w:szCs w:val="24"/>
+        </w:rPr>
+        <w:drawing>
+          <wp:inline distT="0" distB="0" distL="0" distR="0">
+            <wp:extent cx="1798320" cy="420624"/>
+            <wp:effectExtent l="0" t="0" r="5080" b="0"/>
+            <wp:docPr id="5" name="Picture 5"/>
+            <wp:cNvGraphicFramePr>
+              <a:graphicFrameLocks xmlns:a="http://schemas.openxmlformats.org/drawingml/2006/main" noChangeAspect="1"/>
+            </wp:cNvGraphicFramePr>
+            <a:graphic xmlns:a="http://schemas.openxmlformats.org/drawingml/2006/main">
+              <a:graphicData uri="http://schemas.openxmlformats.org/drawingml/2006/picture">
+                <pic:pic xmlns:pic="http://schemas.openxmlformats.org/drawingml/2006/picture">
+                  <pic:nvPicPr>
+                    <pic:cNvPr id="5" name="Screen Shot 2018-05-04 at 1.04.07 PM.png"/>
+                    <pic:cNvPicPr/>
+                  </pic:nvPicPr>
+                  <pic:blipFill>
+                    <a:blip r:embed="rId24" cstate="print">
+                      <a:extLst>
+                        <a:ext uri="{28A0092B-C50C-407E-A947-70E740481C1C}">
+                          <a14:useLocalDpi xmlns:a14="http://schemas.microsoft.com/office/drawing/2010/main" val="0"/>
+                        </a:ext>
+                      </a:extLst>
+                    </a:blip>
+                    <a:stretch>
+                      <a:fillRect/>
+                    </a:stretch>
+                  </pic:blipFill>
+                  <pic:spPr>
+                    <a:xfrm>
+                      <a:off x="0" y="0"/>
+                      <a:ext cx="1798320" cy="420624"/>
+                    </a:xfrm>
+                    <a:prstGeom prst="rect">
+                      <a:avLst/>
+                    </a:prstGeom>
+                  </pic:spPr>
+                </pic:pic>
+              </a:graphicData>
+            </a:graphic>
+          </wp:inline>
+        </w:drawing>
+      </w:r>
+    </w:p>
+    <w:p>
+      <w:pPr>
+        <w:pStyle w:val="PlainText"/>
+        <w:rPr>
+          <w:rFonts w:asciiTheme="minorHAnsi" w:hAnsiTheme="minorHAnsi" w:cstheme="minorHAnsi"/>
+          <w:sz w:val="24"/>
+          <w:szCs w:val="24"/>
+        </w:rPr>
+      </w:pPr>
+      <w:r>
+        <w:rPr>
+          <w:rFonts w:asciiTheme="minorHAnsi" w:hAnsiTheme="minorHAnsi" w:cstheme="minorHAnsi"/>
+          <w:sz w:val="24"/>
+          <w:szCs w:val="24"/>
+        </w:rPr>
+        <w:t xml:space="preserve">In </w:t>
+      </w:r>
+      <w:proofErr w:type="gramStart"/>
+      <w:r>
+        <w:rPr>
+          <w:rFonts w:asciiTheme="minorHAnsi" w:hAnsiTheme="minorHAnsi" w:cstheme="minorHAnsi"/>
+          <w:sz w:val="24"/>
+          <w:szCs w:val="24"/>
+        </w:rPr>
+        <w:t>general</w:t>
+      </w:r>
+      <w:proofErr w:type="gramEnd"/>
+      <w:r>
+        <w:rPr>
+          <w:rFonts w:asciiTheme="minorHAnsi" w:hAnsiTheme="minorHAnsi" w:cstheme="minorHAnsi"/>
+          <w:sz w:val="24"/>
+          <w:szCs w:val="24"/>
+        </w:rPr>
+        <w:t xml:space="preserve"> every USS Instance involved in data collection (DAT) mops must be created.  </w:t>
+      </w:r>
+    </w:p>
+    <w:p>
+      <w:pPr>
+        <w:pStyle w:val="PlainText"/>
+        <w:rPr>
+          <w:rFonts w:asciiTheme="minorHAnsi" w:hAnsiTheme="minorHAnsi" w:cstheme="minorHAnsi"/>
+          <w:sz w:val="24"/>
+          <w:szCs w:val="24"/>
+        </w:rPr>
+      </w:pPr>
+    </w:p>
+    <w:p>
+      <w:pPr>
+        <w:pStyle w:val="PlainText"/>
+        <w:rPr>
+          <w:rFonts w:asciiTheme="minorHAnsi" w:hAnsiTheme="minorHAnsi" w:cstheme="minorHAnsi"/>
+          <w:sz w:val="24"/>
+          <w:szCs w:val="24"/>
+        </w:rPr>
+      </w:pPr>
+      <w:r>
+        <w:rPr>
+          <w:rFonts w:asciiTheme="minorHAnsi" w:hAnsiTheme="minorHAnsi" w:cstheme="minorHAnsi"/>
+          <w:b/>
+          <w:sz w:val="24"/>
+          <w:szCs w:val="24"/>
+        </w:rPr>
+        <w:t>Step 5:</w:t>
+      </w:r>
+      <w:r>
+        <w:rPr>
+          <w:rFonts w:asciiTheme="minorHAnsi" w:hAnsiTheme="minorHAnsi" w:cstheme="minorHAnsi"/>
+          <w:sz w:val="24"/>
+          <w:szCs w:val="24"/>
+        </w:rPr>
+        <w:t xml:space="preserve"> Create the instance.</w:t>
+      </w:r>
+    </w:p>
+    <w:p>
+      <w:pPr>
+        <w:pStyle w:val="PlainText"/>
+        <w:rPr>
+          <w:rFonts w:asciiTheme="minorHAnsi" w:hAnsiTheme="minorHAnsi" w:cstheme="minorHAnsi"/>
+          <w:sz w:val="24"/>
+          <w:szCs w:val="24"/>
+        </w:rPr>
+      </w:pPr>
+      <w:r>
+        <w:rPr>
+          <w:rFonts w:asciiTheme="minorHAnsi" w:hAnsiTheme="minorHAnsi" w:cstheme="minorHAnsi"/>
+          <w:sz w:val="24"/>
+          <w:szCs w:val="24"/>
+        </w:rPr>
+        <w:t>Fill in all fields</w:t>
+      </w:r>
+    </w:p>
+    <w:p>
+      <w:pPr>
+        <w:pStyle w:val="PlainText"/>
+        <w:rPr>
+          <w:rFonts w:asciiTheme="minorHAnsi" w:hAnsiTheme="minorHAnsi" w:cstheme="minorHAnsi"/>
+          <w:sz w:val="24"/>
+          <w:szCs w:val="24"/>
+        </w:rPr>
+      </w:pPr>
+      <w:r>
+        <w:rPr>
+          <w:rFonts w:asciiTheme="minorHAnsi" w:hAnsiTheme="minorHAnsi" w:cstheme="minorHAnsi"/>
+          <w:sz w:val="24"/>
+          <w:szCs w:val="24"/>
+        </w:rPr>
+        <w:t xml:space="preserve">Ensure </w:t>
+      </w:r>
+      <w:r>
+        <w:rPr>
+          <w:rFonts w:asciiTheme="minorHAnsi" w:hAnsiTheme="minorHAnsi" w:cstheme="minorHAnsi"/>
+          <w:sz w:val="24"/>
+          <w:szCs w:val="24"/>
+        </w:rPr>
+        <w:t xml:space="preserve">Instance UUID is the instance UUID that was used in the USS discovery registration process.  </w:t>
+      </w:r>
+      <w:bookmarkStart w:id="0" w:name="_GoBack"/>
+      <w:bookmarkEnd w:id="0"/>
+    </w:p>
+    <w:p>
+      <w:pPr>
+        <w:pStyle w:val="PlainText"/>
+        <w:rPr>
+          <w:rFonts w:asciiTheme="minorHAnsi" w:hAnsiTheme="minorHAnsi" w:cstheme="minorHAnsi"/>
+          <w:sz w:val="24"/>
+          <w:szCs w:val="24"/>
+        </w:rPr>
+      </w:pPr>
+      <w:r>
+        <w:rPr>
+          <w:rFonts w:asciiTheme="minorHAnsi" w:hAnsiTheme="minorHAnsi" w:cstheme="minorHAnsi"/>
+          <w:sz w:val="24"/>
+          <w:szCs w:val="24"/>
+        </w:rPr>
+        <w:t>Instance Name can be any human readable identifier</w:t>
+      </w:r>
+    </w:p>
+    <w:p>
+      <w:pPr>
+        <w:pStyle w:val="PlainText"/>
+        <w:rPr>
+          <w:rFonts w:asciiTheme="minorHAnsi" w:hAnsiTheme="minorHAnsi" w:cstheme="minorHAnsi"/>
+          <w:sz w:val="24"/>
+          <w:szCs w:val="24"/>
+        </w:rPr>
+      </w:pPr>
+      <w:r>
+        <w:rPr>
+          <w:rFonts w:asciiTheme="minorHAnsi" w:hAnsiTheme="minorHAnsi" w:cstheme="minorHAnsi"/>
+          <w:sz w:val="24"/>
+          <w:szCs w:val="24"/>
+        </w:rPr>
+        <w:t>Time Submitted, Time Available Begin, Time Available End are defined here</w:t>
+      </w:r>
+    </w:p>
+    <w:p>
+      <w:pPr>
+        <w:pStyle w:val="PlainText"/>
+        <w:rPr>
+          <w:rFonts w:asciiTheme="minorHAnsi" w:hAnsiTheme="minorHAnsi" w:cstheme="minorHAnsi"/>
+          <w:sz w:val="24"/>
+          <w:szCs w:val="24"/>
+        </w:rPr>
+      </w:pPr>
+      <w:r>
+        <w:rPr>
+          <w:rFonts w:asciiTheme="minorHAnsi" w:hAnsiTheme="minorHAnsi" w:cstheme="minorHAnsi"/>
+          <w:sz w:val="24"/>
+          <w:szCs w:val="24"/>
+        </w:rPr>
+        <w:t>https://app.swagg</w:t>
+      </w:r>
+      <w:r>
+        <w:rPr>
+          <w:rFonts w:asciiTheme="minorHAnsi" w:hAnsiTheme="minorHAnsi" w:cstheme="minorHAnsi"/>
+          <w:sz w:val="24"/>
+          <w:szCs w:val="24"/>
+        </w:rPr>
+        <w:t>erhub.com/apis/utm/ussdiscovery</w:t>
+      </w:r>
+    </w:p>
+    <w:p>
+      <w:pPr>
+        <w:pStyle w:val="PlainText"/>
+        <w:rPr>
+          <w:rFonts w:asciiTheme="minorHAnsi" w:hAnsiTheme="minorHAnsi" w:cstheme="minorHAnsi"/>
+          <w:sz w:val="24"/>
+          <w:szCs w:val="24"/>
+        </w:rPr>
+      </w:pPr>
+    </w:p>
+    <w:p>
+      <w:pPr>
+        <w:pStyle w:val="PlainText"/>
+        <w:rPr>
+          <w:rFonts w:asciiTheme="minorHAnsi" w:hAnsiTheme="minorHAnsi" w:cstheme="minorHAnsi"/>
+          <w:sz w:val="24"/>
+          <w:szCs w:val="24"/>
+        </w:rPr>
+      </w:pPr>
+      <w:r>
+        <w:rPr>
+          <w:rFonts w:asciiTheme="minorHAnsi" w:hAnsiTheme="minorHAnsi" w:cstheme="minorHAnsi"/>
+          <w:noProof/>
+          <w:sz w:val="24"/>
+          <w:szCs w:val="24"/>
+        </w:rPr>
+        <w:drawing>
+          <wp:inline distT="0" distB="0" distL="0" distR="0">
+            <wp:extent cx="2706863" cy="2743200"/>
+            <wp:effectExtent l="0" t="0" r="0" b="0"/>
+            <wp:docPr id="6" name="Picture 6"/>
+            <wp:cNvGraphicFramePr>
+              <a:graphicFrameLocks xmlns:a="http://schemas.openxmlformats.org/drawingml/2006/main" noChangeAspect="1"/>
+            </wp:cNvGraphicFramePr>
+            <a:graphic xmlns:a="http://schemas.openxmlformats.org/drawingml/2006/main">
+              <a:graphicData uri="http://schemas.openxmlformats.org/drawingml/2006/picture">
+                <pic:pic xmlns:pic="http://schemas.openxmlformats.org/drawingml/2006/picture">
+                  <pic:nvPicPr>
+                    <pic:cNvPr id="6" name="Screen Shot 2018-05-04 at 1.06.39 PM.png"/>
+                    <pic:cNvPicPr/>
+                  </pic:nvPicPr>
+                  <pic:blipFill>
+                    <a:blip r:embed="rId25" cstate="print">
+                      <a:extLst>
+                        <a:ext uri="{28A0092B-C50C-407E-A947-70E740481C1C}">
+                          <a14:useLocalDpi xmlns:a14="http://schemas.microsoft.com/office/drawing/2010/main" val="0"/>
+                        </a:ext>
+                      </a:extLst>
+                    </a:blip>
+                    <a:stretch>
+                      <a:fillRect/>
+                    </a:stretch>
+                  </pic:blipFill>
+                  <pic:spPr>
+                    <a:xfrm>
+                      <a:off x="0" y="0"/>
+                      <a:ext cx="2706863" cy="2743200"/>
+                    </a:xfrm>
+                    <a:prstGeom prst="rect">
+                      <a:avLst/>
+                    </a:prstGeom>
+                  </pic:spPr>
+                </pic:pic>
+              </a:graphicData>
+            </a:graphic>
+          </wp:inline>
+        </w:drawing>
+      </w:r>
+    </w:p>
+    <w:p>
+      <w:pPr>
+        <w:pStyle w:val="PlainText"/>
+        <w:rPr>
+          <w:rFonts w:asciiTheme="minorHAnsi" w:hAnsiTheme="minorHAnsi" w:cstheme="minorHAnsi"/>
+          <w:sz w:val="24"/>
+          <w:szCs w:val="24"/>
+        </w:rPr>
+      </w:pPr>
+    </w:p>
+    <w:p>
+      <w:pPr>
+        <w:pStyle w:val="PlainText"/>
+        <w:rPr>
+          <w:rFonts w:asciiTheme="minorHAnsi" w:hAnsiTheme="minorHAnsi" w:cstheme="minorHAnsi"/>
+          <w:b/>
+          <w:sz w:val="24"/>
+          <w:szCs w:val="24"/>
+        </w:rPr>
+      </w:pPr>
+      <w:r>
+        <w:rPr>
+          <w:rFonts w:asciiTheme="minorHAnsi" w:hAnsiTheme="minorHAnsi" w:cstheme="minorHAnsi"/>
+          <w:b/>
+          <w:sz w:val="24"/>
+          <w:szCs w:val="24"/>
+        </w:rPr>
+        <w:t xml:space="preserve">Step 6: </w:t>
+      </w:r>
+      <w:r>
+        <w:rPr>
+          <w:rFonts w:asciiTheme="minorHAnsi" w:hAnsiTheme="minorHAnsi" w:cstheme="minorHAnsi"/>
+          <w:sz w:val="24"/>
+          <w:szCs w:val="24"/>
+        </w:rPr>
+        <w:t>Create the instance</w:t>
+      </w:r>
+    </w:p>
+    <w:p>
+      <w:pPr>
+        <w:pStyle w:val="PlainText"/>
+        <w:rPr>
+          <w:rFonts w:asciiTheme="minorHAnsi" w:hAnsiTheme="minorHAnsi" w:cstheme="minorHAnsi"/>
+          <w:sz w:val="24"/>
+          <w:szCs w:val="24"/>
+        </w:rPr>
+      </w:pPr>
+    </w:p>
+    <w:p>
+      <w:pPr>
+        <w:pStyle w:val="PlainText"/>
+        <w:rPr>
+          <w:rFonts w:asciiTheme="minorHAnsi" w:hAnsiTheme="minorHAnsi" w:cstheme="minorHAnsi"/>
+          <w:b/>
+          <w:sz w:val="24"/>
+          <w:szCs w:val="24"/>
+        </w:rPr>
+      </w:pPr>
+      <w:r>
+        <w:rPr>
+          <w:rFonts w:asciiTheme="minorHAnsi" w:hAnsiTheme="minorHAnsi" w:cstheme="minorHAnsi"/>
+          <w:b/>
+          <w:sz w:val="24"/>
+          <w:szCs w:val="24"/>
+        </w:rPr>
+        <w:t xml:space="preserve">Step 7: </w:t>
+      </w:r>
+      <w:r>
+        <w:rPr>
+          <w:rFonts w:asciiTheme="minorHAnsi" w:hAnsiTheme="minorHAnsi" w:cstheme="minorHAnsi"/>
+          <w:sz w:val="24"/>
+          <w:szCs w:val="24"/>
+        </w:rPr>
+        <w:t>Upload data as described below</w:t>
+      </w:r>
+    </w:p>
+    <w:p>
+      <w:pPr>
+        <w:pStyle w:val="PlainText"/>
+        <w:rPr>
+          <w:rFonts w:asciiTheme="minorHAnsi" w:hAnsiTheme="minorHAnsi" w:cstheme="minorHAnsi"/>
+          <w:sz w:val="24"/>
+          <w:szCs w:val="24"/>
+        </w:rPr>
+      </w:pPr>
+      <w:r>
+        <w:rPr>
+          <w:rFonts w:asciiTheme="minorHAnsi" w:hAnsiTheme="minorHAnsi" w:cstheme="minorHAnsi"/>
+          <w:noProof/>
+          <w:sz w:val="24"/>
+          <w:szCs w:val="24"/>
+        </w:rPr>
+        <w:drawing>
+          <wp:inline distT="0" distB="0" distL="0" distR="0">
+            <wp:extent cx="1828800" cy="659027"/>
+            <wp:effectExtent l="0" t="0" r="0" b="1905"/>
+            <wp:docPr id="7" name="Picture 7"/>
+            <wp:cNvGraphicFramePr>
+              <a:graphicFrameLocks xmlns:a="http://schemas.openxmlformats.org/drawingml/2006/main" noChangeAspect="1"/>
+            </wp:cNvGraphicFramePr>
+            <a:graphic xmlns:a="http://schemas.openxmlformats.org/drawingml/2006/main">
+              <a:graphicData uri="http://schemas.openxmlformats.org/drawingml/2006/picture">
+                <pic:pic xmlns:pic="http://schemas.openxmlformats.org/drawingml/2006/picture">
+                  <pic:nvPicPr>
+                    <pic:cNvPr id="7" name="Screen Shot 2018-05-04 at 1.18.28 PM.png"/>
+                    <pic:cNvPicPr/>
+                  </pic:nvPicPr>
+                  <pic:blipFill>
+                    <a:blip r:embed="rId20" cstate="print">
+                      <a:extLst>
+                        <a:ext uri="{28A0092B-C50C-407E-A947-70E740481C1C}">
+                          <a14:useLocalDpi xmlns:a14="http://schemas.microsoft.com/office/drawing/2010/main" val="0"/>
+                        </a:ext>
+                      </a:extLst>
+                    </a:blip>
+                    <a:stretch>
+                      <a:fillRect/>
+                    </a:stretch>
+                  </pic:blipFill>
+                  <pic:spPr>
+                    <a:xfrm>
+                      <a:off x="0" y="0"/>
+                      <a:ext cx="1828800" cy="659027"/>
+                    </a:xfrm>
+                    <a:prstGeom prst="rect">
+                      <a:avLst/>
+                    </a:prstGeom>
+                  </pic:spPr>
+                </pic:pic>
+              </a:graphicData>
+            </a:graphic>
+          </wp:inline>
+        </w:drawing>
+      </w:r>
+    </w:p>
+    <w:p>
+      <w:pPr>
+        <w:pStyle w:val="PlainText"/>
+        <w:rPr>
+          <w:rFonts w:asciiTheme="minorHAnsi" w:hAnsiTheme="minorHAnsi" w:cstheme="minorHAnsi"/>
+          <w:sz w:val="24"/>
+          <w:szCs w:val="24"/>
+        </w:rPr>
+      </w:pPr>
+    </w:p>
+    <w:p>
+      <w:pPr>
+        <w:pStyle w:val="PlainText"/>
+        <w:rPr>
+          <w:rFonts w:asciiTheme="minorHAnsi" w:hAnsiTheme="minorHAnsi" w:cstheme="minorHAnsi"/>
+          <w:sz w:val="24"/>
+          <w:szCs w:val="24"/>
+        </w:rPr>
+      </w:pPr>
+      <w:r>
+        <w:rPr>
+          <w:rFonts w:asciiTheme="minorHAnsi" w:hAnsiTheme="minorHAnsi" w:cstheme="minorHAnsi"/>
+          <w:sz w:val="24"/>
+          <w:szCs w:val="24"/>
+        </w:rPr>
+        <w:t xml:space="preserve">Once the file is uploaded it will go in the state UPLOADED.  After about 10 minutes, you will be notified by email if there are any initial formatting errors.  </w:t>
+      </w:r>
+    </w:p>
+    <w:p>
+      <w:pPr>
+        <w:pStyle w:val="PlainText"/>
+        <w:rPr>
+          <w:rFonts w:asciiTheme="minorHAnsi" w:hAnsiTheme="minorHAnsi" w:cstheme="minorHAnsi"/>
+          <w:sz w:val="24"/>
+          <w:szCs w:val="24"/>
+        </w:rPr>
+      </w:pPr>
+    </w:p>
+    <w:p>
+      <w:pPr>
+        <w:pStyle w:val="PlainText"/>
+        <w:rPr>
+          <w:rFonts w:asciiTheme="minorHAnsi" w:hAnsiTheme="minorHAnsi" w:cstheme="minorHAnsi"/>
+          <w:sz w:val="24"/>
+          <w:szCs w:val="24"/>
+        </w:rPr>
+      </w:pPr>
+      <w:r>
+        <w:rPr>
+          <w:rFonts w:asciiTheme="minorHAnsi" w:hAnsiTheme="minorHAnsi" w:cstheme="minorHAnsi"/>
+          <w:sz w:val="24"/>
+          <w:szCs w:val="24"/>
+        </w:rPr>
+        <w:lastRenderedPageBreak/>
         <w:t>DAT4:</w:t>
       </w:r>
     </w:p>
@@ -4992,15 +6255,7 @@
           <w:sz w:val="24"/>
           <w:szCs w:val="24"/>
         </w:rPr>
-        <w:t xml:space="preserve"> </w:t>
-      </w:r>
-      <w:r>
-        <w:rPr>
-          <w:rFonts w:asciiTheme="minorHAnsi" w:hAnsiTheme="minorHAnsi" w:cstheme="minorHAnsi"/>
-          <w:sz w:val="24"/>
-          <w:szCs w:val="24"/>
-        </w:rPr>
-        <w:t xml:space="preserve">Upload this zip file to the relevant </w:t>
+        <w:t xml:space="preserve"> Upload this zip file to the relevant </w:t>
       </w:r>
       <w:proofErr w:type="spellStart"/>
       <w:r>
@@ -5109,7 +6364,7 @@
           <w:szCs w:val="24"/>
         </w:rPr>
       </w:pPr>
-      <w:hyperlink r:id="rId15" w:history="1">
+      <w:hyperlink r:id="rId26" w:history="1">
         <w:r>
           <w:rPr>
             <w:rStyle w:val="Hyperlink"/>
@@ -5609,16 +6864,6 @@
         </w:rPr>
       </w:pPr>
     </w:p>
-    <w:p>
-      <w:pPr>
-        <w:pStyle w:val="PlainText"/>
-        <w:rPr>
-          <w:rFonts w:asciiTheme="minorHAnsi" w:hAnsiTheme="minorHAnsi" w:cstheme="minorHAnsi"/>
-          <w:sz w:val="24"/>
-          <w:szCs w:val="24"/>
-        </w:rPr>
-      </w:pPr>
-    </w:p>
     <w:sectPr>
       <w:pgSz w:w="12240" w:h="15840"/>
       <w:pgMar w:top="1440" w:right="1502" w:bottom="1440" w:left="1501" w:header="720" w:footer="720" w:gutter="0"/>
@@ -5627,6 +6872,103 @@
     </w:sectPr>
   </w:body>
 </w:document>
+</file>
+
+<file path=word/numbering.xml><?xml version="1.0" encoding="utf-8"?>
+<w:numbering xmlns:wpc="http://schemas.microsoft.com/office/word/2010/wordprocessingCanvas" xmlns:cx="http://schemas.microsoft.com/office/drawing/2014/chartex" xmlns:cx1="http://schemas.microsoft.com/office/drawing/2015/9/8/chartex" xmlns:cx2="http://schemas.microsoft.com/office/drawing/2015/10/21/chartex" xmlns:cx3="http://schemas.microsoft.com/office/drawing/2016/5/9/chartex" xmlns:cx4="http://schemas.microsoft.com/office/drawing/2016/5/10/chartex" xmlns:cx5="http://schemas.microsoft.com/office/drawing/2016/5/11/chartex" xmlns:cx6="http://schemas.microsoft.com/office/drawing/2016/5/12/chartex" xmlns:cx7="http://schemas.microsoft.com/office/drawing/2016/5/13/chartex" xmlns:cx8="http://schemas.microsoft.com/office/drawing/2016/5/14/chartex" xmlns:mc="http://schemas.openxmlformats.org/markup-compatibility/2006" xmlns:aink="http://schemas.microsoft.com/office/drawing/2016/ink" xmlns:am3d="http://schemas.microsoft.com/office/drawing/2017/model3d" xmlns:o="urn:schemas-microsoft-com:office:office" xmlns:r="http://schemas.openxmlformats.org/officeDocument/2006/relationships" xmlns:m="http://schemas.openxmlformats.org/officeDocument/2006/math" xmlns:v="urn:schemas-microsoft-com:vml" xmlns:wp14="http://schemas.microsoft.com/office/word/2010/wordprocessingDrawing" xmlns:wp="http://schemas.openxmlformats.org/drawingml/2006/wordprocessingDrawing" xmlns:w10="urn:schemas-microsoft-com:office:word" xmlns:w="http://schemas.openxmlformats.org/wordprocessingml/2006/main" xmlns:w14="http://schemas.microsoft.com/office/word/2010/wordml" xmlns:w15="http://schemas.microsoft.com/office/word/2012/wordml" xmlns:w16cid="http://schemas.microsoft.com/office/word/2016/wordml/cid" xmlns:w16se="http://schemas.microsoft.com/office/word/2015/wordml/symex" xmlns:wpg="http://schemas.microsoft.com/office/word/2010/wordprocessingGroup" xmlns:wpi="http://schemas.microsoft.com/office/word/2010/wordprocessingInk" xmlns:wne="http://schemas.microsoft.com/office/word/2006/wordml" xmlns:wps="http://schemas.microsoft.com/office/word/2010/wordprocessingShape" mc:Ignorable="w14 w15 w16se w16cid wp14">
+  <w:abstractNum w:abstractNumId="0" w15:restartNumberingAfterBreak="0">
+    <w:nsid w:val="7A572EC7"/>
+    <w:multiLevelType w:val="hybridMultilevel"/>
+    <w:tmpl w:val="4C026CEE"/>
+    <w:lvl w:ilvl="0" w:tplc="0409000F">
+      <w:start w:val="1"/>
+      <w:numFmt w:val="decimal"/>
+      <w:lvlText w:val="%1."/>
+      <w:lvlJc w:val="left"/>
+      <w:pPr>
+        <w:ind w:left="720" w:hanging="360"/>
+      </w:pPr>
+      <w:rPr>
+        <w:rFonts w:hint="default"/>
+      </w:rPr>
+    </w:lvl>
+    <w:lvl w:ilvl="1" w:tplc="04090019">
+      <w:start w:val="1"/>
+      <w:numFmt w:val="lowerLetter"/>
+      <w:lvlText w:val="%2."/>
+      <w:lvlJc w:val="left"/>
+      <w:pPr>
+        <w:ind w:left="1440" w:hanging="360"/>
+      </w:pPr>
+    </w:lvl>
+    <w:lvl w:ilvl="2" w:tplc="0409001B" w:tentative="1">
+      <w:start w:val="1"/>
+      <w:numFmt w:val="lowerRoman"/>
+      <w:lvlText w:val="%3."/>
+      <w:lvlJc w:val="right"/>
+      <w:pPr>
+        <w:ind w:left="2160" w:hanging="180"/>
+      </w:pPr>
+    </w:lvl>
+    <w:lvl w:ilvl="3" w:tplc="0409000F" w:tentative="1">
+      <w:start w:val="1"/>
+      <w:numFmt w:val="decimal"/>
+      <w:lvlText w:val="%4."/>
+      <w:lvlJc w:val="left"/>
+      <w:pPr>
+        <w:ind w:left="2880" w:hanging="360"/>
+      </w:pPr>
+    </w:lvl>
+    <w:lvl w:ilvl="4" w:tplc="04090019" w:tentative="1">
+      <w:start w:val="1"/>
+      <w:numFmt w:val="lowerLetter"/>
+      <w:lvlText w:val="%5."/>
+      <w:lvlJc w:val="left"/>
+      <w:pPr>
+        <w:ind w:left="3600" w:hanging="360"/>
+      </w:pPr>
+    </w:lvl>
+    <w:lvl w:ilvl="5" w:tplc="0409001B" w:tentative="1">
+      <w:start w:val="1"/>
+      <w:numFmt w:val="lowerRoman"/>
+      <w:lvlText w:val="%6."/>
+      <w:lvlJc w:val="right"/>
+      <w:pPr>
+        <w:ind w:left="4320" w:hanging="180"/>
+      </w:pPr>
+    </w:lvl>
+    <w:lvl w:ilvl="6" w:tplc="0409000F" w:tentative="1">
+      <w:start w:val="1"/>
+      <w:numFmt w:val="decimal"/>
+      <w:lvlText w:val="%7."/>
+      <w:lvlJc w:val="left"/>
+      <w:pPr>
+        <w:ind w:left="5040" w:hanging="360"/>
+      </w:pPr>
+    </w:lvl>
+    <w:lvl w:ilvl="7" w:tplc="04090019" w:tentative="1">
+      <w:start w:val="1"/>
+      <w:numFmt w:val="lowerLetter"/>
+      <w:lvlText w:val="%8."/>
+      <w:lvlJc w:val="left"/>
+      <w:pPr>
+        <w:ind w:left="5760" w:hanging="360"/>
+      </w:pPr>
+    </w:lvl>
+    <w:lvl w:ilvl="8" w:tplc="0409001B" w:tentative="1">
+      <w:start w:val="1"/>
+      <w:numFmt w:val="lowerRoman"/>
+      <w:lvlText w:val="%9."/>
+      <w:lvlJc w:val="right"/>
+      <w:pPr>
+        <w:ind w:left="6480" w:hanging="180"/>
+      </w:pPr>
+    </w:lvl>
+  </w:abstractNum>
+  <w:num w:numId="1">
+    <w:abstractNumId w:val="0"/>
+  </w:num>
+</w:numbering>
 </file>
 
 <file path=word/styles.xml><?xml version="1.0" encoding="utf-8"?>
@@ -6440,7 +7782,7 @@
 </file>
 
 <file path=customXml/itemProps1.xml><?xml version="1.0" encoding="utf-8"?>
-<ds:datastoreItem xmlns:ds="http://schemas.openxmlformats.org/officeDocument/2006/customXml" ds:itemID="{62493544-0C08-4E43-96EE-5FA05B0D8EEC}">
+<ds:datastoreItem xmlns:ds="http://schemas.openxmlformats.org/officeDocument/2006/customXml" ds:itemID="{70EFAF5B-1EC3-D848-A714-EEDFC5D8AC59}">
   <ds:schemaRefs>
     <ds:schemaRef ds:uri="http://schemas.openxmlformats.org/officeDocument/2006/bibliography"/>
   </ds:schemaRefs>

</xml_diff>

<commit_message>
minor corrections to DMP upload instructions
</commit_message>
<xml_diff>
--- a/tcl3-data-apis/DMP_Format_Upload_Instructions.docx
+++ b/tcl3-data-apis/DMP_Format_Upload_Instructions.docx
@@ -130,16 +130,7 @@
           <w:sz w:val="24"/>
           <w:szCs w:val="24"/>
         </w:rPr>
-        <w:t xml:space="preserve">.  They are also located in the </w:t>
-      </w:r>
-      <w:proofErr w:type="spellStart"/>
-      <w:r>
-        <w:rPr>
-          <w:rFonts w:asciiTheme="minorHAnsi" w:hAnsiTheme="minorHAnsi" w:cstheme="minorHAnsi"/>
-          <w:sz w:val="24"/>
-          <w:szCs w:val="24"/>
-        </w:rPr>
-        <w:t>git</w:t>
+        <w:t>.  They are also located in the git</w:t>
       </w:r>
       <w:r>
         <w:rPr>
@@ -149,7 +140,6 @@
         </w:rPr>
         <w:t>hub</w:t>
       </w:r>
-      <w:proofErr w:type="spellEnd"/>
       <w:r>
         <w:rPr>
           <w:rFonts w:asciiTheme="minorHAnsi" w:hAnsiTheme="minorHAnsi" w:cstheme="minorHAnsi"/>
@@ -215,25 +205,7 @@
           <w:sz w:val="24"/>
           <w:szCs w:val="24"/>
         </w:rPr>
-        <w:t xml:space="preserve">Primary </w:t>
-      </w:r>
-      <w:proofErr w:type="spellStart"/>
-      <w:r>
-        <w:rPr>
-          <w:rFonts w:asciiTheme="minorHAnsi" w:hAnsiTheme="minorHAnsi" w:cstheme="minorHAnsi"/>
-          <w:sz w:val="24"/>
-          <w:szCs w:val="24"/>
-        </w:rPr>
-        <w:t>Github</w:t>
-      </w:r>
-      <w:proofErr w:type="spellEnd"/>
-      <w:r>
-        <w:rPr>
-          <w:rFonts w:asciiTheme="minorHAnsi" w:hAnsiTheme="minorHAnsi" w:cstheme="minorHAnsi"/>
-          <w:sz w:val="24"/>
-          <w:szCs w:val="24"/>
-        </w:rPr>
-        <w:t xml:space="preserve"> link: </w:t>
+        <w:t xml:space="preserve">Primary Github link: </w:t>
       </w:r>
     </w:p>
     <w:p>
@@ -328,7 +300,6 @@
           <w:szCs w:val="24"/>
         </w:rPr>
       </w:pPr>
-      <w:proofErr w:type="spellStart"/>
       <w:r>
         <w:rPr>
           <w:rFonts w:asciiTheme="minorHAnsi" w:hAnsiTheme="minorHAnsi" w:cstheme="minorHAnsi"/>
@@ -336,17 +307,7 @@
           <w:sz w:val="24"/>
           <w:szCs w:val="24"/>
         </w:rPr>
-        <w:t>Swaggerhub</w:t>
-      </w:r>
-      <w:proofErr w:type="spellEnd"/>
-      <w:r>
-        <w:rPr>
-          <w:rFonts w:asciiTheme="minorHAnsi" w:hAnsiTheme="minorHAnsi" w:cstheme="minorHAnsi"/>
-          <w:b/>
-          <w:sz w:val="24"/>
-          <w:szCs w:val="24"/>
-        </w:rPr>
-        <w:t xml:space="preserve"> links</w:t>
+        <w:t>Swaggerhub links</w:t>
       </w:r>
     </w:p>
     <w:p>
@@ -669,7 +630,15 @@
           <w:sz w:val="24"/>
           <w:szCs w:val="24"/>
         </w:rPr>
-        <w:t>s above.  They</w:t>
+        <w:t xml:space="preserve"> above.  </w:t>
+      </w:r>
+      <w:r>
+        <w:rPr>
+          <w:rFonts w:asciiTheme="minorHAnsi" w:hAnsiTheme="minorHAnsi" w:cstheme="minorHAnsi"/>
+          <w:sz w:val="24"/>
+          <w:szCs w:val="24"/>
+        </w:rPr>
+        <w:t>It</w:t>
       </w:r>
       <w:r>
         <w:rPr>
@@ -693,6 +662,14 @@
           <w:sz w:val="24"/>
           <w:szCs w:val="24"/>
         </w:rPr>
+        <w:t>s</w:t>
+      </w:r>
+      <w:r>
+        <w:rPr>
+          <w:rFonts w:asciiTheme="minorHAnsi" w:hAnsiTheme="minorHAnsi" w:cstheme="minorHAnsi"/>
+          <w:sz w:val="24"/>
+          <w:szCs w:val="24"/>
+        </w:rPr>
         <w:t xml:space="preserve"> a summary view mapping MOP t</w:t>
       </w:r>
       <w:r>
@@ -757,31 +734,31 @@
           <w:sz w:val="24"/>
           <w:szCs w:val="24"/>
         </w:rPr>
-        <w:t xml:space="preserve">Before you begin, make sure your </w:t>
-      </w:r>
-      <w:r>
-        <w:rPr>
-          <w:rFonts w:asciiTheme="minorHAnsi" w:hAnsiTheme="minorHAnsi" w:cstheme="minorHAnsi"/>
-          <w:sz w:val="24"/>
-          <w:szCs w:val="24"/>
-        </w:rPr>
-        <w:t>organization</w:t>
-      </w:r>
-      <w:r>
-        <w:rPr>
-          <w:rFonts w:asciiTheme="minorHAnsi" w:hAnsiTheme="minorHAnsi" w:cstheme="minorHAnsi"/>
-          <w:sz w:val="24"/>
-          <w:szCs w:val="24"/>
-        </w:rPr>
-        <w:t xml:space="preserve"> </w:t>
-      </w:r>
-      <w:r>
-        <w:rPr>
-          <w:rFonts w:asciiTheme="minorHAnsi" w:hAnsiTheme="minorHAnsi" w:cstheme="minorHAnsi"/>
-          <w:sz w:val="24"/>
-          <w:szCs w:val="24"/>
-        </w:rPr>
-        <w:t xml:space="preserve">has been registered by contacting </w:t>
+        <w:t>Before you begin, make sure you</w:t>
+      </w:r>
+      <w:r>
+        <w:rPr>
+          <w:rFonts w:asciiTheme="minorHAnsi" w:hAnsiTheme="minorHAnsi" w:cstheme="minorHAnsi"/>
+          <w:sz w:val="24"/>
+          <w:szCs w:val="24"/>
+        </w:rPr>
+        <w:t xml:space="preserve"> can access </w:t>
+      </w:r>
+      <w:r>
+        <w:rPr>
+          <w:rFonts w:asciiTheme="minorHAnsi" w:hAnsiTheme="minorHAnsi" w:cstheme="minorHAnsi"/>
+          <w:sz w:val="24"/>
+          <w:szCs w:val="24"/>
+        </w:rPr>
+        <w:t>utmregistry.arc.nasa.gov</w:t>
+      </w:r>
+      <w:r>
+        <w:rPr>
+          <w:rFonts w:asciiTheme="minorHAnsi" w:hAnsiTheme="minorHAnsi" w:cstheme="minorHAnsi"/>
+          <w:sz w:val="24"/>
+          <w:szCs w:val="24"/>
+        </w:rPr>
+        <w:t xml:space="preserve">.  If not contact </w:t>
       </w:r>
       <w:hyperlink r:id="rId16" w:history="1">
         <w:r>
@@ -791,7 +768,7 @@
             <w:sz w:val="24"/>
             <w:szCs w:val="24"/>
           </w:rPr>
-          <w:t>Abraham.k.ishihara@nasa.gov</w:t>
+          <w:t>abraham.k.ishihara@nasa.gov</w:t>
         </w:r>
       </w:hyperlink>
       <w:r>
@@ -830,7 +807,7 @@
           <w:sz w:val="24"/>
           <w:szCs w:val="24"/>
         </w:rPr>
-        <w:t xml:space="preserve">Preliminaries: </w:t>
+        <w:t>General Uploading Steps</w:t>
       </w:r>
     </w:p>
     <w:p>
@@ -1267,97 +1244,90 @@
           <w:sz w:val="24"/>
           <w:szCs w:val="24"/>
         </w:rPr>
-        <w:t xml:space="preserve">Once the file is uploaded it will go in the state UPLOADED.  After about 10 minutes, you will be notified by email if there are any initial formatting errors.  </w:t>
-      </w:r>
-    </w:p>
-    <w:p>
-      <w:pPr>
-        <w:pStyle w:val="PlainText"/>
-        <w:rPr>
-          <w:rFonts w:asciiTheme="minorHAnsi" w:hAnsiTheme="minorHAnsi" w:cstheme="minorHAnsi"/>
-          <w:sz w:val="24"/>
-          <w:szCs w:val="24"/>
-        </w:rPr>
-      </w:pPr>
-    </w:p>
-    <w:p>
-      <w:pPr>
-        <w:pStyle w:val="PlainText"/>
-        <w:rPr>
-          <w:rFonts w:asciiTheme="minorHAnsi" w:hAnsiTheme="minorHAnsi" w:cstheme="minorHAnsi"/>
-          <w:sz w:val="24"/>
-          <w:szCs w:val="24"/>
-        </w:rPr>
-      </w:pPr>
-      <w:r>
-        <w:rPr>
-          <w:rFonts w:asciiTheme="minorHAnsi" w:hAnsiTheme="minorHAnsi" w:cstheme="minorHAnsi"/>
-          <w:sz w:val="24"/>
-          <w:szCs w:val="24"/>
-        </w:rPr>
-        <w:t>CNS, SAA, and CON tests are vehicle-centric.  In these scenarios, a vehicle (</w:t>
-      </w:r>
-      <w:proofErr w:type="spellStart"/>
-      <w:r>
-        <w:rPr>
-          <w:rFonts w:asciiTheme="minorHAnsi" w:hAnsiTheme="minorHAnsi" w:cstheme="minorHAnsi"/>
-          <w:sz w:val="24"/>
-          <w:szCs w:val="24"/>
-        </w:rPr>
-        <w:t>uvin</w:t>
-      </w:r>
-      <w:proofErr w:type="spellEnd"/>
-      <w:r>
-        <w:rPr>
-          <w:rFonts w:asciiTheme="minorHAnsi" w:hAnsiTheme="minorHAnsi" w:cstheme="minorHAnsi"/>
-          <w:sz w:val="24"/>
-          <w:szCs w:val="24"/>
-        </w:rPr>
-        <w:t>) submits a flight plan (</w:t>
-      </w:r>
-      <w:proofErr w:type="spellStart"/>
-      <w:r>
-        <w:rPr>
-          <w:rFonts w:asciiTheme="minorHAnsi" w:hAnsiTheme="minorHAnsi" w:cstheme="minorHAnsi"/>
-          <w:sz w:val="24"/>
-          <w:szCs w:val="24"/>
-        </w:rPr>
-        <w:t>gufi</w:t>
-      </w:r>
-      <w:proofErr w:type="spellEnd"/>
-      <w:r>
-        <w:rPr>
-          <w:rFonts w:asciiTheme="minorHAnsi" w:hAnsiTheme="minorHAnsi" w:cstheme="minorHAnsi"/>
-          <w:sz w:val="24"/>
-          <w:szCs w:val="24"/>
-        </w:rPr>
-        <w:t xml:space="preserve">) and performs one or more tests (for example CNS1 and SAA2).  For each </w:t>
-      </w:r>
-      <w:proofErr w:type="spellStart"/>
-      <w:r>
-        <w:rPr>
-          <w:rFonts w:asciiTheme="minorHAnsi" w:hAnsiTheme="minorHAnsi" w:cstheme="minorHAnsi"/>
-          <w:sz w:val="24"/>
-          <w:szCs w:val="24"/>
-        </w:rPr>
-        <w:t>gufi</w:t>
-      </w:r>
-      <w:proofErr w:type="spellEnd"/>
-      <w:r>
-        <w:rPr>
-          <w:rFonts w:asciiTheme="minorHAnsi" w:hAnsiTheme="minorHAnsi" w:cstheme="minorHAnsi"/>
-          <w:sz w:val="24"/>
-          <w:szCs w:val="24"/>
-        </w:rPr>
-        <w:t xml:space="preserve"> flown, you must generate </w:t>
-      </w:r>
-      <w:r>
+        <w:t xml:space="preserve">Once the file is uploaded it will be transitioned to the state UPLOADED.  </w:t>
+      </w:r>
+      <w:r>
+        <w:rPr>
+          <w:rFonts w:asciiTheme="minorHAnsi" w:hAnsiTheme="minorHAnsi" w:cstheme="minorHAnsi"/>
+          <w:sz w:val="24"/>
+          <w:szCs w:val="24"/>
+        </w:rPr>
+        <w:t xml:space="preserve">After about 10 minutes, you will be notified by email if there are any initial formatting errors.  </w:t>
+      </w:r>
+    </w:p>
+    <w:p>
+      <w:pPr>
+        <w:pStyle w:val="PlainText"/>
+        <w:rPr>
+          <w:rFonts w:asciiTheme="minorHAnsi" w:hAnsiTheme="minorHAnsi" w:cstheme="minorHAnsi"/>
+          <w:sz w:val="24"/>
+          <w:szCs w:val="24"/>
+        </w:rPr>
+      </w:pPr>
+    </w:p>
+    <w:p>
+      <w:pPr>
+        <w:pStyle w:val="PlainText"/>
         <w:rPr>
           <w:rFonts w:asciiTheme="minorHAnsi" w:hAnsiTheme="minorHAnsi" w:cstheme="minorHAnsi"/>
           <w:b/>
           <w:sz w:val="24"/>
           <w:szCs w:val="24"/>
         </w:rPr>
+      </w:pPr>
+      <w:r>
+        <w:rPr>
+          <w:rFonts w:asciiTheme="minorHAnsi" w:hAnsiTheme="minorHAnsi" w:cstheme="minorHAnsi"/>
+          <w:b/>
+          <w:sz w:val="24"/>
+          <w:szCs w:val="24"/>
+        </w:rPr>
+        <w:t xml:space="preserve">Specific </w:t>
+      </w:r>
+      <w:r>
+        <w:rPr>
+          <w:rFonts w:asciiTheme="minorHAnsi" w:hAnsiTheme="minorHAnsi" w:cstheme="minorHAnsi"/>
+          <w:b/>
+          <w:sz w:val="24"/>
+          <w:szCs w:val="24"/>
+        </w:rPr>
+        <w:t>MOPS Instructions</w:t>
+      </w:r>
+    </w:p>
+    <w:p>
+      <w:pPr>
+        <w:pStyle w:val="PlainText"/>
+        <w:rPr>
+          <w:rFonts w:asciiTheme="minorHAnsi" w:hAnsiTheme="minorHAnsi" w:cstheme="minorHAnsi"/>
+          <w:sz w:val="24"/>
+          <w:szCs w:val="24"/>
+        </w:rPr>
+      </w:pPr>
+    </w:p>
+    <w:p>
+      <w:pPr>
+        <w:pStyle w:val="PlainText"/>
+        <w:rPr>
+          <w:rFonts w:asciiTheme="minorHAnsi" w:hAnsiTheme="minorHAnsi" w:cstheme="minorHAnsi"/>
+          <w:sz w:val="24"/>
+          <w:szCs w:val="24"/>
+        </w:rPr>
+      </w:pPr>
+      <w:r>
+        <w:rPr>
+          <w:rFonts w:asciiTheme="minorHAnsi" w:hAnsiTheme="minorHAnsi" w:cstheme="minorHAnsi"/>
+          <w:sz w:val="24"/>
+          <w:szCs w:val="24"/>
+        </w:rPr>
+        <w:t xml:space="preserve">CNS, SAA, and CON tests are vehicle-centric.  In these scenarios, a vehicle (uvin) submits a flight plan (gufi) and performs one or more tests (for example CNS1 and SAA2).  For each gufi flown, you must generate </w:t>
+      </w:r>
+      <w:r>
+        <w:rPr>
+          <w:rFonts w:asciiTheme="minorHAnsi" w:hAnsiTheme="minorHAnsi" w:cstheme="minorHAnsi"/>
+          <w:b/>
+          <w:sz w:val="24"/>
+          <w:szCs w:val="24"/>
+        </w:rPr>
         <w:t>a single zip file</w:t>
       </w:r>
       <w:r>
@@ -1408,25 +1378,7 @@
           <w:sz w:val="24"/>
           <w:szCs w:val="24"/>
         </w:rPr>
-        <w:t xml:space="preserve">) a single FLIGHT_DATA </w:t>
-      </w:r>
-      <w:proofErr w:type="spellStart"/>
-      <w:r>
-        <w:rPr>
-          <w:rFonts w:asciiTheme="minorHAnsi" w:hAnsiTheme="minorHAnsi" w:cstheme="minorHAnsi"/>
-          <w:sz w:val="24"/>
-          <w:szCs w:val="24"/>
-        </w:rPr>
-        <w:t>json</w:t>
-      </w:r>
-      <w:proofErr w:type="spellEnd"/>
-      <w:r>
-        <w:rPr>
-          <w:rFonts w:asciiTheme="minorHAnsi" w:hAnsiTheme="minorHAnsi" w:cstheme="minorHAnsi"/>
-          <w:sz w:val="24"/>
-          <w:szCs w:val="24"/>
-        </w:rPr>
-        <w:t xml:space="preserve"> file</w:t>
+        <w:t>) a single FLIGHT_DATA json file</w:t>
       </w:r>
     </w:p>
     <w:p>
@@ -1452,79 +1404,7 @@
           <w:sz w:val="24"/>
           <w:szCs w:val="24"/>
         </w:rPr>
-        <w:t xml:space="preserve">) a single </w:t>
-      </w:r>
-      <w:proofErr w:type="spellStart"/>
-      <w:r>
-        <w:rPr>
-          <w:rFonts w:asciiTheme="minorHAnsi" w:hAnsiTheme="minorHAnsi" w:cstheme="minorHAnsi"/>
-          <w:sz w:val="24"/>
-          <w:szCs w:val="24"/>
-        </w:rPr>
-        <w:t>json</w:t>
-      </w:r>
-      <w:proofErr w:type="spellEnd"/>
-      <w:r>
-        <w:rPr>
-          <w:rFonts w:asciiTheme="minorHAnsi" w:hAnsiTheme="minorHAnsi" w:cstheme="minorHAnsi"/>
-          <w:sz w:val="24"/>
-          <w:szCs w:val="24"/>
-        </w:rPr>
-        <w:t xml:space="preserve"> file for EACH test performed during this </w:t>
-      </w:r>
-      <w:proofErr w:type="spellStart"/>
-      <w:r>
-        <w:rPr>
-          <w:rFonts w:asciiTheme="minorHAnsi" w:hAnsiTheme="minorHAnsi" w:cstheme="minorHAnsi"/>
-          <w:sz w:val="24"/>
-          <w:szCs w:val="24"/>
-        </w:rPr>
-        <w:t>gufi</w:t>
-      </w:r>
-      <w:proofErr w:type="spellEnd"/>
-      <w:r>
-        <w:rPr>
-          <w:rFonts w:asciiTheme="minorHAnsi" w:hAnsiTheme="minorHAnsi" w:cstheme="minorHAnsi"/>
-          <w:sz w:val="24"/>
-          <w:szCs w:val="24"/>
-        </w:rPr>
-        <w:t xml:space="preserve">.  For example: if you perform CNS1, you must generate a file containing the </w:t>
-      </w:r>
-      <w:proofErr w:type="spellStart"/>
-      <w:r>
-        <w:rPr>
-          <w:rFonts w:asciiTheme="minorHAnsi" w:hAnsiTheme="minorHAnsi" w:cstheme="minorHAnsi"/>
-          <w:sz w:val="24"/>
-          <w:szCs w:val="24"/>
-        </w:rPr>
-        <w:t>json</w:t>
-      </w:r>
-      <w:proofErr w:type="spellEnd"/>
-      <w:r>
-        <w:rPr>
-          <w:rFonts w:asciiTheme="minorHAnsi" w:hAnsiTheme="minorHAnsi" w:cstheme="minorHAnsi"/>
-          <w:sz w:val="24"/>
-          <w:szCs w:val="24"/>
-        </w:rPr>
-        <w:t xml:space="preserve"> object CNS1_MOP (See </w:t>
-      </w:r>
-      <w:proofErr w:type="spellStart"/>
-      <w:r>
-        <w:rPr>
-          <w:rFonts w:asciiTheme="minorHAnsi" w:hAnsiTheme="minorHAnsi" w:cstheme="minorHAnsi"/>
-          <w:sz w:val="24"/>
-          <w:szCs w:val="24"/>
-        </w:rPr>
-        <w:t>swaggerhub</w:t>
-      </w:r>
-      <w:proofErr w:type="spellEnd"/>
-      <w:r>
-        <w:rPr>
-          <w:rFonts w:asciiTheme="minorHAnsi" w:hAnsiTheme="minorHAnsi" w:cstheme="minorHAnsi"/>
-          <w:sz w:val="24"/>
-          <w:szCs w:val="24"/>
-        </w:rPr>
-        <w:t xml:space="preserve"> for data model definitions)</w:t>
+        <w:t>) a single json file for EACH test performed during this gufi.  For example: if you perform CNS1, you must generate a file containing the json object CNS1_MOP (See swaggerhub for data model definitions)</w:t>
       </w:r>
     </w:p>
     <w:p>
@@ -1550,93 +1430,62 @@
           <w:sz w:val="24"/>
           <w:szCs w:val="24"/>
         </w:rPr>
-        <w:t xml:space="preserve">) if applicable, associated non-JSON files such as pdf, </w:t>
-      </w:r>
-      <w:proofErr w:type="spellStart"/>
-      <w:r>
-        <w:rPr>
-          <w:rFonts w:asciiTheme="minorHAnsi" w:hAnsiTheme="minorHAnsi" w:cstheme="minorHAnsi"/>
-          <w:sz w:val="24"/>
-          <w:szCs w:val="24"/>
-        </w:rPr>
-        <w:t>kml</w:t>
-      </w:r>
-      <w:proofErr w:type="spellEnd"/>
-      <w:r>
-        <w:rPr>
-          <w:rFonts w:asciiTheme="minorHAnsi" w:hAnsiTheme="minorHAnsi" w:cstheme="minorHAnsi"/>
-          <w:sz w:val="24"/>
-          <w:szCs w:val="24"/>
-        </w:rPr>
-        <w:t>, bin etc.</w:t>
-      </w:r>
-    </w:p>
-    <w:p>
-      <w:pPr>
-        <w:pStyle w:val="PlainText"/>
-        <w:rPr>
-          <w:rFonts w:asciiTheme="minorHAnsi" w:hAnsiTheme="minorHAnsi" w:cstheme="minorHAnsi"/>
-          <w:sz w:val="24"/>
-          <w:szCs w:val="24"/>
-        </w:rPr>
-      </w:pPr>
-    </w:p>
-    <w:p>
-      <w:pPr>
-        <w:pStyle w:val="PlainText"/>
-        <w:rPr>
-          <w:rFonts w:asciiTheme="minorHAnsi" w:hAnsiTheme="minorHAnsi" w:cstheme="minorHAnsi"/>
-          <w:sz w:val="24"/>
-          <w:szCs w:val="24"/>
-        </w:rPr>
-      </w:pPr>
-    </w:p>
-    <w:p>
-      <w:pPr>
-        <w:pStyle w:val="PlainText"/>
-        <w:rPr>
-          <w:rFonts w:asciiTheme="minorHAnsi" w:hAnsiTheme="minorHAnsi" w:cstheme="minorHAnsi"/>
-          <w:sz w:val="24"/>
-          <w:szCs w:val="24"/>
-        </w:rPr>
-      </w:pPr>
-    </w:p>
-    <w:p>
-      <w:pPr>
-        <w:pStyle w:val="PlainText"/>
-        <w:rPr>
-          <w:rFonts w:asciiTheme="minorHAnsi" w:hAnsiTheme="minorHAnsi" w:cstheme="minorHAnsi"/>
-          <w:b/>
-          <w:sz w:val="24"/>
-          <w:szCs w:val="24"/>
-        </w:rPr>
-      </w:pPr>
-      <w:r>
-        <w:rPr>
-          <w:rFonts w:asciiTheme="minorHAnsi" w:hAnsiTheme="minorHAnsi" w:cstheme="minorHAnsi"/>
-          <w:b/>
-          <w:sz w:val="24"/>
-          <w:szCs w:val="24"/>
-        </w:rPr>
-        <w:t>Format:</w:t>
-      </w:r>
-    </w:p>
-    <w:p>
-      <w:pPr>
-        <w:pStyle w:val="PlainText"/>
-        <w:rPr>
-          <w:rFonts w:asciiTheme="minorHAnsi" w:hAnsiTheme="minorHAnsi" w:cstheme="minorHAnsi"/>
-          <w:sz w:val="24"/>
-          <w:szCs w:val="24"/>
-        </w:rPr>
-      </w:pPr>
-      <w:r>
-        <w:rPr>
-          <w:rFonts w:asciiTheme="minorHAnsi" w:hAnsiTheme="minorHAnsi" w:cstheme="minorHAnsi"/>
-          <w:sz w:val="24"/>
-          <w:szCs w:val="24"/>
-        </w:rPr>
-        <w:lastRenderedPageBreak/>
+        <w:t>) if applicable, associated non-JSON files such as pdf, kml, bin etc.</w:t>
+      </w:r>
+    </w:p>
+    <w:p>
+      <w:pPr>
+        <w:pStyle w:val="PlainText"/>
+        <w:rPr>
+          <w:rFonts w:asciiTheme="minorHAnsi" w:hAnsiTheme="minorHAnsi" w:cstheme="minorHAnsi"/>
+          <w:sz w:val="24"/>
+          <w:szCs w:val="24"/>
+        </w:rPr>
+      </w:pPr>
+    </w:p>
+    <w:p>
+      <w:pPr>
+        <w:pStyle w:val="PlainText"/>
+        <w:rPr>
+          <w:rFonts w:asciiTheme="minorHAnsi" w:hAnsiTheme="minorHAnsi" w:cstheme="minorHAnsi"/>
+          <w:sz w:val="24"/>
+          <w:szCs w:val="24"/>
+        </w:rPr>
+      </w:pPr>
+    </w:p>
+    <w:p>
+      <w:pPr>
+        <w:pStyle w:val="PlainText"/>
+        <w:rPr>
+          <w:rFonts w:asciiTheme="minorHAnsi" w:hAnsiTheme="minorHAnsi" w:cstheme="minorHAnsi"/>
+          <w:sz w:val="24"/>
+          <w:szCs w:val="24"/>
+        </w:rPr>
+      </w:pPr>
+    </w:p>
+    <w:p>
+      <w:pPr>
+        <w:pStyle w:val="PlainText"/>
+        <w:rPr>
+          <w:rFonts w:asciiTheme="minorHAnsi" w:hAnsiTheme="minorHAnsi" w:cstheme="minorHAnsi"/>
+          <w:sz w:val="24"/>
+          <w:szCs w:val="24"/>
+        </w:rPr>
+      </w:pPr>
+      <w:r>
+        <w:rPr>
+          <w:rFonts w:asciiTheme="minorHAnsi" w:hAnsiTheme="minorHAnsi" w:cstheme="minorHAnsi"/>
+          <w:sz w:val="24"/>
+          <w:szCs w:val="24"/>
+        </w:rPr>
+        <w:t xml:space="preserve"> </w:t>
+      </w:r>
+      <w:r>
+        <w:rPr>
+          <w:rFonts w:asciiTheme="minorHAnsi" w:hAnsiTheme="minorHAnsi" w:cstheme="minorHAnsi"/>
+          <w:sz w:val="24"/>
+          <w:szCs w:val="24"/>
+        </w:rPr>
         <w:t>(1) For FLIGHT_DATA files, use the following naming convention:</w:t>
       </w:r>
     </w:p>
@@ -1655,36 +1504,8 @@
           <w:sz w:val="24"/>
           <w:szCs w:val="24"/>
         </w:rPr>
-        <w:t>{yourOrganizationName}-{dateOfFlightInYYYYMMDD}</w:t>
-      </w:r>
-      <w:proofErr w:type="gramStart"/>
-      <w:r>
-        <w:rPr>
-          <w:rFonts w:asciiTheme="minorHAnsi" w:hAnsiTheme="minorHAnsi" w:cstheme="minorHAnsi"/>
-          <w:sz w:val="24"/>
-          <w:szCs w:val="24"/>
-        </w:rPr>
-        <w:t>-{</w:t>
-      </w:r>
-      <w:proofErr w:type="gramEnd"/>
-      <w:r>
-        <w:rPr>
-          <w:rFonts w:asciiTheme="minorHAnsi" w:hAnsiTheme="minorHAnsi" w:cstheme="minorHAnsi"/>
-          <w:sz w:val="24"/>
-          <w:szCs w:val="24"/>
-        </w:rPr>
-        <w:t>UTCtakeoffTimeInHHMM }-{FLIGHT_DATA}.</w:t>
-      </w:r>
-      <w:proofErr w:type="spellStart"/>
-      <w:r>
-        <w:rPr>
-          <w:rFonts w:asciiTheme="minorHAnsi" w:hAnsiTheme="minorHAnsi" w:cstheme="minorHAnsi"/>
-          <w:sz w:val="24"/>
-          <w:szCs w:val="24"/>
-        </w:rPr>
-        <w:t>json</w:t>
-      </w:r>
-      <w:proofErr w:type="spellEnd"/>
+        <w:t>{yourOrganizationName}-{dateOfFlightInYYYYMMDD}-{UTCtakeoffTimeInHHMM }-{FLIGHT_DATA}.json</w:t>
+      </w:r>
     </w:p>
     <w:p>
       <w:pPr>
@@ -1764,143 +1585,61 @@
           <w:sz w:val="24"/>
           <w:szCs w:val="24"/>
         </w:rPr>
-        <w:t>{yourOrganizationName}-{dateOfFlightInYYYYMMDD}</w:t>
-      </w:r>
-      <w:proofErr w:type="gramStart"/>
-      <w:r>
-        <w:rPr>
-          <w:rFonts w:asciiTheme="minorHAnsi" w:hAnsiTheme="minorHAnsi" w:cstheme="minorHAnsi"/>
-          <w:sz w:val="24"/>
-          <w:szCs w:val="24"/>
-        </w:rPr>
-        <w:t>-{</w:t>
-      </w:r>
-      <w:proofErr w:type="gramEnd"/>
-      <w:r>
-        <w:rPr>
-          <w:rFonts w:asciiTheme="minorHAnsi" w:hAnsiTheme="minorHAnsi" w:cstheme="minorHAnsi"/>
-          <w:sz w:val="24"/>
-          <w:szCs w:val="24"/>
-        </w:rPr>
-        <w:t>UTCtakeoffTimeInHHMM }-{</w:t>
-      </w:r>
-      <w:proofErr w:type="spellStart"/>
-      <w:r>
-        <w:rPr>
-          <w:rFonts w:asciiTheme="minorHAnsi" w:hAnsiTheme="minorHAnsi" w:cstheme="minorHAnsi"/>
-          <w:sz w:val="24"/>
-          <w:szCs w:val="24"/>
-        </w:rPr>
-        <w:t>MOPnameAndNumber</w:t>
-      </w:r>
-      <w:proofErr w:type="spellEnd"/>
-      <w:r>
-        <w:rPr>
-          <w:rFonts w:asciiTheme="minorHAnsi" w:hAnsiTheme="minorHAnsi" w:cstheme="minorHAnsi"/>
-          <w:sz w:val="24"/>
-          <w:szCs w:val="24"/>
-        </w:rPr>
-        <w:t>}.</w:t>
-      </w:r>
-      <w:proofErr w:type="spellStart"/>
-      <w:r>
-        <w:rPr>
-          <w:rFonts w:asciiTheme="minorHAnsi" w:hAnsiTheme="minorHAnsi" w:cstheme="minorHAnsi"/>
-          <w:sz w:val="24"/>
-          <w:szCs w:val="24"/>
-        </w:rPr>
-        <w:t>json</w:t>
-      </w:r>
-      <w:proofErr w:type="spellEnd"/>
-    </w:p>
-    <w:p>
-      <w:pPr>
-        <w:pStyle w:val="PlainText"/>
-        <w:rPr>
-          <w:rFonts w:asciiTheme="minorHAnsi" w:hAnsiTheme="minorHAnsi" w:cstheme="minorHAnsi"/>
-          <w:sz w:val="24"/>
-          <w:szCs w:val="24"/>
-        </w:rPr>
-      </w:pPr>
-      <w:proofErr w:type="spellStart"/>
-      <w:proofErr w:type="gramStart"/>
-      <w:r>
-        <w:rPr>
-          <w:rFonts w:asciiTheme="minorHAnsi" w:hAnsiTheme="minorHAnsi" w:cstheme="minorHAnsi"/>
-          <w:sz w:val="24"/>
-          <w:szCs w:val="24"/>
-        </w:rPr>
-        <w:t>e.g</w:t>
-      </w:r>
-      <w:proofErr w:type="spellEnd"/>
-      <w:proofErr w:type="gramEnd"/>
-      <w:r>
-        <w:rPr>
-          <w:rFonts w:asciiTheme="minorHAnsi" w:hAnsiTheme="minorHAnsi" w:cstheme="minorHAnsi"/>
-          <w:sz w:val="24"/>
-          <w:szCs w:val="24"/>
-        </w:rPr>
-        <w:t>:        UASORG-20180415-1320-CNS1.json</w:t>
-      </w:r>
-    </w:p>
-    <w:p>
-      <w:pPr>
-        <w:pStyle w:val="PlainText"/>
-        <w:rPr>
-          <w:rFonts w:asciiTheme="minorHAnsi" w:hAnsiTheme="minorHAnsi" w:cstheme="minorHAnsi"/>
-          <w:sz w:val="24"/>
-          <w:szCs w:val="24"/>
-        </w:rPr>
-      </w:pPr>
-      <w:proofErr w:type="spellStart"/>
-      <w:proofErr w:type="gramStart"/>
-      <w:r>
-        <w:rPr>
-          <w:rFonts w:asciiTheme="minorHAnsi" w:hAnsiTheme="minorHAnsi" w:cstheme="minorHAnsi"/>
-          <w:sz w:val="24"/>
-          <w:szCs w:val="24"/>
-        </w:rPr>
-        <w:t>e.g</w:t>
-      </w:r>
-      <w:proofErr w:type="spellEnd"/>
-      <w:proofErr w:type="gramEnd"/>
-      <w:r>
-        <w:rPr>
-          <w:rFonts w:asciiTheme="minorHAnsi" w:hAnsiTheme="minorHAnsi" w:cstheme="minorHAnsi"/>
-          <w:sz w:val="24"/>
-          <w:szCs w:val="24"/>
-        </w:rPr>
-        <w:t>:        UASORG-20180329-1945-SAA3.json</w:t>
-      </w:r>
-    </w:p>
-    <w:p>
-      <w:pPr>
-        <w:pStyle w:val="PlainText"/>
-        <w:rPr>
-          <w:rFonts w:asciiTheme="minorHAnsi" w:hAnsiTheme="minorHAnsi" w:cstheme="minorHAnsi"/>
-          <w:sz w:val="24"/>
-          <w:szCs w:val="24"/>
-        </w:rPr>
-      </w:pPr>
-      <w:proofErr w:type="spellStart"/>
-      <w:proofErr w:type="gramStart"/>
-      <w:r>
-        <w:rPr>
-          <w:rFonts w:asciiTheme="minorHAnsi" w:hAnsiTheme="minorHAnsi" w:cstheme="minorHAnsi"/>
-          <w:sz w:val="24"/>
-          <w:szCs w:val="24"/>
-        </w:rPr>
-        <w:t>e.g</w:t>
-      </w:r>
-      <w:proofErr w:type="spellEnd"/>
-      <w:proofErr w:type="gramEnd"/>
-      <w:r>
-        <w:rPr>
-          <w:rFonts w:asciiTheme="minorHAnsi" w:hAnsiTheme="minorHAnsi" w:cstheme="minorHAnsi"/>
-          <w:sz w:val="24"/>
-          <w:szCs w:val="24"/>
-        </w:rPr>
-        <w:t>:        UASORG-20180401-1655-CON5.json</w:t>
+        <w:t>{yourOrganizationName}-{dateOfFlightInYYYYMMDD}-{UTCtakeoffTimeInHHMM }-{MOPnameAndNumber}.json</w:t>
+      </w:r>
+    </w:p>
+    <w:p>
+      <w:pPr>
+        <w:pStyle w:val="PlainText"/>
+        <w:rPr>
+          <w:rFonts w:asciiTheme="minorHAnsi" w:hAnsiTheme="minorHAnsi" w:cstheme="minorHAnsi"/>
+          <w:sz w:val="24"/>
+          <w:szCs w:val="24"/>
+        </w:rPr>
+      </w:pPr>
+      <w:r>
+        <w:rPr>
+          <w:rFonts w:asciiTheme="minorHAnsi" w:hAnsiTheme="minorHAnsi" w:cstheme="minorHAnsi"/>
+          <w:sz w:val="24"/>
+          <w:szCs w:val="24"/>
+        </w:rPr>
+        <w:t>e.g:        UASORG-20180415-1320-CNS1.json</w:t>
+      </w:r>
+    </w:p>
+    <w:p>
+      <w:pPr>
+        <w:pStyle w:val="PlainText"/>
+        <w:rPr>
+          <w:rFonts w:asciiTheme="minorHAnsi" w:hAnsiTheme="minorHAnsi" w:cstheme="minorHAnsi"/>
+          <w:sz w:val="24"/>
+          <w:szCs w:val="24"/>
+        </w:rPr>
+      </w:pPr>
+      <w:r>
+        <w:rPr>
+          <w:rFonts w:asciiTheme="minorHAnsi" w:hAnsiTheme="minorHAnsi" w:cstheme="minorHAnsi"/>
+          <w:sz w:val="24"/>
+          <w:szCs w:val="24"/>
+        </w:rPr>
+        <w:t>e.g:        UASORG-20180329-1945-SAA3.json</w:t>
+      </w:r>
+    </w:p>
+    <w:p>
+      <w:pPr>
+        <w:pStyle w:val="PlainText"/>
+        <w:rPr>
+          <w:rFonts w:asciiTheme="minorHAnsi" w:hAnsiTheme="minorHAnsi" w:cstheme="minorHAnsi"/>
+          <w:sz w:val="24"/>
+          <w:szCs w:val="24"/>
+        </w:rPr>
+      </w:pPr>
+      <w:r>
+        <w:rPr>
+          <w:rFonts w:asciiTheme="minorHAnsi" w:hAnsiTheme="minorHAnsi" w:cstheme="minorHAnsi"/>
+          <w:sz w:val="24"/>
+          <w:szCs w:val="24"/>
+        </w:rPr>
+        <w:t>e.g:        UASORG-20180401-1655-CON5.json</w:t>
       </w:r>
     </w:p>
     <w:p>
@@ -1982,25 +1721,7 @@
           <w:sz w:val="24"/>
           <w:szCs w:val="24"/>
         </w:rPr>
-        <w:t>UTM-{yourOrganizationName}-{dateOfFlightInYYYYMMDD}</w:t>
-      </w:r>
-      <w:proofErr w:type="gramStart"/>
-      <w:r>
-        <w:rPr>
-          <w:rFonts w:asciiTheme="minorHAnsi" w:hAnsiTheme="minorHAnsi" w:cstheme="minorHAnsi"/>
-          <w:sz w:val="24"/>
-          <w:szCs w:val="24"/>
-        </w:rPr>
-        <w:t>-{</w:t>
-      </w:r>
-      <w:proofErr w:type="gramEnd"/>
-      <w:r>
-        <w:rPr>
-          <w:rFonts w:asciiTheme="minorHAnsi" w:hAnsiTheme="minorHAnsi" w:cstheme="minorHAnsi"/>
-          <w:sz w:val="24"/>
-          <w:szCs w:val="24"/>
-        </w:rPr>
-        <w:t>UTCtakeoffTimeInHHMM }.bin</w:t>
+        <w:t>UTM-{yourOrganizationName}-{dateOfFlightInYYYYMMDD}-{UTCtakeoffTimeInHHMM }.bin</w:t>
       </w:r>
     </w:p>
     <w:p>
@@ -2013,23 +1734,13 @@
           <w:szCs w:val="24"/>
         </w:rPr>
       </w:pPr>
-      <w:proofErr w:type="spellStart"/>
-      <w:r>
-        <w:rPr>
-          <w:rFonts w:asciiTheme="minorHAnsi" w:hAnsiTheme="minorHAnsi" w:cstheme="minorHAnsi"/>
-          <w:sz w:val="24"/>
-          <w:szCs w:val="24"/>
-        </w:rPr>
-        <w:t>e.g</w:t>
-      </w:r>
-      <w:proofErr w:type="spellEnd"/>
-      <w:r>
-        <w:rPr>
-          <w:rFonts w:asciiTheme="minorHAnsi" w:hAnsiTheme="minorHAnsi" w:cstheme="minorHAnsi"/>
-          <w:sz w:val="24"/>
-          <w:szCs w:val="24"/>
-        </w:rPr>
-        <w:t>:</w:t>
+      <w:r>
+        <w:rPr>
+          <w:rFonts w:asciiTheme="minorHAnsi" w:hAnsiTheme="minorHAnsi" w:cstheme="minorHAnsi"/>
+          <w:sz w:val="24"/>
+          <w:szCs w:val="24"/>
+        </w:rPr>
+        <w:t>e.g:</w:t>
       </w:r>
       <w:r>
         <w:rPr>
@@ -2090,72 +1801,8 @@
           <w:sz w:val="24"/>
           <w:szCs w:val="24"/>
         </w:rPr>
-        <w:t>UTM-{yourOrganizationName}-{dateOfFlightInYYYYMMDD}</w:t>
-      </w:r>
-      <w:proofErr w:type="gramStart"/>
-      <w:r>
-        <w:rPr>
-          <w:rFonts w:asciiTheme="minorHAnsi" w:hAnsiTheme="minorHAnsi" w:cstheme="minorHAnsi"/>
-          <w:sz w:val="24"/>
-          <w:szCs w:val="24"/>
-        </w:rPr>
-        <w:t>-{</w:t>
-      </w:r>
-      <w:proofErr w:type="gramEnd"/>
-      <w:r>
-        <w:rPr>
-          <w:rFonts w:asciiTheme="minorHAnsi" w:hAnsiTheme="minorHAnsi" w:cstheme="minorHAnsi"/>
-          <w:sz w:val="24"/>
-          <w:szCs w:val="24"/>
-        </w:rPr>
-        <w:t>UTCtakeoffTimeInHHMM }-{</w:t>
-      </w:r>
-      <w:proofErr w:type="spellStart"/>
-      <w:r>
-        <w:rPr>
-          <w:rFonts w:asciiTheme="minorHAnsi" w:hAnsiTheme="minorHAnsi" w:cstheme="minorHAnsi"/>
-          <w:sz w:val="24"/>
-          <w:szCs w:val="24"/>
-        </w:rPr>
-        <w:t>freq.MHz</w:t>
-      </w:r>
-      <w:proofErr w:type="spellEnd"/>
-      <w:r>
-        <w:rPr>
-          <w:rFonts w:asciiTheme="minorHAnsi" w:hAnsiTheme="minorHAnsi" w:cstheme="minorHAnsi"/>
-          <w:sz w:val="24"/>
-          <w:szCs w:val="24"/>
-        </w:rPr>
-        <w:t>}-{</w:t>
-      </w:r>
-      <w:proofErr w:type="spellStart"/>
-      <w:r>
-        <w:rPr>
-          <w:rFonts w:asciiTheme="minorHAnsi" w:hAnsiTheme="minorHAnsi" w:cstheme="minorHAnsi"/>
-          <w:sz w:val="24"/>
-          <w:szCs w:val="24"/>
-        </w:rPr>
-        <w:t>samplingRateSPS</w:t>
-      </w:r>
-      <w:proofErr w:type="spellEnd"/>
-      <w:r>
-        <w:rPr>
-          <w:rFonts w:asciiTheme="minorHAnsi" w:hAnsiTheme="minorHAnsi" w:cstheme="minorHAnsi"/>
-          <w:sz w:val="24"/>
-          <w:szCs w:val="24"/>
-        </w:rPr>
-        <w:t>}-</w:t>
-      </w:r>
-      <w:proofErr w:type="spellStart"/>
-      <w:r>
-        <w:rPr>
-          <w:rFonts w:asciiTheme="minorHAnsi" w:hAnsiTheme="minorHAnsi" w:cstheme="minorHAnsi"/>
-          <w:sz w:val="24"/>
-          <w:szCs w:val="24"/>
-        </w:rPr>
-        <w:t>rfData.bin</w:t>
-      </w:r>
-      <w:proofErr w:type="spellEnd"/>
+        <w:t>UTM-{yourOrganizationName}-{dateOfFlightInYYYYMMDD}-{UTCtakeoffTimeInHHMM }-{freq.MHz}-{samplingRateSPS}-rfData.bin</w:t>
+      </w:r>
     </w:p>
     <w:p>
       <w:pPr>
@@ -2167,23 +1814,13 @@
           <w:szCs w:val="24"/>
         </w:rPr>
       </w:pPr>
-      <w:proofErr w:type="spellStart"/>
-      <w:r>
-        <w:rPr>
-          <w:rFonts w:asciiTheme="minorHAnsi" w:hAnsiTheme="minorHAnsi" w:cstheme="minorHAnsi"/>
-          <w:sz w:val="24"/>
-          <w:szCs w:val="24"/>
-        </w:rPr>
-        <w:t>e.g</w:t>
-      </w:r>
-      <w:proofErr w:type="spellEnd"/>
-      <w:r>
-        <w:rPr>
-          <w:rFonts w:asciiTheme="minorHAnsi" w:hAnsiTheme="minorHAnsi" w:cstheme="minorHAnsi"/>
-          <w:sz w:val="24"/>
-          <w:szCs w:val="24"/>
-        </w:rPr>
-        <w:t>:</w:t>
+      <w:r>
+        <w:rPr>
+          <w:rFonts w:asciiTheme="minorHAnsi" w:hAnsiTheme="minorHAnsi" w:cstheme="minorHAnsi"/>
+          <w:sz w:val="24"/>
+          <w:szCs w:val="24"/>
+        </w:rPr>
+        <w:t>e.g:</w:t>
       </w:r>
       <w:r>
         <w:rPr>
@@ -2228,61 +1865,7 @@
           <w:sz w:val="24"/>
           <w:szCs w:val="24"/>
         </w:rPr>
-        <w:t xml:space="preserve">Note: Use the appropriate binary file </w:t>
-      </w:r>
-      <w:proofErr w:type="gramStart"/>
-      <w:r>
-        <w:rPr>
-          <w:rFonts w:asciiTheme="minorHAnsi" w:hAnsiTheme="minorHAnsi" w:cstheme="minorHAnsi"/>
-          <w:sz w:val="24"/>
-          <w:szCs w:val="24"/>
-        </w:rPr>
-        <w:t>extension  (</w:t>
-      </w:r>
-      <w:proofErr w:type="gramEnd"/>
-      <w:r>
-        <w:rPr>
-          <w:rFonts w:asciiTheme="minorHAnsi" w:hAnsiTheme="minorHAnsi" w:cstheme="minorHAnsi"/>
-          <w:sz w:val="24"/>
-          <w:szCs w:val="24"/>
-        </w:rPr>
-        <w:t>e.g. *.bin, *.</w:t>
-      </w:r>
-      <w:proofErr w:type="spellStart"/>
-      <w:r>
-        <w:rPr>
-          <w:rFonts w:asciiTheme="minorHAnsi" w:hAnsiTheme="minorHAnsi" w:cstheme="minorHAnsi"/>
-          <w:sz w:val="24"/>
-          <w:szCs w:val="24"/>
-        </w:rPr>
-        <w:t>dat</w:t>
-      </w:r>
-      <w:proofErr w:type="spellEnd"/>
-      <w:r>
-        <w:rPr>
-          <w:rFonts w:asciiTheme="minorHAnsi" w:hAnsiTheme="minorHAnsi" w:cstheme="minorHAnsi"/>
-          <w:sz w:val="24"/>
-          <w:szCs w:val="24"/>
-        </w:rPr>
-        <w:t xml:space="preserve">, *txt, </w:t>
-      </w:r>
-      <w:proofErr w:type="spellStart"/>
-      <w:r>
-        <w:rPr>
-          <w:rFonts w:asciiTheme="minorHAnsi" w:hAnsiTheme="minorHAnsi" w:cstheme="minorHAnsi"/>
-          <w:sz w:val="24"/>
-          <w:szCs w:val="24"/>
-        </w:rPr>
-        <w:t>etc</w:t>
-      </w:r>
-      <w:proofErr w:type="spellEnd"/>
-      <w:r>
-        <w:rPr>
-          <w:rFonts w:asciiTheme="minorHAnsi" w:hAnsiTheme="minorHAnsi" w:cstheme="minorHAnsi"/>
-          <w:sz w:val="24"/>
-          <w:szCs w:val="24"/>
-        </w:rPr>
-        <w:t>)</w:t>
+        <w:t>Note: Use the appropriate binary file extension  (e.g. *.bin, *.dat, *txt, etc)</w:t>
       </w:r>
     </w:p>
     <w:p>
@@ -2387,51 +1970,15 @@
           <w:szCs w:val="24"/>
         </w:rPr>
         <w:tab/>
-        <w:t>UTM-{</w:t>
-      </w:r>
-      <w:proofErr w:type="spellStart"/>
-      <w:r>
-        <w:rPr>
-          <w:rFonts w:asciiTheme="minorHAnsi" w:hAnsiTheme="minorHAnsi" w:cstheme="minorHAnsi"/>
-          <w:sz w:val="24"/>
-          <w:szCs w:val="24"/>
-        </w:rPr>
-        <w:t>yourOrg</w:t>
-      </w:r>
-      <w:r>
-        <w:rPr>
-          <w:rFonts w:asciiTheme="minorHAnsi" w:hAnsiTheme="minorHAnsi" w:cstheme="minorHAnsi"/>
-          <w:sz w:val="24"/>
-          <w:szCs w:val="24"/>
-        </w:rPr>
-        <w:t>anizationName</w:t>
-      </w:r>
-      <w:proofErr w:type="spellEnd"/>
-      <w:r>
-        <w:rPr>
-          <w:rFonts w:asciiTheme="minorHAnsi" w:hAnsiTheme="minorHAnsi" w:cstheme="minorHAnsi"/>
-          <w:sz w:val="24"/>
-          <w:szCs w:val="24"/>
-        </w:rPr>
-        <w:t>}-CNS</w:t>
-      </w:r>
-      <w:proofErr w:type="gramStart"/>
-      <w:r>
-        <w:rPr>
-          <w:rFonts w:asciiTheme="minorHAnsi" w:hAnsiTheme="minorHAnsi" w:cstheme="minorHAnsi"/>
-          <w:sz w:val="24"/>
-          <w:szCs w:val="24"/>
-        </w:rPr>
-        <w:t>-{</w:t>
-      </w:r>
-      <w:proofErr w:type="gramEnd"/>
-      <w:r>
-        <w:rPr>
-          <w:rFonts w:asciiTheme="minorHAnsi" w:hAnsiTheme="minorHAnsi" w:cstheme="minorHAnsi"/>
-          <w:sz w:val="24"/>
-          <w:szCs w:val="24"/>
-        </w:rPr>
-        <w:t>0} or{1,2,..,</w:t>
+        <w:t>UTM-{yourOrg</w:t>
+      </w:r>
+      <w:r>
+        <w:rPr>
+          <w:rFonts w:asciiTheme="minorHAnsi" w:hAnsiTheme="minorHAnsi" w:cstheme="minorHAnsi"/>
+          <w:sz w:val="24"/>
+          <w:szCs w:val="24"/>
+        </w:rPr>
+        <w:t>anizationName}-CNS-{0} or{1,2,..,</w:t>
       </w:r>
       <w:r>
         <w:rPr>
@@ -2564,18 +2111,8 @@
           <w:sz w:val="24"/>
           <w:szCs w:val="24"/>
         </w:rPr>
-        <w:t xml:space="preserve">NS-2.pdf, </w:t>
-      </w:r>
-      <w:proofErr w:type="gramStart"/>
-      <w:r>
-        <w:rPr>
-          <w:rFonts w:asciiTheme="minorHAnsi" w:hAnsiTheme="minorHAnsi" w:cstheme="minorHAnsi"/>
-          <w:sz w:val="24"/>
-          <w:szCs w:val="24"/>
-        </w:rPr>
-        <w:t>UTM-UASORG-CNS-3.pdf,…</w:t>
-      </w:r>
-      <w:proofErr w:type="gramEnd"/>
+        <w:t>NS-2.pdf, UTM-UASORG-CNS-3.pdf,…</w:t>
+      </w:r>
     </w:p>
     <w:p>
       <w:pPr>
@@ -2620,25 +2157,7 @@
           <w:sz w:val="24"/>
           <w:szCs w:val="24"/>
         </w:rPr>
-        <w:t xml:space="preserve">As explained in the </w:t>
-      </w:r>
-      <w:proofErr w:type="gramStart"/>
-      <w:r>
-        <w:rPr>
-          <w:rFonts w:asciiTheme="minorHAnsi" w:hAnsiTheme="minorHAnsi" w:cstheme="minorHAnsi"/>
-          <w:sz w:val="24"/>
-          <w:szCs w:val="24"/>
-        </w:rPr>
-        <w:t>template  “</w:t>
-      </w:r>
-      <w:proofErr w:type="gramEnd"/>
-      <w:r>
-        <w:rPr>
-          <w:rFonts w:asciiTheme="minorHAnsi" w:hAnsiTheme="minorHAnsi" w:cstheme="minorHAnsi"/>
-          <w:sz w:val="24"/>
-          <w:szCs w:val="24"/>
-        </w:rPr>
-        <w:t>UTM-TCL3-DMP-RevF-CON.pptx”</w:t>
+        <w:t>As explained in the template  “UTM-TCL3-DMP-RevF-CON.pptx”</w:t>
       </w:r>
       <w:r>
         <w:rPr>
@@ -2673,51 +2192,15 @@
           <w:szCs w:val="24"/>
         </w:rPr>
         <w:tab/>
-        <w:t>UTM-{</w:t>
-      </w:r>
-      <w:proofErr w:type="spellStart"/>
-      <w:r>
-        <w:rPr>
-          <w:rFonts w:asciiTheme="minorHAnsi" w:hAnsiTheme="minorHAnsi" w:cstheme="minorHAnsi"/>
-          <w:sz w:val="24"/>
-          <w:szCs w:val="24"/>
-        </w:rPr>
-        <w:t>yourOrga</w:t>
-      </w:r>
-      <w:r>
-        <w:rPr>
-          <w:rFonts w:asciiTheme="minorHAnsi" w:hAnsiTheme="minorHAnsi" w:cstheme="minorHAnsi"/>
-          <w:sz w:val="24"/>
-          <w:szCs w:val="24"/>
-        </w:rPr>
-        <w:t>nizationName</w:t>
-      </w:r>
-      <w:proofErr w:type="spellEnd"/>
-      <w:r>
-        <w:rPr>
-          <w:rFonts w:asciiTheme="minorHAnsi" w:hAnsiTheme="minorHAnsi" w:cstheme="minorHAnsi"/>
-          <w:sz w:val="24"/>
-          <w:szCs w:val="24"/>
-        </w:rPr>
-        <w:t>}-CON</w:t>
-      </w:r>
-      <w:proofErr w:type="gramStart"/>
-      <w:r>
-        <w:rPr>
-          <w:rFonts w:asciiTheme="minorHAnsi" w:hAnsiTheme="minorHAnsi" w:cstheme="minorHAnsi"/>
-          <w:sz w:val="24"/>
-          <w:szCs w:val="24"/>
-        </w:rPr>
-        <w:t>-{</w:t>
-      </w:r>
-      <w:proofErr w:type="gramEnd"/>
-      <w:r>
-        <w:rPr>
-          <w:rFonts w:asciiTheme="minorHAnsi" w:hAnsiTheme="minorHAnsi" w:cstheme="minorHAnsi"/>
-          <w:sz w:val="24"/>
-          <w:szCs w:val="24"/>
-        </w:rPr>
-        <w:t>0} or{1,2‚...,n</w:t>
+        <w:t>UTM-{yourOrga</w:t>
+      </w:r>
+      <w:r>
+        <w:rPr>
+          <w:rFonts w:asciiTheme="minorHAnsi" w:hAnsiTheme="minorHAnsi" w:cstheme="minorHAnsi"/>
+          <w:sz w:val="24"/>
+          <w:szCs w:val="24"/>
+        </w:rPr>
+        <w:t>nizationName}-CON-{0} or{1,2‚...,n</w:t>
       </w:r>
       <w:r>
         <w:rPr>
@@ -2789,25 +2272,7 @@
           <w:sz w:val="24"/>
           <w:szCs w:val="24"/>
         </w:rPr>
-        <w:t xml:space="preserve">- If a few CON </w:t>
-      </w:r>
-      <w:proofErr w:type="gramStart"/>
-      <w:r>
-        <w:rPr>
-          <w:rFonts w:asciiTheme="minorHAnsi" w:hAnsiTheme="minorHAnsi" w:cstheme="minorHAnsi"/>
-          <w:sz w:val="24"/>
-          <w:szCs w:val="24"/>
-        </w:rPr>
-        <w:t>flight</w:t>
-      </w:r>
-      <w:proofErr w:type="gramEnd"/>
-      <w:r>
-        <w:rPr>
-          <w:rFonts w:asciiTheme="minorHAnsi" w:hAnsiTheme="minorHAnsi" w:cstheme="minorHAnsi"/>
-          <w:sz w:val="24"/>
-          <w:szCs w:val="24"/>
-        </w:rPr>
-        <w:t xml:space="preserve"> (i.e. GUFI) PDF files have the same content then each version of the file name will be:</w:t>
+        <w:t>- If a few CON flight (i.e. GUFI) PDF files have the same content then each version of the file name will be:</w:t>
       </w:r>
       <w:r>
         <w:rPr>
@@ -2842,18 +2307,8 @@
           <w:sz w:val="24"/>
           <w:szCs w:val="24"/>
         </w:rPr>
-        <w:t xml:space="preserve">ON-2.pdf, </w:t>
-      </w:r>
-      <w:proofErr w:type="gramStart"/>
-      <w:r>
-        <w:rPr>
-          <w:rFonts w:asciiTheme="minorHAnsi" w:hAnsiTheme="minorHAnsi" w:cstheme="minorHAnsi"/>
-          <w:sz w:val="24"/>
-          <w:szCs w:val="24"/>
-        </w:rPr>
-        <w:t>UTM-UASORG-CON-3.pdf,…</w:t>
-      </w:r>
-      <w:proofErr w:type="gramEnd"/>
+        <w:t>ON-2.pdf, UTM-UASORG-CON-3.pdf,…</w:t>
+      </w:r>
     </w:p>
     <w:p>
       <w:pPr>
@@ -2887,18 +2342,8 @@
           <w:sz w:val="24"/>
           <w:szCs w:val="24"/>
         </w:rPr>
-        <w:t xml:space="preserve">-2.pdf, </w:t>
-      </w:r>
-      <w:proofErr w:type="gramStart"/>
-      <w:r>
-        <w:rPr>
-          <w:rFonts w:asciiTheme="minorHAnsi" w:hAnsiTheme="minorHAnsi" w:cstheme="minorHAnsi"/>
-          <w:sz w:val="24"/>
-          <w:szCs w:val="24"/>
-        </w:rPr>
-        <w:t>UTM-UASORG-CON-3.pdf,…</w:t>
-      </w:r>
-      <w:proofErr w:type="gramEnd"/>
+        <w:t>-2.pdf, UTM-UASORG-CON-3.pdf,…</w:t>
+      </w:r>
     </w:p>
     <w:p>
       <w:pPr>
@@ -2959,70 +2404,24 @@
           <w:sz w:val="24"/>
           <w:szCs w:val="24"/>
         </w:rPr>
-        <w:t>UTM-{</w:t>
-      </w:r>
-      <w:proofErr w:type="spellStart"/>
-      <w:r>
-        <w:rPr>
-          <w:rFonts w:asciiTheme="minorHAnsi" w:hAnsiTheme="minorHAnsi" w:cstheme="minorHAnsi"/>
-          <w:sz w:val="24"/>
-          <w:szCs w:val="24"/>
-        </w:rPr>
-        <w:t>yourOrg</w:t>
-      </w:r>
-      <w:r>
-        <w:rPr>
-          <w:rFonts w:asciiTheme="minorHAnsi" w:hAnsiTheme="minorHAnsi" w:cstheme="minorHAnsi"/>
-          <w:sz w:val="24"/>
-          <w:szCs w:val="24"/>
-        </w:rPr>
-        <w:t>anizationName</w:t>
-      </w:r>
-      <w:proofErr w:type="spellEnd"/>
-      <w:r>
-        <w:rPr>
-          <w:rFonts w:asciiTheme="minorHAnsi" w:hAnsiTheme="minorHAnsi" w:cstheme="minorHAnsi"/>
-          <w:sz w:val="24"/>
-          <w:szCs w:val="24"/>
-        </w:rPr>
-        <w:t>}-CON</w:t>
-      </w:r>
-      <w:proofErr w:type="gramStart"/>
-      <w:r>
-        <w:rPr>
-          <w:rFonts w:asciiTheme="minorHAnsi" w:hAnsiTheme="minorHAnsi" w:cstheme="minorHAnsi"/>
-          <w:sz w:val="24"/>
-          <w:szCs w:val="24"/>
-        </w:rPr>
-        <w:t>-{</w:t>
-      </w:r>
-      <w:proofErr w:type="gramEnd"/>
-      <w:r>
-        <w:rPr>
-          <w:rFonts w:asciiTheme="minorHAnsi" w:hAnsiTheme="minorHAnsi" w:cstheme="minorHAnsi"/>
-          <w:sz w:val="24"/>
-          <w:szCs w:val="24"/>
-        </w:rPr>
-        <w:t>0} or{1,2..</w:t>
-      </w:r>
-      <w:r>
-        <w:rPr>
-          <w:rFonts w:asciiTheme="minorHAnsi" w:hAnsiTheme="minorHAnsi" w:cstheme="minorHAnsi"/>
-          <w:sz w:val="24"/>
-          <w:szCs w:val="24"/>
-        </w:rPr>
-        <w:t>n}.</w:t>
-      </w:r>
-      <w:proofErr w:type="spellStart"/>
-      <w:r>
-        <w:rPr>
-          <w:rFonts w:asciiTheme="minorHAnsi" w:hAnsiTheme="minorHAnsi" w:cstheme="minorHAnsi"/>
-          <w:sz w:val="24"/>
-          <w:szCs w:val="24"/>
-        </w:rPr>
-        <w:t>kml</w:t>
-      </w:r>
-      <w:proofErr w:type="spellEnd"/>
+        <w:t>UTM-{yourOrg</w:t>
+      </w:r>
+      <w:r>
+        <w:rPr>
+          <w:rFonts w:asciiTheme="minorHAnsi" w:hAnsiTheme="minorHAnsi" w:cstheme="minorHAnsi"/>
+          <w:sz w:val="24"/>
+          <w:szCs w:val="24"/>
+        </w:rPr>
+        <w:t>anizationName}-CON-{0} or{1,2..</w:t>
+      </w:r>
+      <w:r>
+        <w:rPr>
+          <w:rFonts w:asciiTheme="minorHAnsi" w:hAnsiTheme="minorHAnsi" w:cstheme="minorHAnsi"/>
+          <w:sz w:val="24"/>
+          <w:szCs w:val="24"/>
+        </w:rPr>
+        <w:t>n}.kml</w:t>
+      </w:r>
     </w:p>
     <w:p>
       <w:pPr>
@@ -3094,25 +2493,7 @@
           <w:sz w:val="24"/>
           <w:szCs w:val="24"/>
         </w:rPr>
-        <w:t xml:space="preserve">- If a few CON </w:t>
-      </w:r>
-      <w:proofErr w:type="gramStart"/>
-      <w:r>
-        <w:rPr>
-          <w:rFonts w:asciiTheme="minorHAnsi" w:hAnsiTheme="minorHAnsi" w:cstheme="minorHAnsi"/>
-          <w:sz w:val="24"/>
-          <w:szCs w:val="24"/>
-        </w:rPr>
-        <w:t>flight</w:t>
-      </w:r>
-      <w:proofErr w:type="gramEnd"/>
-      <w:r>
-        <w:rPr>
-          <w:rFonts w:asciiTheme="minorHAnsi" w:hAnsiTheme="minorHAnsi" w:cstheme="minorHAnsi"/>
-          <w:sz w:val="24"/>
-          <w:szCs w:val="24"/>
-        </w:rPr>
-        <w:t xml:space="preserve"> (i.e. GUFI) KML files have the same content then each version of the file name will be:</w:t>
+        <w:t>- If a few CON flight (i.e. GUFI) KML files have the same content then each version of the file name will be:</w:t>
       </w:r>
     </w:p>
     <w:p>
@@ -3176,16 +2557,7 @@
           <w:sz w:val="24"/>
           <w:szCs w:val="24"/>
         </w:rPr>
-        <w:t xml:space="preserve">UTM-UASORG-CON-1.kml, UTM-UASORG-CON-2.kml, </w:t>
-      </w:r>
-      <w:proofErr w:type="gramStart"/>
-      <w:r>
-        <w:rPr>
-          <w:rFonts w:asciiTheme="minorHAnsi" w:hAnsiTheme="minorHAnsi" w:cstheme="minorHAnsi"/>
-          <w:sz w:val="24"/>
-          <w:szCs w:val="24"/>
-        </w:rPr>
-        <w:t>UTM-UASORG-CON-3.k</w:t>
+        <w:t>UTM-UASORG-CON-1.kml, UTM-UASORG-CON-2.kml, UTM-UASORG-CON-3.k</w:t>
       </w:r>
       <w:r>
         <w:rPr>
@@ -3195,7 +2567,6 @@
         </w:rPr>
         <w:t>ml,…</w:t>
       </w:r>
-      <w:proofErr w:type="gramEnd"/>
     </w:p>
     <w:p>
       <w:pPr>
@@ -3266,51 +2637,15 @@
           <w:sz w:val="24"/>
           <w:szCs w:val="24"/>
         </w:rPr>
-        <w:t>UTM-{</w:t>
-      </w:r>
-      <w:proofErr w:type="spellStart"/>
-      <w:r>
-        <w:rPr>
-          <w:rFonts w:asciiTheme="minorHAnsi" w:hAnsiTheme="minorHAnsi" w:cstheme="minorHAnsi"/>
-          <w:sz w:val="24"/>
-          <w:szCs w:val="24"/>
-        </w:rPr>
-        <w:t>yourOrg</w:t>
-      </w:r>
-      <w:r>
-        <w:rPr>
-          <w:rFonts w:asciiTheme="minorHAnsi" w:hAnsiTheme="minorHAnsi" w:cstheme="minorHAnsi"/>
-          <w:sz w:val="24"/>
-          <w:szCs w:val="24"/>
-        </w:rPr>
-        <w:t>anizationName</w:t>
-      </w:r>
-      <w:proofErr w:type="spellEnd"/>
-      <w:r>
-        <w:rPr>
-          <w:rFonts w:asciiTheme="minorHAnsi" w:hAnsiTheme="minorHAnsi" w:cstheme="minorHAnsi"/>
-          <w:sz w:val="24"/>
-          <w:szCs w:val="24"/>
-        </w:rPr>
-        <w:t>}-SAA</w:t>
-      </w:r>
-      <w:proofErr w:type="gramStart"/>
-      <w:r>
-        <w:rPr>
-          <w:rFonts w:asciiTheme="minorHAnsi" w:hAnsiTheme="minorHAnsi" w:cstheme="minorHAnsi"/>
-          <w:sz w:val="24"/>
-          <w:szCs w:val="24"/>
-        </w:rPr>
-        <w:t>-{</w:t>
-      </w:r>
-      <w:proofErr w:type="gramEnd"/>
-      <w:r>
-        <w:rPr>
-          <w:rFonts w:asciiTheme="minorHAnsi" w:hAnsiTheme="minorHAnsi" w:cstheme="minorHAnsi"/>
-          <w:sz w:val="24"/>
-          <w:szCs w:val="24"/>
-        </w:rPr>
-        <w:t>0} or{1,2,…,</w:t>
+        <w:t>UTM-{yourOrg</w:t>
+      </w:r>
+      <w:r>
+        <w:rPr>
+          <w:rFonts w:asciiTheme="minorHAnsi" w:hAnsiTheme="minorHAnsi" w:cstheme="minorHAnsi"/>
+          <w:sz w:val="24"/>
+          <w:szCs w:val="24"/>
+        </w:rPr>
+        <w:t>anizationName}-SAA-{0} or{1,2,…,</w:t>
       </w:r>
       <w:r>
         <w:rPr>
@@ -3373,25 +2708,7 @@
           <w:sz w:val="24"/>
           <w:szCs w:val="24"/>
         </w:rPr>
-        <w:t xml:space="preserve">- If a few SAA </w:t>
-      </w:r>
-      <w:proofErr w:type="gramStart"/>
-      <w:r>
-        <w:rPr>
-          <w:rFonts w:asciiTheme="minorHAnsi" w:hAnsiTheme="minorHAnsi" w:cstheme="minorHAnsi"/>
-          <w:sz w:val="24"/>
-          <w:szCs w:val="24"/>
-        </w:rPr>
-        <w:t>flight</w:t>
-      </w:r>
-      <w:proofErr w:type="gramEnd"/>
-      <w:r>
-        <w:rPr>
-          <w:rFonts w:asciiTheme="minorHAnsi" w:hAnsiTheme="minorHAnsi" w:cstheme="minorHAnsi"/>
-          <w:sz w:val="24"/>
-          <w:szCs w:val="24"/>
-        </w:rPr>
-        <w:t xml:space="preserve"> (i.e. GUFI) PDF files have the same content then each version of the file name will be                            </w:t>
+        <w:t xml:space="preserve">- If a few SAA flight (i.e. GUFI) PDF files have the same content then each version of the file name will be                            </w:t>
       </w:r>
     </w:p>
     <w:p>
@@ -3418,9 +2735,27 @@
           <w:sz w:val="24"/>
           <w:szCs w:val="24"/>
         </w:rPr>
-        <w:t xml:space="preserve">f, </w:t>
-      </w:r>
-      <w:proofErr w:type="gramStart"/>
+        <w:t>f, UTM-UASORG-SAA-3.pdf,…</w:t>
+      </w:r>
+    </w:p>
+    <w:p>
+      <w:pPr>
+        <w:pStyle w:val="PlainText"/>
+        <w:ind w:left="720" w:hanging="720"/>
+        <w:rPr>
+          <w:rFonts w:asciiTheme="minorHAnsi" w:hAnsiTheme="minorHAnsi" w:cstheme="minorHAnsi"/>
+          <w:sz w:val="24"/>
+          <w:szCs w:val="24"/>
+        </w:rPr>
+      </w:pPr>
+      <w:r>
+        <w:rPr>
+          <w:rFonts w:asciiTheme="minorHAnsi" w:hAnsiTheme="minorHAnsi" w:cstheme="minorHAnsi"/>
+          <w:sz w:val="24"/>
+          <w:szCs w:val="24"/>
+        </w:rPr>
+        <w:t xml:space="preserve">- If all the CNS flight (i.e. GUFI) PDF files have different content then each file name will be UTM-UASORG-SAA-1.pdf, UTM-UASORG-SAA-2.pdf, </w:t>
+      </w:r>
       <w:r>
         <w:rPr>
           <w:rFonts w:asciiTheme="minorHAnsi" w:hAnsiTheme="minorHAnsi" w:cstheme="minorHAnsi"/>
@@ -3429,36 +2764,6 @@
         </w:rPr>
         <w:t>UTM-UASORG-SAA-3.pdf,…</w:t>
       </w:r>
-      <w:proofErr w:type="gramEnd"/>
-    </w:p>
-    <w:p>
-      <w:pPr>
-        <w:pStyle w:val="PlainText"/>
-        <w:ind w:left="720" w:hanging="720"/>
-        <w:rPr>
-          <w:rFonts w:asciiTheme="minorHAnsi" w:hAnsiTheme="minorHAnsi" w:cstheme="minorHAnsi"/>
-          <w:sz w:val="24"/>
-          <w:szCs w:val="24"/>
-        </w:rPr>
-      </w:pPr>
-      <w:r>
-        <w:rPr>
-          <w:rFonts w:asciiTheme="minorHAnsi" w:hAnsiTheme="minorHAnsi" w:cstheme="minorHAnsi"/>
-          <w:sz w:val="24"/>
-          <w:szCs w:val="24"/>
-        </w:rPr>
-        <w:t xml:space="preserve">- If all the CNS flight (i.e. GUFI) PDF files have different content then each file name will be UTM-UASORG-SAA-1.pdf, UTM-UASORG-SAA-2.pdf, </w:t>
-      </w:r>
-      <w:proofErr w:type="gramStart"/>
-      <w:r>
-        <w:rPr>
-          <w:rFonts w:asciiTheme="minorHAnsi" w:hAnsiTheme="minorHAnsi" w:cstheme="minorHAnsi"/>
-          <w:sz w:val="24"/>
-          <w:szCs w:val="24"/>
-        </w:rPr>
-        <w:t>UTM-UASORG-SAA-3.pdf,…</w:t>
-      </w:r>
-      <w:proofErr w:type="gramEnd"/>
       <w:r>
         <w:rPr>
           <w:rFonts w:asciiTheme="minorHAnsi" w:hAnsiTheme="minorHAnsi" w:cstheme="minorHAnsi"/>
@@ -3483,71 +2788,7 @@
           <w:sz w:val="24"/>
           <w:szCs w:val="24"/>
         </w:rPr>
-        <w:t>(8) In order to complete the flight report, all of the MOP files (</w:t>
-      </w:r>
-      <w:proofErr w:type="gramStart"/>
-      <w:r>
-        <w:rPr>
-          <w:rFonts w:asciiTheme="minorHAnsi" w:hAnsiTheme="minorHAnsi" w:cstheme="minorHAnsi"/>
-          <w:sz w:val="24"/>
-          <w:szCs w:val="24"/>
-        </w:rPr>
-        <w:t>*.</w:t>
-      </w:r>
-      <w:proofErr w:type="spellStart"/>
-      <w:r>
-        <w:rPr>
-          <w:rFonts w:asciiTheme="minorHAnsi" w:hAnsiTheme="minorHAnsi" w:cstheme="minorHAnsi"/>
-          <w:sz w:val="24"/>
-          <w:szCs w:val="24"/>
-        </w:rPr>
-        <w:t>json</w:t>
-      </w:r>
-      <w:proofErr w:type="spellEnd"/>
-      <w:proofErr w:type="gramEnd"/>
-      <w:r>
-        <w:rPr>
-          <w:rFonts w:asciiTheme="minorHAnsi" w:hAnsiTheme="minorHAnsi" w:cstheme="minorHAnsi"/>
-          <w:sz w:val="24"/>
-          <w:szCs w:val="24"/>
-        </w:rPr>
-        <w:t>, *.pdf, *</w:t>
-      </w:r>
-      <w:proofErr w:type="spellStart"/>
-      <w:r>
-        <w:rPr>
-          <w:rFonts w:asciiTheme="minorHAnsi" w:hAnsiTheme="minorHAnsi" w:cstheme="minorHAnsi"/>
-          <w:sz w:val="24"/>
-          <w:szCs w:val="24"/>
-        </w:rPr>
-        <w:t>kml</w:t>
-      </w:r>
-      <w:proofErr w:type="spellEnd"/>
-      <w:r>
-        <w:rPr>
-          <w:rFonts w:asciiTheme="minorHAnsi" w:hAnsiTheme="minorHAnsi" w:cstheme="minorHAnsi"/>
-          <w:sz w:val="24"/>
-          <w:szCs w:val="24"/>
-        </w:rPr>
-        <w:t xml:space="preserve">, *.bin, </w:t>
-      </w:r>
-      <w:proofErr w:type="spellStart"/>
-      <w:r>
-        <w:rPr>
-          <w:rFonts w:asciiTheme="minorHAnsi" w:hAnsiTheme="minorHAnsi" w:cstheme="minorHAnsi"/>
-          <w:sz w:val="24"/>
-          <w:szCs w:val="24"/>
-        </w:rPr>
-        <w:t>etc</w:t>
-      </w:r>
-      <w:proofErr w:type="spellEnd"/>
-      <w:r>
-        <w:rPr>
-          <w:rFonts w:asciiTheme="minorHAnsi" w:hAnsiTheme="minorHAnsi" w:cstheme="minorHAnsi"/>
-          <w:sz w:val="24"/>
-          <w:szCs w:val="24"/>
-        </w:rPr>
-        <w:t>) should be packaged into a single compressed file (*.zip), with the following name convention:</w:t>
+        <w:t>(8) In order to complete the flight report, all of the MOP files (*.json, *.pdf, *kml, *.bin, etc) should be packaged into a single compressed file (*.zip), with the following name convention:</w:t>
       </w:r>
     </w:p>
     <w:p>
@@ -4803,35 +4044,7 @@
           <w:sz w:val="24"/>
           <w:szCs w:val="24"/>
         </w:rPr>
-        <w:t>The DAT MOPS are USS-centric.  They are not necessarily bound to a particular (</w:t>
-      </w:r>
-      <w:proofErr w:type="spellStart"/>
-      <w:proofErr w:type="gramStart"/>
-      <w:r>
-        <w:rPr>
-          <w:rFonts w:asciiTheme="minorHAnsi" w:hAnsiTheme="minorHAnsi" w:cstheme="minorHAnsi"/>
-          <w:sz w:val="24"/>
-          <w:szCs w:val="24"/>
-        </w:rPr>
-        <w:t>uvin,gufi</w:t>
-      </w:r>
-      <w:proofErr w:type="spellEnd"/>
-      <w:proofErr w:type="gramEnd"/>
-      <w:r>
-        <w:rPr>
-          <w:rFonts w:asciiTheme="minorHAnsi" w:hAnsiTheme="minorHAnsi" w:cstheme="minorHAnsi"/>
-          <w:sz w:val="24"/>
-          <w:szCs w:val="24"/>
-        </w:rPr>
-        <w:t>) pair.  They are generally bound to a USS Instance and a corresponding flight test card.</w:t>
-      </w:r>
-      <w:r>
-        <w:rPr>
-          <w:rFonts w:asciiTheme="minorHAnsi" w:hAnsiTheme="minorHAnsi" w:cstheme="minorHAnsi"/>
-          <w:sz w:val="24"/>
-          <w:szCs w:val="24"/>
-        </w:rPr>
-        <w:t xml:space="preserve">  Before you begin, make sure your USS has been registered as an organization by contacting </w:t>
+        <w:t xml:space="preserve">Before you begin, make sure you can access utmregistry.arc.nasa.gov.  If not contact </w:t>
       </w:r>
       <w:hyperlink r:id="rId21" w:history="1">
         <w:r>
@@ -4841,7 +4054,7 @@
             <w:sz w:val="24"/>
             <w:szCs w:val="24"/>
           </w:rPr>
-          <w:t>Abraham.k.ishihara@nasa.gov</w:t>
+          <w:t>abraham.k.ishihara@nasa.gov</w:t>
         </w:r>
       </w:hyperlink>
       <w:r>
@@ -4880,7 +4093,7 @@
           <w:sz w:val="24"/>
           <w:szCs w:val="24"/>
         </w:rPr>
-        <w:t xml:space="preserve">Preliminaries: </w:t>
+        <w:t>General Uploading Steps</w:t>
       </w:r>
     </w:p>
     <w:p>
@@ -5099,42 +4312,42 @@
           <w:sz w:val="24"/>
           <w:szCs w:val="24"/>
         </w:rPr>
+        <w:t>Step 3:</w:t>
+      </w:r>
+      <w:r>
+        <w:rPr>
+          <w:rFonts w:asciiTheme="minorHAnsi" w:hAnsiTheme="minorHAnsi" w:cstheme="minorHAnsi"/>
+          <w:sz w:val="24"/>
+          <w:szCs w:val="24"/>
+        </w:rPr>
+        <w:t xml:space="preserve"> </w:t>
+      </w:r>
+      <w:r>
+        <w:rPr>
+          <w:rFonts w:asciiTheme="minorHAnsi" w:hAnsiTheme="minorHAnsi" w:cstheme="minorHAnsi"/>
+          <w:sz w:val="24"/>
+          <w:szCs w:val="24"/>
+        </w:rPr>
+        <w:t>Select USS Instances</w:t>
+      </w:r>
+    </w:p>
+    <w:p>
+      <w:pPr>
+        <w:pStyle w:val="PlainText"/>
+        <w:rPr>
+          <w:rFonts w:asciiTheme="minorHAnsi" w:hAnsiTheme="minorHAnsi" w:cstheme="minorHAnsi"/>
+          <w:sz w:val="24"/>
+          <w:szCs w:val="24"/>
+        </w:rPr>
+      </w:pPr>
+      <w:r>
+        <w:rPr>
+          <w:rFonts w:asciiTheme="minorHAnsi" w:hAnsiTheme="minorHAnsi" w:cstheme="minorHAnsi"/>
+          <w:noProof/>
+          <w:sz w:val="24"/>
+          <w:szCs w:val="24"/>
+        </w:rPr>
         <w:lastRenderedPageBreak/>
-        <w:t>Step 3:</w:t>
-      </w:r>
-      <w:r>
-        <w:rPr>
-          <w:rFonts w:asciiTheme="minorHAnsi" w:hAnsiTheme="minorHAnsi" w:cstheme="minorHAnsi"/>
-          <w:sz w:val="24"/>
-          <w:szCs w:val="24"/>
-        </w:rPr>
-        <w:t xml:space="preserve"> </w:t>
-      </w:r>
-      <w:r>
-        <w:rPr>
-          <w:rFonts w:asciiTheme="minorHAnsi" w:hAnsiTheme="minorHAnsi" w:cstheme="minorHAnsi"/>
-          <w:sz w:val="24"/>
-          <w:szCs w:val="24"/>
-        </w:rPr>
-        <w:t>Select USS Instances</w:t>
-      </w:r>
-    </w:p>
-    <w:p>
-      <w:pPr>
-        <w:pStyle w:val="PlainText"/>
-        <w:rPr>
-          <w:rFonts w:asciiTheme="minorHAnsi" w:hAnsiTheme="minorHAnsi" w:cstheme="minorHAnsi"/>
-          <w:sz w:val="24"/>
-          <w:szCs w:val="24"/>
-        </w:rPr>
-      </w:pPr>
-      <w:r>
-        <w:rPr>
-          <w:rFonts w:asciiTheme="minorHAnsi" w:hAnsiTheme="minorHAnsi" w:cstheme="minorHAnsi"/>
-          <w:noProof/>
-          <w:sz w:val="24"/>
-          <w:szCs w:val="24"/>
-        </w:rPr>
         <w:drawing>
           <wp:inline distT="0" distB="0" distL="0" distR="0">
             <wp:extent cx="2750229" cy="420624"/>
@@ -5291,16 +4504,14 @@
         </w:rPr>
         <w:t xml:space="preserve">In </w:t>
       </w:r>
-      <w:proofErr w:type="gramStart"/>
-      <w:r>
-        <w:rPr>
-          <w:rFonts w:asciiTheme="minorHAnsi" w:hAnsiTheme="minorHAnsi" w:cstheme="minorHAnsi"/>
-          <w:sz w:val="24"/>
-          <w:szCs w:val="24"/>
-        </w:rPr>
-        <w:t>general</w:t>
-      </w:r>
-      <w:proofErr w:type="gramEnd"/>
+      <w:r>
+        <w:rPr>
+          <w:rFonts w:asciiTheme="minorHAnsi" w:hAnsiTheme="minorHAnsi" w:cstheme="minorHAnsi"/>
+          <w:sz w:val="24"/>
+          <w:szCs w:val="24"/>
+        </w:rPr>
+        <w:t>general,</w:t>
+      </w:r>
       <w:r>
         <w:rPr>
           <w:rFonts w:asciiTheme="minorHAnsi" w:hAnsiTheme="minorHAnsi" w:cstheme="minorHAnsi"/>
@@ -5390,8 +4601,6 @@
         </w:rPr>
         <w:t xml:space="preserve">Instance UUID is the instance UUID that was used in the USS discovery registration process.  </w:t>
       </w:r>
-      <w:bookmarkStart w:id="0" w:name="_GoBack"/>
-      <w:bookmarkEnd w:id="0"/>
     </w:p>
     <w:p>
       <w:pPr>
@@ -5684,18 +4893,54 @@
           <w:sz w:val="24"/>
           <w:szCs w:val="24"/>
         </w:rPr>
-        <w:t xml:space="preserve">Once the file is uploaded it will go in the state UPLOADED.  After about 10 minutes, you will be notified by email if there are any initial formatting errors.  </w:t>
-      </w:r>
-    </w:p>
-    <w:p>
-      <w:pPr>
-        <w:pStyle w:val="PlainText"/>
-        <w:rPr>
-          <w:rFonts w:asciiTheme="minorHAnsi" w:hAnsiTheme="minorHAnsi" w:cstheme="minorHAnsi"/>
-          <w:sz w:val="24"/>
-          <w:szCs w:val="24"/>
-        </w:rPr>
-      </w:pPr>
+        <w:t xml:space="preserve">Once the file is uploaded it will </w:t>
+      </w:r>
+      <w:r>
+        <w:rPr>
+          <w:rFonts w:asciiTheme="minorHAnsi" w:hAnsiTheme="minorHAnsi" w:cstheme="minorHAnsi"/>
+          <w:sz w:val="24"/>
+          <w:szCs w:val="24"/>
+        </w:rPr>
+        <w:t>be transitioned to the state</w:t>
+      </w:r>
+      <w:r>
+        <w:rPr>
+          <w:rFonts w:asciiTheme="minorHAnsi" w:hAnsiTheme="minorHAnsi" w:cstheme="minorHAnsi"/>
+          <w:sz w:val="24"/>
+          <w:szCs w:val="24"/>
+        </w:rPr>
+        <w:t xml:space="preserve"> UPLOADED.  After about 10 minutes, you will be notified by email if there are any initial formatting errors.  </w:t>
+      </w:r>
+    </w:p>
+    <w:p>
+      <w:pPr>
+        <w:pStyle w:val="PlainText"/>
+        <w:rPr>
+          <w:rFonts w:asciiTheme="minorHAnsi" w:hAnsiTheme="minorHAnsi" w:cstheme="minorHAnsi"/>
+          <w:sz w:val="24"/>
+          <w:szCs w:val="24"/>
+        </w:rPr>
+      </w:pPr>
+    </w:p>
+    <w:p>
+      <w:pPr>
+        <w:pStyle w:val="PlainText"/>
+        <w:rPr>
+          <w:rFonts w:asciiTheme="minorHAnsi" w:hAnsiTheme="minorHAnsi" w:cstheme="minorHAnsi"/>
+          <w:b/>
+          <w:sz w:val="24"/>
+          <w:szCs w:val="24"/>
+        </w:rPr>
+      </w:pPr>
+      <w:r>
+        <w:rPr>
+          <w:rFonts w:asciiTheme="minorHAnsi" w:hAnsiTheme="minorHAnsi" w:cstheme="minorHAnsi"/>
+          <w:b/>
+          <w:sz w:val="24"/>
+          <w:szCs w:val="24"/>
+        </w:rPr>
+        <w:t>Specific MOPS Instructions</w:t>
+      </w:r>
     </w:p>
     <w:p>
       <w:pPr>
@@ -5713,6 +4958,45 @@
           <w:szCs w:val="24"/>
         </w:rPr>
         <w:lastRenderedPageBreak/>
+        <w:t>The DAT MOPS are USS-centric.  They are not necessarily bound to a particular (uvin,gufi) pair.  They are generally bound to a USS Instance and a corresponding flight test card.</w:t>
+      </w:r>
+      <w:r>
+        <w:rPr>
+          <w:rFonts w:asciiTheme="minorHAnsi" w:hAnsiTheme="minorHAnsi" w:cstheme="minorHAnsi"/>
+          <w:sz w:val="24"/>
+          <w:szCs w:val="24"/>
+        </w:rPr>
+        <w:t xml:space="preserve">  </w:t>
+      </w:r>
+    </w:p>
+    <w:p>
+      <w:pPr>
+        <w:pStyle w:val="PlainText"/>
+        <w:rPr>
+          <w:rFonts w:asciiTheme="minorHAnsi" w:hAnsiTheme="minorHAnsi" w:cstheme="minorHAnsi"/>
+          <w:b/>
+          <w:sz w:val="24"/>
+          <w:szCs w:val="24"/>
+        </w:rPr>
+      </w:pPr>
+    </w:p>
+    <w:p>
+      <w:pPr>
+        <w:pStyle w:val="PlainText"/>
+        <w:rPr>
+          <w:rFonts w:asciiTheme="minorHAnsi" w:hAnsiTheme="minorHAnsi" w:cstheme="minorHAnsi"/>
+          <w:b/>
+          <w:sz w:val="24"/>
+          <w:szCs w:val="24"/>
+        </w:rPr>
+      </w:pPr>
+      <w:r>
+        <w:rPr>
+          <w:rFonts w:asciiTheme="minorHAnsi" w:hAnsiTheme="minorHAnsi" w:cstheme="minorHAnsi"/>
+          <w:b/>
+          <w:sz w:val="24"/>
+          <w:szCs w:val="24"/>
+        </w:rPr>
         <w:t>DAT4:</w:t>
       </w:r>
     </w:p>
@@ -5731,54 +5015,26 @@
           <w:sz w:val="24"/>
           <w:szCs w:val="24"/>
         </w:rPr>
-        <w:t xml:space="preserve">This MOP involves UAS_ID performance metrics.  For each USS Instance, generate one and only one DAT4 </w:t>
-      </w:r>
-      <w:proofErr w:type="spellStart"/>
-      <w:r>
-        <w:rPr>
-          <w:rFonts w:asciiTheme="minorHAnsi" w:hAnsiTheme="minorHAnsi" w:cstheme="minorHAnsi"/>
-          <w:sz w:val="24"/>
-          <w:szCs w:val="24"/>
-        </w:rPr>
-        <w:t>json</w:t>
-      </w:r>
-      <w:proofErr w:type="spellEnd"/>
-      <w:r>
-        <w:rPr>
-          <w:rFonts w:asciiTheme="minorHAnsi" w:hAnsiTheme="minorHAnsi" w:cstheme="minorHAnsi"/>
-          <w:sz w:val="24"/>
-          <w:szCs w:val="24"/>
-        </w:rPr>
-        <w:t xml:space="preserve"> file that contains the DAT4 </w:t>
-      </w:r>
-      <w:proofErr w:type="spellStart"/>
-      <w:r>
-        <w:rPr>
-          <w:rFonts w:asciiTheme="minorHAnsi" w:hAnsiTheme="minorHAnsi" w:cstheme="minorHAnsi"/>
-          <w:sz w:val="24"/>
-          <w:szCs w:val="24"/>
-        </w:rPr>
-        <w:t>json</w:t>
-      </w:r>
-      <w:proofErr w:type="spellEnd"/>
-      <w:r>
-        <w:rPr>
-          <w:rFonts w:asciiTheme="minorHAnsi" w:hAnsiTheme="minorHAnsi" w:cstheme="minorHAnsi"/>
-          <w:sz w:val="24"/>
-          <w:szCs w:val="24"/>
-        </w:rPr>
-        <w:t xml:space="preserve"> data model.  Name the file</w:t>
-      </w:r>
-    </w:p>
-    <w:p>
-      <w:pPr>
-        <w:pStyle w:val="PlainText"/>
-        <w:rPr>
-          <w:rFonts w:asciiTheme="minorHAnsi" w:hAnsiTheme="minorHAnsi" w:cstheme="minorHAnsi"/>
-          <w:sz w:val="24"/>
-          <w:szCs w:val="24"/>
-        </w:rPr>
-      </w:pPr>
+        <w:t>This MOP involves UAS_ID performance metrics.  For each USS Instance, generate one and only one DAT4 json file that contains the DAT4 json data model.  Name the file</w:t>
+      </w:r>
+    </w:p>
+    <w:p>
+      <w:pPr>
+        <w:pStyle w:val="PlainText"/>
+        <w:rPr>
+          <w:rFonts w:asciiTheme="minorHAnsi" w:hAnsiTheme="minorHAnsi" w:cstheme="minorHAnsi"/>
+          <w:sz w:val="24"/>
+          <w:szCs w:val="24"/>
+        </w:rPr>
+      </w:pPr>
+      <w:r>
+        <w:rPr>
+          <w:rFonts w:asciiTheme="minorHAnsi" w:hAnsiTheme="minorHAnsi" w:cstheme="minorHAnsi"/>
+          <w:sz w:val="24"/>
+          <w:szCs w:val="24"/>
+        </w:rPr>
+        <w:t>{ussName}-</w:t>
+      </w:r>
       <w:r>
         <w:rPr>
           <w:rFonts w:asciiTheme="minorHAnsi" w:hAnsiTheme="minorHAnsi" w:cstheme="minorHAnsi"/>
@@ -5787,16 +5043,30 @@
         </w:rPr>
         <w:t>{</w:t>
       </w:r>
-      <w:proofErr w:type="spellStart"/>
-      <w:r>
-        <w:rPr>
-          <w:rFonts w:asciiTheme="minorHAnsi" w:hAnsiTheme="minorHAnsi" w:cstheme="minorHAnsi"/>
-          <w:sz w:val="24"/>
-          <w:szCs w:val="24"/>
-        </w:rPr>
-        <w:t>ussName</w:t>
-      </w:r>
-      <w:proofErr w:type="spellEnd"/>
+      <w:r>
+        <w:rPr>
+          <w:rFonts w:asciiTheme="minorHAnsi" w:hAnsiTheme="minorHAnsi" w:cstheme="minorHAnsi"/>
+          <w:sz w:val="24"/>
+          <w:szCs w:val="24"/>
+        </w:rPr>
+        <w:t>date</w:t>
+      </w:r>
+      <w:r>
+        <w:rPr>
+          <w:rFonts w:asciiTheme="minorHAnsi" w:hAnsiTheme="minorHAnsi" w:cstheme="minorHAnsi"/>
+          <w:sz w:val="24"/>
+          <w:szCs w:val="24"/>
+        </w:rPr>
+        <w:t>I</w:t>
+      </w:r>
+      <w:r>
+        <w:rPr>
+          <w:rFonts w:asciiTheme="minorHAnsi" w:hAnsiTheme="minorHAnsi" w:cstheme="minorHAnsi"/>
+          <w:sz w:val="24"/>
+          <w:szCs w:val="24"/>
+        </w:rPr>
+        <w:t>nYYYYMMDD</w:t>
+      </w:r>
       <w:r>
         <w:rPr>
           <w:rFonts w:asciiTheme="minorHAnsi" w:hAnsiTheme="minorHAnsi" w:cstheme="minorHAnsi"/>
@@ -5811,9 +5081,118 @@
           <w:sz w:val="24"/>
           <w:szCs w:val="24"/>
         </w:rPr>
+        <w:t>{ussInstanceID}-DAT4.json</w:t>
+      </w:r>
+    </w:p>
+    <w:p>
+      <w:pPr>
+        <w:pStyle w:val="PlainText"/>
+        <w:rPr>
+          <w:rFonts w:asciiTheme="minorHAnsi" w:hAnsiTheme="minorHAnsi" w:cstheme="minorHAnsi"/>
+          <w:sz w:val="24"/>
+          <w:szCs w:val="24"/>
+        </w:rPr>
+      </w:pPr>
+      <w:r>
+        <w:rPr>
+          <w:rFonts w:asciiTheme="minorHAnsi" w:hAnsiTheme="minorHAnsi" w:cstheme="minorHAnsi"/>
+          <w:sz w:val="24"/>
+          <w:szCs w:val="24"/>
+        </w:rPr>
+        <w:t xml:space="preserve">In this data model, the (uvin,gufi) pair corresponds to the vehicle being identified.  It therefore must be a valid uvin and gufi submitted to some USS.  In addition, since we will require data from this vehicle, the operator of this vehicle must submit a single zip file containing FLIGHT_DATA (see above).  </w:t>
+      </w:r>
+      <w:r>
+        <w:rPr>
+          <w:rFonts w:asciiTheme="minorHAnsi" w:hAnsiTheme="minorHAnsi" w:cstheme="minorHAnsi"/>
+          <w:sz w:val="24"/>
+          <w:szCs w:val="24"/>
+        </w:rPr>
+        <w:t xml:space="preserve">This data must exist prior to submitting DAT4 mops.  </w:t>
+      </w:r>
+      <w:bookmarkStart w:id="0" w:name="_GoBack"/>
+      <w:bookmarkEnd w:id="0"/>
+      <w:r>
+        <w:rPr>
+          <w:rFonts w:asciiTheme="minorHAnsi" w:hAnsiTheme="minorHAnsi" w:cstheme="minorHAnsi"/>
+          <w:b/>
+          <w:sz w:val="24"/>
+          <w:szCs w:val="24"/>
+          <w:u w:val="single"/>
+        </w:rPr>
+        <w:t>If this is not clear, please contact the DMP team.</w:t>
+      </w:r>
+    </w:p>
+    <w:p>
+      <w:pPr>
+        <w:pStyle w:val="PlainText"/>
+        <w:rPr>
+          <w:rFonts w:asciiTheme="minorHAnsi" w:hAnsiTheme="minorHAnsi" w:cstheme="minorHAnsi"/>
+          <w:sz w:val="24"/>
+          <w:szCs w:val="24"/>
+        </w:rPr>
+      </w:pPr>
+    </w:p>
+    <w:p>
+      <w:pPr>
+        <w:pStyle w:val="PlainText"/>
+        <w:rPr>
+          <w:rFonts w:asciiTheme="minorHAnsi" w:hAnsiTheme="minorHAnsi" w:cstheme="minorHAnsi"/>
+          <w:b/>
+          <w:sz w:val="24"/>
+          <w:szCs w:val="24"/>
+        </w:rPr>
+      </w:pPr>
+      <w:r>
+        <w:rPr>
+          <w:rFonts w:asciiTheme="minorHAnsi" w:hAnsiTheme="minorHAnsi" w:cstheme="minorHAnsi"/>
+          <w:b/>
+          <w:sz w:val="24"/>
+          <w:szCs w:val="24"/>
+        </w:rPr>
+        <w:t>DAT99:</w:t>
+      </w:r>
+    </w:p>
+    <w:p>
+      <w:pPr>
+        <w:pStyle w:val="PlainText"/>
+        <w:rPr>
+          <w:rFonts w:asciiTheme="minorHAnsi" w:hAnsiTheme="minorHAnsi" w:cstheme="minorHAnsi"/>
+          <w:sz w:val="24"/>
+          <w:szCs w:val="24"/>
+        </w:rPr>
+      </w:pPr>
+      <w:r>
+        <w:rPr>
+          <w:rFonts w:asciiTheme="minorHAnsi" w:hAnsiTheme="minorHAnsi" w:cstheme="minorHAnsi"/>
+          <w:sz w:val="24"/>
+          <w:szCs w:val="24"/>
+        </w:rPr>
+        <w:t>For each USS Instance, generate one and only one DAT99 json file that contains the DAT99 json data model.  In this case, there is only a single json object for each file since this MOP measures temporal metrics associated with the registration of a USS instance and this can only happen once.</w:t>
+      </w:r>
+      <w:r>
+        <w:rPr>
+          <w:rFonts w:asciiTheme="minorHAnsi" w:hAnsiTheme="minorHAnsi" w:cstheme="minorHAnsi"/>
+          <w:sz w:val="24"/>
+          <w:szCs w:val="24"/>
+        </w:rPr>
+        <w:t xml:space="preserve">  Name the file </w:t>
+      </w:r>
+      <w:r>
+        <w:rPr>
+          <w:rFonts w:asciiTheme="minorHAnsi" w:hAnsiTheme="minorHAnsi" w:cstheme="minorHAnsi"/>
+          <w:sz w:val="24"/>
+          <w:szCs w:val="24"/>
+        </w:rPr>
+        <w:t>{ussName}-</w:t>
+      </w:r>
+      <w:r>
+        <w:rPr>
+          <w:rFonts w:asciiTheme="minorHAnsi" w:hAnsiTheme="minorHAnsi" w:cstheme="minorHAnsi"/>
+          <w:sz w:val="24"/>
+          <w:szCs w:val="24"/>
+        </w:rPr>
         <w:t>{</w:t>
       </w:r>
-      <w:proofErr w:type="spellStart"/>
       <w:r>
         <w:rPr>
           <w:rFonts w:asciiTheme="minorHAnsi" w:hAnsiTheme="minorHAnsi" w:cstheme="minorHAnsi"/>
@@ -5838,7 +5217,6 @@
         </w:rPr>
         <w:t>nYYYYMMDD</w:t>
       </w:r>
-      <w:proofErr w:type="spellEnd"/>
       <w:r>
         <w:rPr>
           <w:rFonts w:asciiTheme="minorHAnsi" w:hAnsiTheme="minorHAnsi" w:cstheme="minorHAnsi"/>
@@ -5853,462 +5231,138 @@
           <w:sz w:val="24"/>
           <w:szCs w:val="24"/>
         </w:rPr>
-        <w:t>{</w:t>
-      </w:r>
-      <w:proofErr w:type="spellStart"/>
-      <w:r>
-        <w:rPr>
-          <w:rFonts w:asciiTheme="minorHAnsi" w:hAnsiTheme="minorHAnsi" w:cstheme="minorHAnsi"/>
-          <w:sz w:val="24"/>
-          <w:szCs w:val="24"/>
-        </w:rPr>
-        <w:t>ussInstanceID</w:t>
-      </w:r>
-      <w:proofErr w:type="spellEnd"/>
-      <w:r>
-        <w:rPr>
-          <w:rFonts w:asciiTheme="minorHAnsi" w:hAnsiTheme="minorHAnsi" w:cstheme="minorHAnsi"/>
-          <w:sz w:val="24"/>
-          <w:szCs w:val="24"/>
-        </w:rPr>
-        <w:t>}-DAT4.json</w:t>
-      </w:r>
-    </w:p>
-    <w:p>
-      <w:pPr>
-        <w:pStyle w:val="PlainText"/>
-        <w:rPr>
-          <w:rFonts w:asciiTheme="minorHAnsi" w:hAnsiTheme="minorHAnsi" w:cstheme="minorHAnsi"/>
-          <w:sz w:val="24"/>
-          <w:szCs w:val="24"/>
-        </w:rPr>
-      </w:pPr>
-      <w:r>
-        <w:rPr>
-          <w:rFonts w:asciiTheme="minorHAnsi" w:hAnsiTheme="minorHAnsi" w:cstheme="minorHAnsi"/>
-          <w:sz w:val="24"/>
-          <w:szCs w:val="24"/>
-        </w:rPr>
-        <w:t>In this data model, the (</w:t>
-      </w:r>
-      <w:proofErr w:type="spellStart"/>
-      <w:proofErr w:type="gramStart"/>
-      <w:r>
-        <w:rPr>
-          <w:rFonts w:asciiTheme="minorHAnsi" w:hAnsiTheme="minorHAnsi" w:cstheme="minorHAnsi"/>
-          <w:sz w:val="24"/>
-          <w:szCs w:val="24"/>
-        </w:rPr>
-        <w:t>uvin,gufi</w:t>
-      </w:r>
-      <w:proofErr w:type="spellEnd"/>
-      <w:proofErr w:type="gramEnd"/>
-      <w:r>
-        <w:rPr>
-          <w:rFonts w:asciiTheme="minorHAnsi" w:hAnsiTheme="minorHAnsi" w:cstheme="minorHAnsi"/>
-          <w:sz w:val="24"/>
-          <w:szCs w:val="24"/>
-        </w:rPr>
-        <w:t xml:space="preserve">) pair corresponds to the vehicle being identified.  It therefore must be a valid </w:t>
-      </w:r>
-      <w:proofErr w:type="spellStart"/>
-      <w:r>
-        <w:rPr>
-          <w:rFonts w:asciiTheme="minorHAnsi" w:hAnsiTheme="minorHAnsi" w:cstheme="minorHAnsi"/>
-          <w:sz w:val="24"/>
-          <w:szCs w:val="24"/>
-        </w:rPr>
-        <w:t>uvin</w:t>
-      </w:r>
-      <w:proofErr w:type="spellEnd"/>
-      <w:r>
-        <w:rPr>
-          <w:rFonts w:asciiTheme="minorHAnsi" w:hAnsiTheme="minorHAnsi" w:cstheme="minorHAnsi"/>
-          <w:sz w:val="24"/>
-          <w:szCs w:val="24"/>
-        </w:rPr>
-        <w:t xml:space="preserve"> and </w:t>
-      </w:r>
-      <w:proofErr w:type="spellStart"/>
-      <w:r>
-        <w:rPr>
-          <w:rFonts w:asciiTheme="minorHAnsi" w:hAnsiTheme="minorHAnsi" w:cstheme="minorHAnsi"/>
-          <w:sz w:val="24"/>
-          <w:szCs w:val="24"/>
-        </w:rPr>
-        <w:t>gufi</w:t>
-      </w:r>
-      <w:proofErr w:type="spellEnd"/>
-      <w:r>
-        <w:rPr>
-          <w:rFonts w:asciiTheme="minorHAnsi" w:hAnsiTheme="minorHAnsi" w:cstheme="minorHAnsi"/>
-          <w:sz w:val="24"/>
-          <w:szCs w:val="24"/>
-        </w:rPr>
-        <w:t xml:space="preserve"> submitted to some USS.  In addition, since we will require data from this vehicle, the operator of this vehicle must submit a single zip file containing FLIGHT_DATA (see above).  </w:t>
-      </w:r>
+        <w:t>{ussInstanc</w:t>
+      </w:r>
+      <w:r>
+        <w:rPr>
+          <w:rFonts w:asciiTheme="minorHAnsi" w:hAnsiTheme="minorHAnsi" w:cstheme="minorHAnsi"/>
+          <w:sz w:val="24"/>
+          <w:szCs w:val="24"/>
+        </w:rPr>
+        <w:t>eID}-DAT99</w:t>
+      </w:r>
+      <w:r>
+        <w:rPr>
+          <w:rFonts w:asciiTheme="minorHAnsi" w:hAnsiTheme="minorHAnsi" w:cstheme="minorHAnsi"/>
+          <w:sz w:val="24"/>
+          <w:szCs w:val="24"/>
+        </w:rPr>
+        <w:t>.json</w:t>
+      </w:r>
+    </w:p>
+    <w:p>
+      <w:pPr>
+        <w:pStyle w:val="PlainText"/>
+        <w:rPr>
+          <w:rFonts w:asciiTheme="minorHAnsi" w:hAnsiTheme="minorHAnsi" w:cstheme="minorHAnsi"/>
+          <w:sz w:val="24"/>
+          <w:szCs w:val="24"/>
+        </w:rPr>
+      </w:pPr>
+    </w:p>
+    <w:p>
+      <w:pPr>
+        <w:pStyle w:val="PlainText"/>
+        <w:rPr>
+          <w:rFonts w:asciiTheme="minorHAnsi" w:hAnsiTheme="minorHAnsi" w:cstheme="minorHAnsi"/>
+          <w:sz w:val="24"/>
+          <w:szCs w:val="24"/>
+        </w:rPr>
+      </w:pPr>
+      <w:r>
+        <w:rPr>
+          <w:rFonts w:asciiTheme="minorHAnsi" w:hAnsiTheme="minorHAnsi" w:cstheme="minorHAnsi"/>
+          <w:sz w:val="24"/>
+          <w:szCs w:val="24"/>
+        </w:rPr>
+        <w:t xml:space="preserve">For each instance there will be a DAT4 or DAT99 or both associated with it.  Create </w:t>
+      </w:r>
+      <w:r>
+        <w:rPr>
+          <w:rFonts w:asciiTheme="minorHAnsi" w:hAnsiTheme="minorHAnsi" w:cstheme="minorHAnsi"/>
+          <w:sz w:val="24"/>
+          <w:szCs w:val="24"/>
+        </w:rPr>
+        <w:t xml:space="preserve">a </w:t>
+      </w:r>
+      <w:r>
+        <w:rPr>
+          <w:rFonts w:asciiTheme="minorHAnsi" w:hAnsiTheme="minorHAnsi" w:cstheme="minorHAnsi"/>
+          <w:sz w:val="24"/>
+          <w:szCs w:val="24"/>
+        </w:rPr>
+        <w:t>zip folder and put these files (at most 2) in it.  Name the zip folder</w:t>
+      </w:r>
+    </w:p>
+    <w:p>
+      <w:pPr>
+        <w:pStyle w:val="PlainText"/>
+        <w:rPr>
+          <w:rFonts w:asciiTheme="minorHAnsi" w:hAnsiTheme="minorHAnsi" w:cstheme="minorHAnsi"/>
+          <w:sz w:val="24"/>
+          <w:szCs w:val="24"/>
+        </w:rPr>
+      </w:pPr>
+      <w:r>
+        <w:rPr>
+          <w:rFonts w:asciiTheme="minorHAnsi" w:hAnsiTheme="minorHAnsi" w:cstheme="minorHAnsi"/>
+          <w:sz w:val="24"/>
+          <w:szCs w:val="24"/>
+        </w:rPr>
+        <w:t>{ussName}-{ussInstanceID}-DAT4_99.zip</w:t>
+      </w:r>
+    </w:p>
+    <w:p>
+      <w:pPr>
+        <w:pStyle w:val="PlainText"/>
+        <w:rPr>
+          <w:rFonts w:asciiTheme="minorHAnsi" w:hAnsiTheme="minorHAnsi" w:cstheme="minorHAnsi"/>
+          <w:sz w:val="24"/>
+          <w:szCs w:val="24"/>
+        </w:rPr>
+      </w:pPr>
+      <w:r>
+        <w:rPr>
+          <w:rFonts w:asciiTheme="minorHAnsi" w:hAnsiTheme="minorHAnsi" w:cstheme="minorHAnsi"/>
+          <w:sz w:val="24"/>
+          <w:szCs w:val="24"/>
+        </w:rPr>
+        <w:t>Create a zip folder for each instance that performed these tests.</w:t>
+      </w:r>
+      <w:r>
+        <w:rPr>
+          <w:rFonts w:asciiTheme="minorHAnsi" w:hAnsiTheme="minorHAnsi" w:cstheme="minorHAnsi"/>
+          <w:sz w:val="24"/>
+          <w:szCs w:val="24"/>
+        </w:rPr>
+        <w:t xml:space="preserve"> Upload this zip file to the relevant uss instance page.</w:t>
+      </w:r>
+    </w:p>
+    <w:p>
+      <w:pPr>
+        <w:pStyle w:val="PlainText"/>
+        <w:rPr>
+          <w:rFonts w:asciiTheme="minorHAnsi" w:hAnsiTheme="minorHAnsi" w:cstheme="minorHAnsi"/>
+          <w:sz w:val="24"/>
+          <w:szCs w:val="24"/>
+        </w:rPr>
+      </w:pPr>
+    </w:p>
+    <w:p>
+      <w:pPr>
+        <w:pStyle w:val="PlainText"/>
+        <w:rPr>
+          <w:rFonts w:asciiTheme="minorHAnsi" w:hAnsiTheme="minorHAnsi" w:cstheme="minorHAnsi"/>
+          <w:sz w:val="24"/>
+          <w:szCs w:val="24"/>
+        </w:rPr>
+      </w:pPr>
       <w:r>
         <w:rPr>
           <w:rFonts w:asciiTheme="minorHAnsi" w:hAnsiTheme="minorHAnsi" w:cstheme="minorHAnsi"/>
           <w:b/>
           <w:sz w:val="24"/>
           <w:szCs w:val="24"/>
-          <w:u w:val="single"/>
-        </w:rPr>
-        <w:t>If this is not clear, please contact the DMP team.</w:t>
-      </w:r>
-    </w:p>
-    <w:p>
-      <w:pPr>
-        <w:pStyle w:val="PlainText"/>
-        <w:rPr>
-          <w:rFonts w:asciiTheme="minorHAnsi" w:hAnsiTheme="minorHAnsi" w:cstheme="minorHAnsi"/>
-          <w:sz w:val="24"/>
-          <w:szCs w:val="24"/>
-        </w:rPr>
-      </w:pPr>
-    </w:p>
-    <w:p>
-      <w:pPr>
-        <w:pStyle w:val="PlainText"/>
-        <w:rPr>
-          <w:rFonts w:asciiTheme="minorHAnsi" w:hAnsiTheme="minorHAnsi" w:cstheme="minorHAnsi"/>
-          <w:sz w:val="24"/>
-          <w:szCs w:val="24"/>
-        </w:rPr>
-      </w:pPr>
-      <w:r>
-        <w:rPr>
-          <w:rFonts w:asciiTheme="minorHAnsi" w:hAnsiTheme="minorHAnsi" w:cstheme="minorHAnsi"/>
-          <w:sz w:val="24"/>
-          <w:szCs w:val="24"/>
-        </w:rPr>
-        <w:t>DAT99:</w:t>
-      </w:r>
-    </w:p>
-    <w:p>
-      <w:pPr>
-        <w:pStyle w:val="PlainText"/>
-        <w:rPr>
-          <w:rFonts w:asciiTheme="minorHAnsi" w:hAnsiTheme="minorHAnsi" w:cstheme="minorHAnsi"/>
-          <w:sz w:val="24"/>
-          <w:szCs w:val="24"/>
-        </w:rPr>
-      </w:pPr>
-      <w:r>
-        <w:rPr>
-          <w:rFonts w:asciiTheme="minorHAnsi" w:hAnsiTheme="minorHAnsi" w:cstheme="minorHAnsi"/>
-          <w:sz w:val="24"/>
-          <w:szCs w:val="24"/>
-        </w:rPr>
-        <w:t xml:space="preserve">For each USS Instance, generate one and only one DAT99 </w:t>
-      </w:r>
-      <w:proofErr w:type="spellStart"/>
-      <w:r>
-        <w:rPr>
-          <w:rFonts w:asciiTheme="minorHAnsi" w:hAnsiTheme="minorHAnsi" w:cstheme="minorHAnsi"/>
-          <w:sz w:val="24"/>
-          <w:szCs w:val="24"/>
-        </w:rPr>
-        <w:t>json</w:t>
-      </w:r>
-      <w:proofErr w:type="spellEnd"/>
-      <w:r>
-        <w:rPr>
-          <w:rFonts w:asciiTheme="minorHAnsi" w:hAnsiTheme="minorHAnsi" w:cstheme="minorHAnsi"/>
-          <w:sz w:val="24"/>
-          <w:szCs w:val="24"/>
-        </w:rPr>
-        <w:t xml:space="preserve"> file that contains the DAT99 </w:t>
-      </w:r>
-      <w:proofErr w:type="spellStart"/>
-      <w:r>
-        <w:rPr>
-          <w:rFonts w:asciiTheme="minorHAnsi" w:hAnsiTheme="minorHAnsi" w:cstheme="minorHAnsi"/>
-          <w:sz w:val="24"/>
-          <w:szCs w:val="24"/>
-        </w:rPr>
-        <w:t>json</w:t>
-      </w:r>
-      <w:proofErr w:type="spellEnd"/>
-      <w:r>
-        <w:rPr>
-          <w:rFonts w:asciiTheme="minorHAnsi" w:hAnsiTheme="minorHAnsi" w:cstheme="minorHAnsi"/>
-          <w:sz w:val="24"/>
-          <w:szCs w:val="24"/>
-        </w:rPr>
-        <w:t xml:space="preserve"> data model.  In this case, there is only a single </w:t>
-      </w:r>
-      <w:proofErr w:type="spellStart"/>
-      <w:r>
-        <w:rPr>
-          <w:rFonts w:asciiTheme="minorHAnsi" w:hAnsiTheme="minorHAnsi" w:cstheme="minorHAnsi"/>
-          <w:sz w:val="24"/>
-          <w:szCs w:val="24"/>
-        </w:rPr>
-        <w:t>json</w:t>
-      </w:r>
-      <w:proofErr w:type="spellEnd"/>
-      <w:r>
-        <w:rPr>
-          <w:rFonts w:asciiTheme="minorHAnsi" w:hAnsiTheme="minorHAnsi" w:cstheme="minorHAnsi"/>
-          <w:sz w:val="24"/>
-          <w:szCs w:val="24"/>
-        </w:rPr>
-        <w:t xml:space="preserve"> object for each file since this MOP measures temporal metrics associated with the registration of a USS instance and this can only happen once.</w:t>
-      </w:r>
-      <w:r>
-        <w:rPr>
-          <w:rFonts w:asciiTheme="minorHAnsi" w:hAnsiTheme="minorHAnsi" w:cstheme="minorHAnsi"/>
-          <w:sz w:val="24"/>
-          <w:szCs w:val="24"/>
-        </w:rPr>
-        <w:t xml:space="preserve">  Name the file </w:t>
-      </w:r>
-      <w:r>
-        <w:rPr>
-          <w:rFonts w:asciiTheme="minorHAnsi" w:hAnsiTheme="minorHAnsi" w:cstheme="minorHAnsi"/>
-          <w:sz w:val="24"/>
-          <w:szCs w:val="24"/>
-        </w:rPr>
-        <w:t>{</w:t>
-      </w:r>
-      <w:proofErr w:type="spellStart"/>
-      <w:r>
-        <w:rPr>
-          <w:rFonts w:asciiTheme="minorHAnsi" w:hAnsiTheme="minorHAnsi" w:cstheme="minorHAnsi"/>
-          <w:sz w:val="24"/>
-          <w:szCs w:val="24"/>
-        </w:rPr>
-        <w:t>ussName</w:t>
-      </w:r>
-      <w:proofErr w:type="spellEnd"/>
-      <w:r>
-        <w:rPr>
-          <w:rFonts w:asciiTheme="minorHAnsi" w:hAnsiTheme="minorHAnsi" w:cstheme="minorHAnsi"/>
-          <w:sz w:val="24"/>
-          <w:szCs w:val="24"/>
-        </w:rPr>
-        <w:t>}-</w:t>
-      </w:r>
-      <w:r>
-        <w:rPr>
-          <w:rFonts w:asciiTheme="minorHAnsi" w:hAnsiTheme="minorHAnsi" w:cstheme="minorHAnsi"/>
-          <w:sz w:val="24"/>
-          <w:szCs w:val="24"/>
-        </w:rPr>
-        <w:t>{</w:t>
-      </w:r>
-      <w:proofErr w:type="spellStart"/>
-      <w:r>
-        <w:rPr>
-          <w:rFonts w:asciiTheme="minorHAnsi" w:hAnsiTheme="minorHAnsi" w:cstheme="minorHAnsi"/>
-          <w:sz w:val="24"/>
-          <w:szCs w:val="24"/>
-        </w:rPr>
-        <w:t>date</w:t>
-      </w:r>
-      <w:r>
-        <w:rPr>
-          <w:rFonts w:asciiTheme="minorHAnsi" w:hAnsiTheme="minorHAnsi" w:cstheme="minorHAnsi"/>
-          <w:sz w:val="24"/>
-          <w:szCs w:val="24"/>
-        </w:rPr>
-        <w:t>I</w:t>
-      </w:r>
-      <w:r>
-        <w:rPr>
-          <w:rFonts w:asciiTheme="minorHAnsi" w:hAnsiTheme="minorHAnsi" w:cstheme="minorHAnsi"/>
-          <w:sz w:val="24"/>
-          <w:szCs w:val="24"/>
-        </w:rPr>
-        <w:t>nYYYYMMDD</w:t>
-      </w:r>
-      <w:proofErr w:type="spellEnd"/>
-      <w:r>
-        <w:rPr>
-          <w:rFonts w:asciiTheme="minorHAnsi" w:hAnsiTheme="minorHAnsi" w:cstheme="minorHAnsi"/>
-          <w:sz w:val="24"/>
-          <w:szCs w:val="24"/>
-        </w:rPr>
-        <w:t>}-</w:t>
-      </w:r>
-      <w:r>
-        <w:rPr>
-          <w:rFonts w:asciiTheme="minorHAnsi" w:hAnsiTheme="minorHAnsi" w:cstheme="minorHAnsi"/>
-          <w:sz w:val="24"/>
-          <w:szCs w:val="24"/>
-        </w:rPr>
-        <w:t>{</w:t>
-      </w:r>
-      <w:proofErr w:type="spellStart"/>
-      <w:r>
-        <w:rPr>
-          <w:rFonts w:asciiTheme="minorHAnsi" w:hAnsiTheme="minorHAnsi" w:cstheme="minorHAnsi"/>
-          <w:sz w:val="24"/>
-          <w:szCs w:val="24"/>
-        </w:rPr>
-        <w:t>ussInstanc</w:t>
-      </w:r>
-      <w:r>
-        <w:rPr>
-          <w:rFonts w:asciiTheme="minorHAnsi" w:hAnsiTheme="minorHAnsi" w:cstheme="minorHAnsi"/>
-          <w:sz w:val="24"/>
-          <w:szCs w:val="24"/>
-        </w:rPr>
-        <w:t>eID</w:t>
-      </w:r>
-      <w:proofErr w:type="spellEnd"/>
-      <w:r>
-        <w:rPr>
-          <w:rFonts w:asciiTheme="minorHAnsi" w:hAnsiTheme="minorHAnsi" w:cstheme="minorHAnsi"/>
-          <w:sz w:val="24"/>
-          <w:szCs w:val="24"/>
-        </w:rPr>
-        <w:t>}-DAT99</w:t>
-      </w:r>
-      <w:r>
-        <w:rPr>
-          <w:rFonts w:asciiTheme="minorHAnsi" w:hAnsiTheme="minorHAnsi" w:cstheme="minorHAnsi"/>
-          <w:sz w:val="24"/>
-          <w:szCs w:val="24"/>
-        </w:rPr>
-        <w:t>.json</w:t>
-      </w:r>
-    </w:p>
-    <w:p>
-      <w:pPr>
-        <w:pStyle w:val="PlainText"/>
-        <w:rPr>
-          <w:rFonts w:asciiTheme="minorHAnsi" w:hAnsiTheme="minorHAnsi" w:cstheme="minorHAnsi"/>
-          <w:sz w:val="24"/>
-          <w:szCs w:val="24"/>
-        </w:rPr>
-      </w:pPr>
-    </w:p>
-    <w:p>
-      <w:pPr>
-        <w:pStyle w:val="PlainText"/>
-        <w:rPr>
-          <w:rFonts w:asciiTheme="minorHAnsi" w:hAnsiTheme="minorHAnsi" w:cstheme="minorHAnsi"/>
-          <w:sz w:val="24"/>
-          <w:szCs w:val="24"/>
-        </w:rPr>
-      </w:pPr>
-    </w:p>
-    <w:p>
-      <w:pPr>
-        <w:pStyle w:val="PlainText"/>
-        <w:rPr>
-          <w:rFonts w:asciiTheme="minorHAnsi" w:hAnsiTheme="minorHAnsi" w:cstheme="minorHAnsi"/>
-          <w:sz w:val="24"/>
-          <w:szCs w:val="24"/>
-        </w:rPr>
-      </w:pPr>
-      <w:r>
-        <w:rPr>
-          <w:rFonts w:asciiTheme="minorHAnsi" w:hAnsiTheme="minorHAnsi" w:cstheme="minorHAnsi"/>
-          <w:sz w:val="24"/>
-          <w:szCs w:val="24"/>
-        </w:rPr>
-        <w:t>For each instance there will be a DAT4 or DAT99 or both associated with it.  Create zip folder and put these files (at most 2) in it.  Name the zip folder</w:t>
-      </w:r>
-    </w:p>
-    <w:p>
-      <w:pPr>
-        <w:pStyle w:val="PlainText"/>
-        <w:rPr>
-          <w:rFonts w:asciiTheme="minorHAnsi" w:hAnsiTheme="minorHAnsi" w:cstheme="minorHAnsi"/>
-          <w:sz w:val="24"/>
-          <w:szCs w:val="24"/>
-        </w:rPr>
-      </w:pPr>
-      <w:r>
-        <w:rPr>
-          <w:rFonts w:asciiTheme="minorHAnsi" w:hAnsiTheme="minorHAnsi" w:cstheme="minorHAnsi"/>
-          <w:sz w:val="24"/>
-          <w:szCs w:val="24"/>
-        </w:rPr>
-        <w:t>{ussName}-{ussInstanceID}-DAT4_99.zip</w:t>
-      </w:r>
-    </w:p>
-    <w:p>
-      <w:pPr>
-        <w:pStyle w:val="PlainText"/>
-        <w:rPr>
-          <w:rFonts w:asciiTheme="minorHAnsi" w:hAnsiTheme="minorHAnsi" w:cstheme="minorHAnsi"/>
-          <w:sz w:val="24"/>
-          <w:szCs w:val="24"/>
-        </w:rPr>
-      </w:pPr>
-      <w:r>
-        <w:rPr>
-          <w:rFonts w:asciiTheme="minorHAnsi" w:hAnsiTheme="minorHAnsi" w:cstheme="minorHAnsi"/>
-          <w:sz w:val="24"/>
-          <w:szCs w:val="24"/>
-        </w:rPr>
-        <w:t>Create a zip folder for each instance that performed these tests.</w:t>
-      </w:r>
-      <w:r>
-        <w:rPr>
-          <w:rFonts w:asciiTheme="minorHAnsi" w:hAnsiTheme="minorHAnsi" w:cstheme="minorHAnsi"/>
-          <w:sz w:val="24"/>
-          <w:szCs w:val="24"/>
-        </w:rPr>
-        <w:t xml:space="preserve"> Upload this zip file to the relevant </w:t>
-      </w:r>
-      <w:proofErr w:type="spellStart"/>
-      <w:r>
-        <w:rPr>
-          <w:rFonts w:asciiTheme="minorHAnsi" w:hAnsiTheme="minorHAnsi" w:cstheme="minorHAnsi"/>
-          <w:sz w:val="24"/>
-          <w:szCs w:val="24"/>
-        </w:rPr>
-        <w:t>uss</w:t>
-      </w:r>
-      <w:proofErr w:type="spellEnd"/>
-      <w:r>
-        <w:rPr>
-          <w:rFonts w:asciiTheme="minorHAnsi" w:hAnsiTheme="minorHAnsi" w:cstheme="minorHAnsi"/>
-          <w:sz w:val="24"/>
-          <w:szCs w:val="24"/>
-        </w:rPr>
-        <w:t xml:space="preserve"> instance page.</w:t>
-      </w:r>
-    </w:p>
-    <w:p>
-      <w:pPr>
-        <w:pStyle w:val="PlainText"/>
-        <w:rPr>
-          <w:rFonts w:asciiTheme="minorHAnsi" w:hAnsiTheme="minorHAnsi" w:cstheme="minorHAnsi"/>
-          <w:sz w:val="24"/>
-          <w:szCs w:val="24"/>
-        </w:rPr>
-      </w:pPr>
-    </w:p>
-    <w:p>
-      <w:pPr>
-        <w:pStyle w:val="PlainText"/>
-        <w:rPr>
-          <w:rFonts w:asciiTheme="minorHAnsi" w:hAnsiTheme="minorHAnsi" w:cstheme="minorHAnsi"/>
-          <w:sz w:val="24"/>
-          <w:szCs w:val="24"/>
-        </w:rPr>
-      </w:pPr>
-      <w:r>
-        <w:rPr>
-          <w:rFonts w:asciiTheme="minorHAnsi" w:hAnsiTheme="minorHAnsi" w:cstheme="minorHAnsi"/>
-          <w:sz w:val="24"/>
-          <w:szCs w:val="24"/>
-        </w:rPr>
-        <w:t xml:space="preserve">For </w:t>
-      </w:r>
-      <w:r>
-        <w:rPr>
-          <w:rFonts w:asciiTheme="minorHAnsi" w:hAnsiTheme="minorHAnsi" w:cstheme="minorHAnsi"/>
-          <w:b/>
-          <w:sz w:val="24"/>
-          <w:szCs w:val="24"/>
         </w:rPr>
         <w:t>DAT2-3 and DAT5</w:t>
       </w:r>
@@ -6318,33 +5372,33 @@
           <w:sz w:val="24"/>
           <w:szCs w:val="24"/>
         </w:rPr>
-        <w:t xml:space="preserve">.  Create a single file </w:t>
-      </w:r>
-      <w:r>
-        <w:rPr>
-          <w:rFonts w:asciiTheme="minorHAnsi" w:hAnsiTheme="minorHAnsi" w:cstheme="minorHAnsi"/>
-          <w:sz w:val="24"/>
-          <w:szCs w:val="24"/>
-        </w:rPr>
-        <w:t xml:space="preserve">for each </w:t>
-      </w:r>
-      <w:proofErr w:type="spellStart"/>
-      <w:r>
-        <w:rPr>
-          <w:rFonts w:asciiTheme="minorHAnsi" w:hAnsiTheme="minorHAnsi" w:cstheme="minorHAnsi"/>
-          <w:sz w:val="24"/>
-          <w:szCs w:val="24"/>
-        </w:rPr>
-        <w:t>json</w:t>
-      </w:r>
-      <w:proofErr w:type="spellEnd"/>
-      <w:r>
-        <w:rPr>
-          <w:rFonts w:asciiTheme="minorHAnsi" w:hAnsiTheme="minorHAnsi" w:cstheme="minorHAnsi"/>
-          <w:sz w:val="24"/>
-          <w:szCs w:val="24"/>
-        </w:rPr>
-        <w:t xml:space="preserve"> data model</w:t>
+        <w:t xml:space="preserve">: </w:t>
+      </w:r>
+    </w:p>
+    <w:p>
+      <w:pPr>
+        <w:pStyle w:val="PlainText"/>
+        <w:rPr>
+          <w:rFonts w:asciiTheme="minorHAnsi" w:hAnsiTheme="minorHAnsi" w:cstheme="minorHAnsi"/>
+          <w:sz w:val="24"/>
+          <w:szCs w:val="24"/>
+        </w:rPr>
+      </w:pPr>
+      <w:r>
+        <w:rPr>
+          <w:rFonts w:asciiTheme="minorHAnsi" w:hAnsiTheme="minorHAnsi" w:cstheme="minorHAnsi"/>
+          <w:sz w:val="24"/>
+          <w:szCs w:val="24"/>
+        </w:rPr>
+        <w:t xml:space="preserve">Create a single file </w:t>
+      </w:r>
+      <w:r>
+        <w:rPr>
+          <w:rFonts w:asciiTheme="minorHAnsi" w:hAnsiTheme="minorHAnsi" w:cstheme="minorHAnsi"/>
+          <w:sz w:val="24"/>
+          <w:szCs w:val="24"/>
+        </w:rPr>
+        <w:t>for each json data model</w:t>
       </w:r>
       <w:r>
         <w:rPr>
@@ -6399,18 +5453,24 @@
           <w:sz w:val="24"/>
           <w:szCs w:val="24"/>
         </w:rPr>
+        <w:t>{ussName}-</w:t>
+      </w:r>
+      <w:r>
+        <w:rPr>
+          <w:rFonts w:asciiTheme="minorHAnsi" w:hAnsiTheme="minorHAnsi" w:cstheme="minorHAnsi"/>
+          <w:sz w:val="24"/>
+          <w:szCs w:val="24"/>
+        </w:rPr>
         <w:t>{</w:t>
       </w:r>
-      <w:proofErr w:type="spellStart"/>
-      <w:r>
-        <w:rPr>
-          <w:rFonts w:asciiTheme="minorHAnsi" w:hAnsiTheme="minorHAnsi" w:cstheme="minorHAnsi"/>
-          <w:sz w:val="24"/>
-          <w:szCs w:val="24"/>
-        </w:rPr>
-        <w:t>ussName</w:t>
-      </w:r>
-      <w:proofErr w:type="spellEnd"/>
+      <w:r>
+        <w:rPr>
+          <w:rFonts w:asciiTheme="minorHAnsi" w:hAnsiTheme="minorHAnsi" w:cstheme="minorHAnsi"/>
+          <w:sz w:val="24"/>
+          <w:szCs w:val="24"/>
+        </w:rPr>
+        <w:t>dateOfFlightInYYYYMMDD</w:t>
+      </w:r>
       <w:r>
         <w:rPr>
           <w:rFonts w:asciiTheme="minorHAnsi" w:hAnsiTheme="minorHAnsi" w:cstheme="minorHAnsi"/>
@@ -6427,7 +5487,78 @@
         </w:rPr>
         <w:t>{</w:t>
       </w:r>
-      <w:proofErr w:type="spellStart"/>
+      <w:r>
+        <w:rPr>
+          <w:rFonts w:asciiTheme="minorHAnsi" w:hAnsiTheme="minorHAnsi" w:cstheme="minorHAnsi"/>
+          <w:sz w:val="24"/>
+          <w:szCs w:val="24"/>
+        </w:rPr>
+        <w:t>UTCtakeoffTimeInHHMM</w:t>
+      </w:r>
+      <w:r>
+        <w:rPr>
+          <w:rFonts w:asciiTheme="minorHAnsi" w:hAnsiTheme="minorHAnsi" w:cstheme="minorHAnsi"/>
+          <w:sz w:val="24"/>
+          <w:szCs w:val="24"/>
+        </w:rPr>
+        <w:t xml:space="preserve"> </w:t>
+      </w:r>
+      <w:r>
+        <w:rPr>
+          <w:rFonts w:asciiTheme="minorHAnsi" w:hAnsiTheme="minorHAnsi" w:cstheme="minorHAnsi"/>
+          <w:sz w:val="24"/>
+          <w:szCs w:val="24"/>
+        </w:rPr>
+        <w:t>}-</w:t>
+      </w:r>
+      <w:r>
+        <w:rPr>
+          <w:rFonts w:asciiTheme="minorHAnsi" w:hAnsiTheme="minorHAnsi" w:cstheme="minorHAnsi"/>
+          <w:sz w:val="24"/>
+          <w:szCs w:val="24"/>
+        </w:rPr>
+        <w:t>{ussInstanc</w:t>
+      </w:r>
+      <w:r>
+        <w:rPr>
+          <w:rFonts w:asciiTheme="minorHAnsi" w:hAnsiTheme="minorHAnsi" w:cstheme="minorHAnsi"/>
+          <w:sz w:val="24"/>
+          <w:szCs w:val="24"/>
+        </w:rPr>
+        <w:t>eID}-DAT23</w:t>
+      </w:r>
+      <w:r>
+        <w:rPr>
+          <w:rFonts w:asciiTheme="minorHAnsi" w:hAnsiTheme="minorHAnsi" w:cstheme="minorHAnsi"/>
+          <w:sz w:val="24"/>
+          <w:szCs w:val="24"/>
+        </w:rPr>
+        <w:t>.json</w:t>
+      </w:r>
+      <w:r>
+        <w:rPr>
+          <w:rFonts w:asciiTheme="minorHAnsi" w:hAnsiTheme="minorHAnsi" w:cstheme="minorHAnsi"/>
+          <w:sz w:val="24"/>
+          <w:szCs w:val="24"/>
+        </w:rPr>
+        <w:t xml:space="preserve"> or </w:t>
+      </w:r>
+      <w:r>
+        <w:rPr>
+          <w:rFonts w:asciiTheme="minorHAnsi" w:hAnsiTheme="minorHAnsi" w:cstheme="minorHAnsi"/>
+          <w:sz w:val="24"/>
+          <w:szCs w:val="24"/>
+        </w:rPr>
+        <w:t>{ussName}-</w:t>
+      </w:r>
+      <w:r>
+        <w:rPr>
+          <w:rFonts w:asciiTheme="minorHAnsi" w:hAnsiTheme="minorHAnsi" w:cstheme="minorHAnsi"/>
+          <w:sz w:val="24"/>
+          <w:szCs w:val="24"/>
+        </w:rPr>
+        <w:t>{</w:t>
+      </w:r>
       <w:r>
         <w:rPr>
           <w:rFonts w:asciiTheme="minorHAnsi" w:hAnsiTheme="minorHAnsi" w:cstheme="minorHAnsi"/>
@@ -6436,23 +5567,13 @@
         </w:rPr>
         <w:t>dateOfFlightInYYYYMMDD</w:t>
       </w:r>
-      <w:proofErr w:type="spellEnd"/>
-      <w:r>
-        <w:rPr>
-          <w:rFonts w:asciiTheme="minorHAnsi" w:hAnsiTheme="minorHAnsi" w:cstheme="minorHAnsi"/>
-          <w:sz w:val="24"/>
-          <w:szCs w:val="24"/>
-        </w:rPr>
-        <w:t>}</w:t>
-      </w:r>
-      <w:proofErr w:type="gramStart"/>
-      <w:r>
-        <w:rPr>
-          <w:rFonts w:asciiTheme="minorHAnsi" w:hAnsiTheme="minorHAnsi" w:cstheme="minorHAnsi"/>
-          <w:sz w:val="24"/>
-          <w:szCs w:val="24"/>
-        </w:rPr>
-        <w:t>-</w:t>
+      <w:r>
+        <w:rPr>
+          <w:rFonts w:asciiTheme="minorHAnsi" w:hAnsiTheme="minorHAnsi" w:cstheme="minorHAnsi"/>
+          <w:sz w:val="24"/>
+          <w:szCs w:val="24"/>
+        </w:rPr>
+        <w:t>}-</w:t>
       </w:r>
       <w:r>
         <w:rPr>
@@ -6462,8 +5583,6 @@
         </w:rPr>
         <w:t>{</w:t>
       </w:r>
-      <w:proofErr w:type="spellStart"/>
-      <w:proofErr w:type="gramEnd"/>
       <w:r>
         <w:rPr>
           <w:rFonts w:asciiTheme="minorHAnsi" w:hAnsiTheme="minorHAnsi" w:cstheme="minorHAnsi"/>
@@ -6472,15 +5591,6 @@
         </w:rPr>
         <w:t>UTCtakeoffTimeInHHMM</w:t>
       </w:r>
-      <w:proofErr w:type="spellEnd"/>
-      <w:r>
-        <w:rPr>
-          <w:rFonts w:asciiTheme="minorHAnsi" w:hAnsiTheme="minorHAnsi" w:cstheme="minorHAnsi"/>
-          <w:sz w:val="24"/>
-          <w:szCs w:val="24"/>
-        </w:rPr>
-        <w:t xml:space="preserve"> </w:t>
-      </w:r>
       <w:r>
         <w:rPr>
           <w:rFonts w:asciiTheme="minorHAnsi" w:hAnsiTheme="minorHAnsi" w:cstheme="minorHAnsi"/>
@@ -6495,33 +5605,15 @@
           <w:sz w:val="24"/>
           <w:szCs w:val="24"/>
         </w:rPr>
-        <w:t>{</w:t>
-      </w:r>
-      <w:proofErr w:type="spellStart"/>
-      <w:r>
-        <w:rPr>
-          <w:rFonts w:asciiTheme="minorHAnsi" w:hAnsiTheme="minorHAnsi" w:cstheme="minorHAnsi"/>
-          <w:sz w:val="24"/>
-          <w:szCs w:val="24"/>
-        </w:rPr>
-        <w:t>ussInstanc</w:t>
-      </w:r>
-      <w:r>
-        <w:rPr>
-          <w:rFonts w:asciiTheme="minorHAnsi" w:hAnsiTheme="minorHAnsi" w:cstheme="minorHAnsi"/>
-          <w:sz w:val="24"/>
-          <w:szCs w:val="24"/>
-        </w:rPr>
-        <w:t>eID</w:t>
-      </w:r>
-      <w:proofErr w:type="spellEnd"/>
-      <w:r>
-        <w:rPr>
-          <w:rFonts w:asciiTheme="minorHAnsi" w:hAnsiTheme="minorHAnsi" w:cstheme="minorHAnsi"/>
-          <w:sz w:val="24"/>
-          <w:szCs w:val="24"/>
-        </w:rPr>
-        <w:t>}-DAT23</w:t>
+        <w:t>{ussInstanc</w:t>
+      </w:r>
+      <w:r>
+        <w:rPr>
+          <w:rFonts w:asciiTheme="minorHAnsi" w:hAnsiTheme="minorHAnsi" w:cstheme="minorHAnsi"/>
+          <w:sz w:val="24"/>
+          <w:szCs w:val="24"/>
+        </w:rPr>
+        <w:t>eID}-DAT5</w:t>
       </w:r>
       <w:r>
         <w:rPr>
@@ -6531,94 +5623,6 @@
         </w:rPr>
         <w:t>.json</w:t>
       </w:r>
-      <w:r>
-        <w:rPr>
-          <w:rFonts w:asciiTheme="minorHAnsi" w:hAnsiTheme="minorHAnsi" w:cstheme="minorHAnsi"/>
-          <w:sz w:val="24"/>
-          <w:szCs w:val="24"/>
-        </w:rPr>
-        <w:t xml:space="preserve"> or </w:t>
-      </w:r>
-      <w:r>
-        <w:rPr>
-          <w:rFonts w:asciiTheme="minorHAnsi" w:hAnsiTheme="minorHAnsi" w:cstheme="minorHAnsi"/>
-          <w:sz w:val="24"/>
-          <w:szCs w:val="24"/>
-        </w:rPr>
-        <w:t>{ussName}-</w:t>
-      </w:r>
-      <w:r>
-        <w:rPr>
-          <w:rFonts w:asciiTheme="minorHAnsi" w:hAnsiTheme="minorHAnsi" w:cstheme="minorHAnsi"/>
-          <w:sz w:val="24"/>
-          <w:szCs w:val="24"/>
-        </w:rPr>
-        <w:t>{</w:t>
-      </w:r>
-      <w:r>
-        <w:rPr>
-          <w:rFonts w:asciiTheme="minorHAnsi" w:hAnsiTheme="minorHAnsi" w:cstheme="minorHAnsi"/>
-          <w:sz w:val="24"/>
-          <w:szCs w:val="24"/>
-        </w:rPr>
-        <w:t>dateOfFlightInYYYYMMDD</w:t>
-      </w:r>
-      <w:r>
-        <w:rPr>
-          <w:rFonts w:asciiTheme="minorHAnsi" w:hAnsiTheme="minorHAnsi" w:cstheme="minorHAnsi"/>
-          <w:sz w:val="24"/>
-          <w:szCs w:val="24"/>
-        </w:rPr>
-        <w:t>}-</w:t>
-      </w:r>
-      <w:r>
-        <w:rPr>
-          <w:rFonts w:asciiTheme="minorHAnsi" w:hAnsiTheme="minorHAnsi" w:cstheme="minorHAnsi"/>
-          <w:sz w:val="24"/>
-          <w:szCs w:val="24"/>
-        </w:rPr>
-        <w:t>{</w:t>
-      </w:r>
-      <w:r>
-        <w:rPr>
-          <w:rFonts w:asciiTheme="minorHAnsi" w:hAnsiTheme="minorHAnsi" w:cstheme="minorHAnsi"/>
-          <w:sz w:val="24"/>
-          <w:szCs w:val="24"/>
-        </w:rPr>
-        <w:t>UTCtakeoffTimeInHHMM</w:t>
-      </w:r>
-      <w:r>
-        <w:rPr>
-          <w:rFonts w:asciiTheme="minorHAnsi" w:hAnsiTheme="minorHAnsi" w:cstheme="minorHAnsi"/>
-          <w:sz w:val="24"/>
-          <w:szCs w:val="24"/>
-        </w:rPr>
-        <w:t>}-</w:t>
-      </w:r>
-      <w:r>
-        <w:rPr>
-          <w:rFonts w:asciiTheme="minorHAnsi" w:hAnsiTheme="minorHAnsi" w:cstheme="minorHAnsi"/>
-          <w:sz w:val="24"/>
-          <w:szCs w:val="24"/>
-        </w:rPr>
-        <w:t>{ussInstanc</w:t>
-      </w:r>
-      <w:r>
-        <w:rPr>
-          <w:rFonts w:asciiTheme="minorHAnsi" w:hAnsiTheme="minorHAnsi" w:cstheme="minorHAnsi"/>
-          <w:sz w:val="24"/>
-          <w:szCs w:val="24"/>
-        </w:rPr>
-        <w:t>eID}-DAT5</w:t>
-      </w:r>
-      <w:r>
-        <w:rPr>
-          <w:rFonts w:asciiTheme="minorHAnsi" w:hAnsiTheme="minorHAnsi" w:cstheme="minorHAnsi"/>
-          <w:sz w:val="24"/>
-          <w:szCs w:val="24"/>
-        </w:rPr>
-        <w:t>.json</w:t>
-      </w:r>
     </w:p>
     <w:p>
       <w:pPr>
@@ -6644,9 +5648,24 @@
           <w:sz w:val="24"/>
           <w:szCs w:val="24"/>
         </w:rPr>
-        <w:t xml:space="preserve">all </w:t>
-      </w:r>
-      <w:proofErr w:type="spellStart"/>
+        <w:t>all json files that are associated with a uss instance</w:t>
+      </w:r>
+      <w:r>
+        <w:rPr>
+          <w:rFonts w:asciiTheme="minorHAnsi" w:hAnsiTheme="minorHAnsi" w:cstheme="minorHAnsi"/>
+          <w:sz w:val="24"/>
+          <w:szCs w:val="24"/>
+        </w:rPr>
+        <w:t xml:space="preserve"> and package </w:t>
+      </w:r>
+      <w:r>
+        <w:rPr>
+          <w:rFonts w:asciiTheme="minorHAnsi" w:hAnsiTheme="minorHAnsi" w:cstheme="minorHAnsi"/>
+          <w:sz w:val="24"/>
+          <w:szCs w:val="24"/>
+        </w:rPr>
+        <w:t xml:space="preserve">in a </w:t>
+      </w:r>
       <w:r>
         <w:rPr>
           <w:rFonts w:asciiTheme="minorHAnsi" w:hAnsiTheme="minorHAnsi" w:cstheme="minorHAnsi"/>
@@ -6654,61 +5673,6 @@
           <w:sz w:val="24"/>
           <w:szCs w:val="24"/>
         </w:rPr>
-        <w:t>json</w:t>
-      </w:r>
-      <w:proofErr w:type="spellEnd"/>
-      <w:r>
-        <w:rPr>
-          <w:rFonts w:asciiTheme="minorHAnsi" w:hAnsiTheme="minorHAnsi" w:cstheme="minorHAnsi"/>
-          <w:b/>
-          <w:sz w:val="24"/>
-          <w:szCs w:val="24"/>
-        </w:rPr>
-        <w:t xml:space="preserve"> files that are associated with a </w:t>
-      </w:r>
-      <w:proofErr w:type="spellStart"/>
-      <w:r>
-        <w:rPr>
-          <w:rFonts w:asciiTheme="minorHAnsi" w:hAnsiTheme="minorHAnsi" w:cstheme="minorHAnsi"/>
-          <w:b/>
-          <w:sz w:val="24"/>
-          <w:szCs w:val="24"/>
-        </w:rPr>
-        <w:t>uss</w:t>
-      </w:r>
-      <w:proofErr w:type="spellEnd"/>
-      <w:r>
-        <w:rPr>
-          <w:rFonts w:asciiTheme="minorHAnsi" w:hAnsiTheme="minorHAnsi" w:cstheme="minorHAnsi"/>
-          <w:b/>
-          <w:sz w:val="24"/>
-          <w:szCs w:val="24"/>
-        </w:rPr>
-        <w:t xml:space="preserve"> instance</w:t>
-      </w:r>
-      <w:r>
-        <w:rPr>
-          <w:rFonts w:asciiTheme="minorHAnsi" w:hAnsiTheme="minorHAnsi" w:cstheme="minorHAnsi"/>
-          <w:sz w:val="24"/>
-          <w:szCs w:val="24"/>
-        </w:rPr>
-        <w:t xml:space="preserve"> and package </w:t>
-      </w:r>
-      <w:r>
-        <w:rPr>
-          <w:rFonts w:asciiTheme="minorHAnsi" w:hAnsiTheme="minorHAnsi" w:cstheme="minorHAnsi"/>
-          <w:sz w:val="24"/>
-          <w:szCs w:val="24"/>
-        </w:rPr>
-        <w:t xml:space="preserve">in a </w:t>
-      </w:r>
-      <w:r>
-        <w:rPr>
-          <w:rFonts w:asciiTheme="minorHAnsi" w:hAnsiTheme="minorHAnsi" w:cstheme="minorHAnsi"/>
-          <w:b/>
-          <w:sz w:val="24"/>
-          <w:szCs w:val="24"/>
-        </w:rPr>
         <w:t>single</w:t>
       </w:r>
       <w:r>
@@ -6793,25 +5757,7 @@
           <w:sz w:val="24"/>
           <w:szCs w:val="24"/>
         </w:rPr>
-        <w:t xml:space="preserve">Upload this zip file to the relevant </w:t>
-      </w:r>
-      <w:proofErr w:type="spellStart"/>
-      <w:r>
-        <w:rPr>
-          <w:rFonts w:asciiTheme="minorHAnsi" w:hAnsiTheme="minorHAnsi" w:cstheme="minorHAnsi"/>
-          <w:sz w:val="24"/>
-          <w:szCs w:val="24"/>
-        </w:rPr>
-        <w:t>uss</w:t>
-      </w:r>
-      <w:proofErr w:type="spellEnd"/>
-      <w:r>
-        <w:rPr>
-          <w:rFonts w:asciiTheme="minorHAnsi" w:hAnsiTheme="minorHAnsi" w:cstheme="minorHAnsi"/>
-          <w:sz w:val="24"/>
-          <w:szCs w:val="24"/>
-        </w:rPr>
-        <w:t xml:space="preserve"> instance page.</w:t>
+        <w:t>Upload this zip file to the relevant uss instance page.</w:t>
       </w:r>
     </w:p>
     <w:p>
@@ -7782,7 +6728,7 @@
 </file>
 
 <file path=customXml/itemProps1.xml><?xml version="1.0" encoding="utf-8"?>
-<ds:datastoreItem xmlns:ds="http://schemas.openxmlformats.org/officeDocument/2006/customXml" ds:itemID="{70EFAF5B-1EC3-D848-A714-EEDFC5D8AC59}">
+<ds:datastoreItem xmlns:ds="http://schemas.openxmlformats.org/officeDocument/2006/customXml" ds:itemID="{B861D5EA-3786-094C-8E7C-11BD5CF9895A}">
   <ds:schemaRefs>
     <ds:schemaRef ds:uri="http://schemas.openxmlformats.org/officeDocument/2006/bibliography"/>
   </ds:schemaRefs>

</xml_diff>